<commit_message>
fix legend output in markdown
</commit_message>
<xml_diff>
--- a/eeb200AMARKDOWNabcHMS.docx
+++ b/eeb200AMARKDOWNabcHMS.docx
@@ -838,7 +838,7 @@
         <w:rPr>
           <w:rStyle w:val="VerbatimChar"/>
         </w:rPr>
-        <w:t xml:space="preserve">## [1] 2511</w:t>
+        <w:t xml:space="preserve">## [1] 2064</w:t>
       </w:r>
     </w:p>
     <w:p>
@@ -1063,7 +1063,7 @@
         <w:rPr>
           <w:rStyle w:val="VerbatimChar"/>
         </w:rPr>
-        <w:t xml:space="preserve">## [1] 99998.71</w:t>
+        <w:t xml:space="preserve">## [1] 99999.85</w:t>
       </w:r>
     </w:p>
     <w:p>
@@ -1091,7 +1091,7 @@
         <w:rPr>
           <w:rStyle w:val="VerbatimChar"/>
         </w:rPr>
-        <w:t xml:space="preserve">## [1] 2952.377</w:t>
+        <w:t xml:space="preserve">## [1] 3141.566</w:t>
       </w:r>
     </w:p>
     <w:p>
@@ -1216,7 +1216,7 @@
         <w:rPr>
           <w:rStyle w:val="VerbatimChar"/>
         </w:rPr>
-        <w:t xml:space="preserve">## Data: posterior (46859 obs.);    Bandwidth 'bw' = 2681</w:t>
+        <w:t xml:space="preserve">## Data: posterior (46560 obs.);    Bandwidth 'bw' = 2676</w:t>
       </w:r>
       <w:r>
         <w:br w:type="textWrapping"/>
@@ -1243,52 +1243,52 @@
         <w:rPr>
           <w:rStyle w:val="VerbatimChar"/>
         </w:rPr>
-        <w:t xml:space="preserve">##  Min.   : -5090   Min.   :8.530e-10  </w:t>
-      </w:r>
-      <w:r>
-        <w:br w:type="textWrapping"/>
-      </w:r>
-      <w:r>
-        <w:rPr>
-          <w:rStyle w:val="VerbatimChar"/>
-        </w:rPr>
-        <w:t xml:space="preserve">##  1st Qu.: 23193   1st Qu.:7.518e-06  </w:t>
-      </w:r>
-      <w:r>
-        <w:br w:type="textWrapping"/>
-      </w:r>
-      <w:r>
-        <w:rPr>
-          <w:rStyle w:val="VerbatimChar"/>
-        </w:rPr>
-        <w:t xml:space="preserve">##  Median : 51476   Median :9.682e-06  </w:t>
-      </w:r>
-      <w:r>
-        <w:br w:type="textWrapping"/>
-      </w:r>
-      <w:r>
-        <w:rPr>
-          <w:rStyle w:val="VerbatimChar"/>
-        </w:rPr>
-        <w:t xml:space="preserve">##  Mean   : 51476   Mean   :8.831e-06  </w:t>
-      </w:r>
-      <w:r>
-        <w:br w:type="textWrapping"/>
-      </w:r>
-      <w:r>
-        <w:rPr>
-          <w:rStyle w:val="VerbatimChar"/>
-        </w:rPr>
-        <w:t xml:space="preserve">##  3rd Qu.: 79758   3rd Qu.:1.224e-05  </w:t>
-      </w:r>
-      <w:r>
-        <w:br w:type="textWrapping"/>
-      </w:r>
-      <w:r>
-        <w:rPr>
-          <w:rStyle w:val="VerbatimChar"/>
-        </w:rPr>
-        <w:t xml:space="preserve">##  Max.   :108041   Max.   :1.392e-05</w:t>
+        <w:t xml:space="preserve">##  Min.   : -4886   Min.   :8.640e-10  </w:t>
+      </w:r>
+      <w:r>
+        <w:br w:type="textWrapping"/>
+      </w:r>
+      <w:r>
+        <w:rPr>
+          <w:rStyle w:val="VerbatimChar"/>
+        </w:rPr>
+        <w:t xml:space="preserve">##  1st Qu.: 23343   1st Qu.:7.504e-06  </w:t>
+      </w:r>
+      <w:r>
+        <w:br w:type="textWrapping"/>
+      </w:r>
+      <w:r>
+        <w:rPr>
+          <w:rStyle w:val="VerbatimChar"/>
+        </w:rPr>
+        <w:t xml:space="preserve">##  Median : 51571   Median :9.612e-06  </w:t>
+      </w:r>
+      <w:r>
+        <w:br w:type="textWrapping"/>
+      </w:r>
+      <w:r>
+        <w:rPr>
+          <w:rStyle w:val="VerbatimChar"/>
+        </w:rPr>
+        <w:t xml:space="preserve">##  Mean   : 51571   Mean   :8.848e-06  </w:t>
+      </w:r>
+      <w:r>
+        <w:br w:type="textWrapping"/>
+      </w:r>
+      <w:r>
+        <w:rPr>
+          <w:rStyle w:val="VerbatimChar"/>
+        </w:rPr>
+        <w:t xml:space="preserve">##  3rd Qu.: 79799   3rd Qu.:1.209e-05  </w:t>
+      </w:r>
+      <w:r>
+        <w:br w:type="textWrapping"/>
+      </w:r>
+      <w:r>
+        <w:rPr>
+          <w:rStyle w:val="VerbatimChar"/>
+        </w:rPr>
+        <w:t xml:space="preserve">##  Max.   :108027   Max.   :1.416e-05</w:t>
       </w:r>
     </w:p>
     <w:p>
@@ -1455,7 +1455,7 @@
         <w:rPr>
           <w:rStyle w:val="VerbatimChar"/>
         </w:rPr>
-        <w:t xml:space="preserve">## Data: posterior (46859 obs.);    Bandwidth 'bw' = 2681</w:t>
+        <w:t xml:space="preserve">## Data: posterior (46560 obs.);    Bandwidth 'bw' = 2676</w:t>
       </w:r>
       <w:r>
         <w:br w:type="textWrapping"/>
@@ -1482,52 +1482,52 @@
         <w:rPr>
           <w:rStyle w:val="VerbatimChar"/>
         </w:rPr>
-        <w:t xml:space="preserve">##  Min.   : -5090   Min.   :8.530e-10  </w:t>
-      </w:r>
-      <w:r>
-        <w:br w:type="textWrapping"/>
-      </w:r>
-      <w:r>
-        <w:rPr>
-          <w:rStyle w:val="VerbatimChar"/>
-        </w:rPr>
-        <w:t xml:space="preserve">##  1st Qu.: 23193   1st Qu.:7.518e-06  </w:t>
-      </w:r>
-      <w:r>
-        <w:br w:type="textWrapping"/>
-      </w:r>
-      <w:r>
-        <w:rPr>
-          <w:rStyle w:val="VerbatimChar"/>
-        </w:rPr>
-        <w:t xml:space="preserve">##  Median : 51476   Median :9.682e-06  </w:t>
-      </w:r>
-      <w:r>
-        <w:br w:type="textWrapping"/>
-      </w:r>
-      <w:r>
-        <w:rPr>
-          <w:rStyle w:val="VerbatimChar"/>
-        </w:rPr>
-        <w:t xml:space="preserve">##  Mean   : 51476   Mean   :8.831e-06  </w:t>
-      </w:r>
-      <w:r>
-        <w:br w:type="textWrapping"/>
-      </w:r>
-      <w:r>
-        <w:rPr>
-          <w:rStyle w:val="VerbatimChar"/>
-        </w:rPr>
-        <w:t xml:space="preserve">##  3rd Qu.: 79758   3rd Qu.:1.224e-05  </w:t>
-      </w:r>
-      <w:r>
-        <w:br w:type="textWrapping"/>
-      </w:r>
-      <w:r>
-        <w:rPr>
-          <w:rStyle w:val="VerbatimChar"/>
-        </w:rPr>
-        <w:t xml:space="preserve">##  Max.   :108041   Max.   :1.392e-05</w:t>
+        <w:t xml:space="preserve">##  Min.   : -4886   Min.   :8.640e-10  </w:t>
+      </w:r>
+      <w:r>
+        <w:br w:type="textWrapping"/>
+      </w:r>
+      <w:r>
+        <w:rPr>
+          <w:rStyle w:val="VerbatimChar"/>
+        </w:rPr>
+        <w:t xml:space="preserve">##  1st Qu.: 23343   1st Qu.:7.504e-06  </w:t>
+      </w:r>
+      <w:r>
+        <w:br w:type="textWrapping"/>
+      </w:r>
+      <w:r>
+        <w:rPr>
+          <w:rStyle w:val="VerbatimChar"/>
+        </w:rPr>
+        <w:t xml:space="preserve">##  Median : 51571   Median :9.612e-06  </w:t>
+      </w:r>
+      <w:r>
+        <w:br w:type="textWrapping"/>
+      </w:r>
+      <w:r>
+        <w:rPr>
+          <w:rStyle w:val="VerbatimChar"/>
+        </w:rPr>
+        <w:t xml:space="preserve">##  Mean   : 51571   Mean   :8.848e-06  </w:t>
+      </w:r>
+      <w:r>
+        <w:br w:type="textWrapping"/>
+      </w:r>
+      <w:r>
+        <w:rPr>
+          <w:rStyle w:val="VerbatimChar"/>
+        </w:rPr>
+        <w:t xml:space="preserve">##  3rd Qu.: 79799   3rd Qu.:1.209e-05  </w:t>
+      </w:r>
+      <w:r>
+        <w:br w:type="textWrapping"/>
+      </w:r>
+      <w:r>
+        <w:rPr>
+          <w:rStyle w:val="VerbatimChar"/>
+        </w:rPr>
+        <w:t xml:space="preserve">##  Max.   :108027   Max.   :1.416e-05</w:t>
       </w:r>
     </w:p>
     <w:p>
@@ -1717,16 +1717,16 @@
         <w:rPr>
           <w:rStyle w:val="VerbatimChar"/>
         </w:rPr>
-        <w:t xml:space="preserve">##  Min.   : -4814   Min.   :1.406e-08  </w:t>
-      </w:r>
-      <w:r>
-        <w:br w:type="textWrapping"/>
-      </w:r>
-      <w:r>
-        <w:rPr>
-          <w:rStyle w:val="VerbatimChar"/>
-        </w:rPr>
-        <w:t xml:space="preserve">##  1st Qu.: 22618   1st Qu.:9.978e-06  </w:t>
+        <w:t xml:space="preserve">##  Min.   : -4814   Min.   :1.402e-08  </w:t>
+      </w:r>
+      <w:r>
+        <w:br w:type="textWrapping"/>
+      </w:r>
+      <w:r>
+        <w:rPr>
+          <w:rStyle w:val="VerbatimChar"/>
+        </w:rPr>
+        <w:t xml:space="preserve">##  1st Qu.: 22618   1st Qu.:9.970e-06  </w:t>
       </w:r>
       <w:r>
         <w:br w:type="textWrapping"/>
@@ -1744,25 +1744,25 @@
         <w:rPr>
           <w:rStyle w:val="VerbatimChar"/>
         </w:rPr>
-        <w:t xml:space="preserve">##  Mean   : 50050   Mean   :9.104e-06  </w:t>
-      </w:r>
-      <w:r>
-        <w:br w:type="textWrapping"/>
-      </w:r>
-      <w:r>
-        <w:rPr>
-          <w:rStyle w:val="VerbatimChar"/>
-        </w:rPr>
-        <w:t xml:space="preserve">##  3rd Qu.: 77482   3rd Qu.:1.003e-05  </w:t>
-      </w:r>
-      <w:r>
-        <w:br w:type="textWrapping"/>
-      </w:r>
-      <w:r>
-        <w:rPr>
-          <w:rStyle w:val="VerbatimChar"/>
-        </w:rPr>
-        <w:t xml:space="preserve">##  Max.   :104914   Max.   :1.013e-05</w:t>
+        <w:t xml:space="preserve">##  Mean   : 50050   Mean   :9.105e-06  </w:t>
+      </w:r>
+      <w:r>
+        <w:br w:type="textWrapping"/>
+      </w:r>
+      <w:r>
+        <w:rPr>
+          <w:rStyle w:val="VerbatimChar"/>
+        </w:rPr>
+        <w:t xml:space="preserve">##  3rd Qu.: 77482   3rd Qu.:1.005e-05  </w:t>
+      </w:r>
+      <w:r>
+        <w:br w:type="textWrapping"/>
+      </w:r>
+      <w:r>
+        <w:rPr>
+          <w:rStyle w:val="VerbatimChar"/>
+        </w:rPr>
+        <w:t xml:space="preserve">##  Max.   :104914   Max.   :1.011e-05</w:t>
       </w:r>
     </w:p>
     <w:p>
@@ -1863,7 +1863,7 @@
         <w:rPr>
           <w:rStyle w:val="FloatTok"/>
         </w:rPr>
-        <w:t xml:space="preserve">8e04</w:t>
+        <w:t xml:space="preserve">3e04</w:t>
       </w:r>
       <w:r>
         <w:rPr>
@@ -1875,7 +1875,7 @@
         <w:rPr>
           <w:rStyle w:val="FloatTok"/>
         </w:rPr>
-        <w:t xml:space="preserve">1.35e-05</w:t>
+        <w:t xml:space="preserve">4e-06</w:t>
       </w:r>
       <w:r>
         <w:rPr>
@@ -2384,7 +2384,7 @@
         <w:rPr>
           <w:rStyle w:val="VerbatimChar"/>
         </w:rPr>
-        <w:t xml:space="preserve">## [1] 46988.56</w:t>
+        <w:t xml:space="preserve">## [1] 46914.1</w:t>
       </w:r>
     </w:p>
     <w:p>
@@ -2490,16 +2490,16 @@
         <w:rPr>
           <w:rStyle w:val="VerbatimChar"/>
         </w:rPr>
-        <w:t xml:space="preserve">##      2.5%     97.5% </w:t>
-      </w:r>
-      <w:r>
-        <w:br w:type="textWrapping"/>
-      </w:r>
-      <w:r>
-        <w:rPr>
-          <w:rStyle w:val="VerbatimChar"/>
-        </w:rPr>
-        <w:t xml:space="preserve">##  9884.881 96635.900</w:t>
+        <w:t xml:space="preserve">##     2.5%    97.5% </w:t>
+      </w:r>
+      <w:r>
+        <w:br w:type="textWrapping"/>
+      </w:r>
+      <w:r>
+        <w:rPr>
+          <w:rStyle w:val="VerbatimChar"/>
+        </w:rPr>
+        <w:t xml:space="preserve">## 10035.43 96549.00</w:t>
       </w:r>
     </w:p>
     <w:p>
@@ -2645,7 +2645,7 @@
     </w:lvl>
   </w:abstractNum>
   <w:abstractNum w:abstractNumId="990">
-    <w:nsid w:val="f5354583"/>
+    <w:nsid w:val="45740f73"/>
     <w:multiLevelType w:val="multilevel"/>
     <w:lvl w:ilvl="0">
       <w:numFmt w:val="bullet"/>

</xml_diff>

<commit_message>
fix legend for exercise 6
</commit_message>
<xml_diff>
--- a/eeb200AMARKDOWNabcHMS.docx
+++ b/eeb200AMARKDOWNabcHMS.docx
@@ -838,7 +838,7 @@
         <w:rPr>
           <w:rStyle w:val="VerbatimChar"/>
         </w:rPr>
-        <w:t xml:space="preserve">## [1] 2064</w:t>
+        <w:t xml:space="preserve">## [1] 2482</w:t>
       </w:r>
     </w:p>
     <w:p>
@@ -1063,7 +1063,7 @@
         <w:rPr>
           <w:rStyle w:val="VerbatimChar"/>
         </w:rPr>
-        <w:t xml:space="preserve">## [1] 99999.85</w:t>
+        <w:t xml:space="preserve">## [1] 99999.7</w:t>
       </w:r>
     </w:p>
     <w:p>
@@ -1091,7 +1091,7 @@
         <w:rPr>
           <w:rStyle w:val="VerbatimChar"/>
         </w:rPr>
-        <w:t xml:space="preserve">## [1] 3141.566</w:t>
+        <w:t xml:space="preserve">## [1] 3222.275</w:t>
       </w:r>
     </w:p>
     <w:p>
@@ -1216,7 +1216,7 @@
         <w:rPr>
           <w:rStyle w:val="VerbatimChar"/>
         </w:rPr>
-        <w:t xml:space="preserve">## Data: posterior (46560 obs.);    Bandwidth 'bw' = 2676</w:t>
+        <w:t xml:space="preserve">## Data: posterior (46643 obs.);    Bandwidth 'bw' = 2686</w:t>
       </w:r>
       <w:r>
         <w:br w:type="textWrapping"/>
@@ -1243,52 +1243,52 @@
         <w:rPr>
           <w:rStyle w:val="VerbatimChar"/>
         </w:rPr>
-        <w:t xml:space="preserve">##  Min.   : -4886   Min.   :8.640e-10  </w:t>
-      </w:r>
-      <w:r>
-        <w:br w:type="textWrapping"/>
-      </w:r>
-      <w:r>
-        <w:rPr>
-          <w:rStyle w:val="VerbatimChar"/>
-        </w:rPr>
-        <w:t xml:space="preserve">##  1st Qu.: 23343   1st Qu.:7.504e-06  </w:t>
-      </w:r>
-      <w:r>
-        <w:br w:type="textWrapping"/>
-      </w:r>
-      <w:r>
-        <w:rPr>
-          <w:rStyle w:val="VerbatimChar"/>
-        </w:rPr>
-        <w:t xml:space="preserve">##  Median : 51571   Median :9.612e-06  </w:t>
-      </w:r>
-      <w:r>
-        <w:br w:type="textWrapping"/>
-      </w:r>
-      <w:r>
-        <w:rPr>
-          <w:rStyle w:val="VerbatimChar"/>
-        </w:rPr>
-        <w:t xml:space="preserve">##  Mean   : 51571   Mean   :8.848e-06  </w:t>
-      </w:r>
-      <w:r>
-        <w:br w:type="textWrapping"/>
-      </w:r>
-      <w:r>
-        <w:rPr>
-          <w:rStyle w:val="VerbatimChar"/>
-        </w:rPr>
-        <w:t xml:space="preserve">##  3rd Qu.: 79799   3rd Qu.:1.209e-05  </w:t>
-      </w:r>
-      <w:r>
-        <w:br w:type="textWrapping"/>
-      </w:r>
-      <w:r>
-        <w:rPr>
-          <w:rStyle w:val="VerbatimChar"/>
-        </w:rPr>
-        <w:t xml:space="preserve">##  Max.   :108027   Max.   :1.416e-05</w:t>
+        <w:t xml:space="preserve">##  Min.   : -4834   Min.   :1.031e-09  </w:t>
+      </w:r>
+      <w:r>
+        <w:br w:type="textWrapping"/>
+      </w:r>
+      <w:r>
+        <w:rPr>
+          <w:rStyle w:val="VerbatimChar"/>
+        </w:rPr>
+        <w:t xml:space="preserve">##  1st Qu.: 23388   1st Qu.:7.790e-06  </w:t>
+      </w:r>
+      <w:r>
+        <w:br w:type="textWrapping"/>
+      </w:r>
+      <w:r>
+        <w:rPr>
+          <w:rStyle w:val="VerbatimChar"/>
+        </w:rPr>
+        <w:t xml:space="preserve">##  Median : 51611   Median :9.602e-06  </w:t>
+      </w:r>
+      <w:r>
+        <w:br w:type="textWrapping"/>
+      </w:r>
+      <w:r>
+        <w:rPr>
+          <w:rStyle w:val="VerbatimChar"/>
+        </w:rPr>
+        <w:t xml:space="preserve">##  Mean   : 51611   Mean   :8.849e-06  </w:t>
+      </w:r>
+      <w:r>
+        <w:br w:type="textWrapping"/>
+      </w:r>
+      <w:r>
+        <w:rPr>
+          <w:rStyle w:val="VerbatimChar"/>
+        </w:rPr>
+        <w:t xml:space="preserve">##  3rd Qu.: 79834   3rd Qu.:1.215e-05  </w:t>
+      </w:r>
+      <w:r>
+        <w:br w:type="textWrapping"/>
+      </w:r>
+      <w:r>
+        <w:rPr>
+          <w:rStyle w:val="VerbatimChar"/>
+        </w:rPr>
+        <w:t xml:space="preserve">##  Max.   :108056   Max.   :1.392e-05</w:t>
       </w:r>
     </w:p>
     <w:p>
@@ -1455,7 +1455,7 @@
         <w:rPr>
           <w:rStyle w:val="VerbatimChar"/>
         </w:rPr>
-        <w:t xml:space="preserve">## Data: posterior (46560 obs.);    Bandwidth 'bw' = 2676</w:t>
+        <w:t xml:space="preserve">## Data: posterior (46643 obs.);    Bandwidth 'bw' = 2686</w:t>
       </w:r>
       <w:r>
         <w:br w:type="textWrapping"/>
@@ -1482,52 +1482,52 @@
         <w:rPr>
           <w:rStyle w:val="VerbatimChar"/>
         </w:rPr>
-        <w:t xml:space="preserve">##  Min.   : -4886   Min.   :8.640e-10  </w:t>
-      </w:r>
-      <w:r>
-        <w:br w:type="textWrapping"/>
-      </w:r>
-      <w:r>
-        <w:rPr>
-          <w:rStyle w:val="VerbatimChar"/>
-        </w:rPr>
-        <w:t xml:space="preserve">##  1st Qu.: 23343   1st Qu.:7.504e-06  </w:t>
-      </w:r>
-      <w:r>
-        <w:br w:type="textWrapping"/>
-      </w:r>
-      <w:r>
-        <w:rPr>
-          <w:rStyle w:val="VerbatimChar"/>
-        </w:rPr>
-        <w:t xml:space="preserve">##  Median : 51571   Median :9.612e-06  </w:t>
-      </w:r>
-      <w:r>
-        <w:br w:type="textWrapping"/>
-      </w:r>
-      <w:r>
-        <w:rPr>
-          <w:rStyle w:val="VerbatimChar"/>
-        </w:rPr>
-        <w:t xml:space="preserve">##  Mean   : 51571   Mean   :8.848e-06  </w:t>
-      </w:r>
-      <w:r>
-        <w:br w:type="textWrapping"/>
-      </w:r>
-      <w:r>
-        <w:rPr>
-          <w:rStyle w:val="VerbatimChar"/>
-        </w:rPr>
-        <w:t xml:space="preserve">##  3rd Qu.: 79799   3rd Qu.:1.209e-05  </w:t>
-      </w:r>
-      <w:r>
-        <w:br w:type="textWrapping"/>
-      </w:r>
-      <w:r>
-        <w:rPr>
-          <w:rStyle w:val="VerbatimChar"/>
-        </w:rPr>
-        <w:t xml:space="preserve">##  Max.   :108027   Max.   :1.416e-05</w:t>
+        <w:t xml:space="preserve">##  Min.   : -4834   Min.   :1.031e-09  </w:t>
+      </w:r>
+      <w:r>
+        <w:br w:type="textWrapping"/>
+      </w:r>
+      <w:r>
+        <w:rPr>
+          <w:rStyle w:val="VerbatimChar"/>
+        </w:rPr>
+        <w:t xml:space="preserve">##  1st Qu.: 23388   1st Qu.:7.790e-06  </w:t>
+      </w:r>
+      <w:r>
+        <w:br w:type="textWrapping"/>
+      </w:r>
+      <w:r>
+        <w:rPr>
+          <w:rStyle w:val="VerbatimChar"/>
+        </w:rPr>
+        <w:t xml:space="preserve">##  Median : 51611   Median :9.602e-06  </w:t>
+      </w:r>
+      <w:r>
+        <w:br w:type="textWrapping"/>
+      </w:r>
+      <w:r>
+        <w:rPr>
+          <w:rStyle w:val="VerbatimChar"/>
+        </w:rPr>
+        <w:t xml:space="preserve">##  Mean   : 51611   Mean   :8.849e-06  </w:t>
+      </w:r>
+      <w:r>
+        <w:br w:type="textWrapping"/>
+      </w:r>
+      <w:r>
+        <w:rPr>
+          <w:rStyle w:val="VerbatimChar"/>
+        </w:rPr>
+        <w:t xml:space="preserve">##  3rd Qu.: 79834   3rd Qu.:1.215e-05  </w:t>
+      </w:r>
+      <w:r>
+        <w:br w:type="textWrapping"/>
+      </w:r>
+      <w:r>
+        <w:rPr>
+          <w:rStyle w:val="VerbatimChar"/>
+        </w:rPr>
+        <w:t xml:space="preserve">##  Max.   :108056   Max.   :1.392e-05</w:t>
       </w:r>
     </w:p>
     <w:p>
@@ -1717,25 +1717,25 @@
         <w:rPr>
           <w:rStyle w:val="VerbatimChar"/>
         </w:rPr>
-        <w:t xml:space="preserve">##  Min.   : -4814   Min.   :1.402e-08  </w:t>
-      </w:r>
-      <w:r>
-        <w:br w:type="textWrapping"/>
-      </w:r>
-      <w:r>
-        <w:rPr>
-          <w:rStyle w:val="VerbatimChar"/>
-        </w:rPr>
-        <w:t xml:space="preserve">##  1st Qu.: 22618   1st Qu.:9.970e-06  </w:t>
-      </w:r>
-      <w:r>
-        <w:br w:type="textWrapping"/>
-      </w:r>
-      <w:r>
-        <w:rPr>
-          <w:rStyle w:val="VerbatimChar"/>
-        </w:rPr>
-        <w:t xml:space="preserve">##  Median : 50050   Median :1.001e-05  </w:t>
+        <w:t xml:space="preserve">##  Min.   : -4813   Min.   :1.389e-08  </w:t>
+      </w:r>
+      <w:r>
+        <w:br w:type="textWrapping"/>
+      </w:r>
+      <w:r>
+        <w:rPr>
+          <w:rStyle w:val="VerbatimChar"/>
+        </w:rPr>
+        <w:t xml:space="preserve">##  1st Qu.: 22619   1st Qu.:9.981e-06  </w:t>
+      </w:r>
+      <w:r>
+        <w:br w:type="textWrapping"/>
+      </w:r>
+      <w:r>
+        <w:rPr>
+          <w:rStyle w:val="VerbatimChar"/>
+        </w:rPr>
+        <w:t xml:space="preserve">##  Median : 50050   Median :1.002e-05  </w:t>
       </w:r>
       <w:r>
         <w:br w:type="textWrapping"/>
@@ -1753,16 +1753,16 @@
         <w:rPr>
           <w:rStyle w:val="VerbatimChar"/>
         </w:rPr>
-        <w:t xml:space="preserve">##  3rd Qu.: 77482   3rd Qu.:1.005e-05  </w:t>
-      </w:r>
-      <w:r>
-        <w:br w:type="textWrapping"/>
-      </w:r>
-      <w:r>
-        <w:rPr>
-          <w:rStyle w:val="VerbatimChar"/>
-        </w:rPr>
-        <w:t xml:space="preserve">##  Max.   :104914   Max.   :1.011e-05</w:t>
+        <w:t xml:space="preserve">##  3rd Qu.: 77481   3rd Qu.:1.004e-05  </w:t>
+      </w:r>
+      <w:r>
+        <w:br w:type="textWrapping"/>
+      </w:r>
+      <w:r>
+        <w:rPr>
+          <w:rStyle w:val="VerbatimChar"/>
+        </w:rPr>
+        <w:t xml:space="preserve">##  Max.   :104912   Max.   :1.008e-05</w:t>
       </w:r>
     </w:p>
     <w:p>
@@ -2384,7 +2384,7 @@
         <w:rPr>
           <w:rStyle w:val="VerbatimChar"/>
         </w:rPr>
-        <w:t xml:space="preserve">## [1] 46914.1</w:t>
+        <w:t xml:space="preserve">## [1] 46952.46</w:t>
       </w:r>
     </w:p>
     <w:p>
@@ -2490,16 +2490,16 @@
         <w:rPr>
           <w:rStyle w:val="VerbatimChar"/>
         </w:rPr>
-        <w:t xml:space="preserve">##     2.5%    97.5% </w:t>
-      </w:r>
-      <w:r>
-        <w:br w:type="textWrapping"/>
-      </w:r>
-      <w:r>
-        <w:rPr>
-          <w:rStyle w:val="VerbatimChar"/>
-        </w:rPr>
-        <w:t xml:space="preserve">## 10035.43 96549.00</w:t>
+        <w:t xml:space="preserve">##      2.5%     97.5% </w:t>
+      </w:r>
+      <w:r>
+        <w:br w:type="textWrapping"/>
+      </w:r>
+      <w:r>
+        <w:rPr>
+          <w:rStyle w:val="VerbatimChar"/>
+        </w:rPr>
+        <w:t xml:space="preserve">##  9920.708 96714.152</w:t>
       </w:r>
     </w:p>
     <w:p>
@@ -2550,6 +2550,1368 @@
       <w:bookmarkEnd w:id="41"/>
       <w:r>
         <w:t xml:space="preserve">Repeat your ABC analysis, but change the prior dist. of N to be U~[1000,1e6]. What is the mean, median, and 95% credible interval for the posterior? How does this differ from what you computed in questions 3-4 for the original prior? What does this tell you about the effect fo the prior distribution in Bayesian stats?</w:t>
+      </w:r>
+    </w:p>
+    <w:p>
+      <w:pPr>
+        <w:pStyle w:val="SourceCode"/>
+      </w:pPr>
+      <w:r>
+        <w:rPr>
+          <w:rStyle w:val="NormalTok"/>
+        </w:rPr>
+        <w:t xml:space="preserve">prior6&lt;-</w:t>
+      </w:r>
+      <w:r>
+        <w:rPr>
+          <w:rStyle w:val="StringTok"/>
+        </w:rPr>
+        <w:t xml:space="preserve"> </w:t>
+      </w:r>
+      <w:r>
+        <w:rPr>
+          <w:rStyle w:val="KeywordTok"/>
+        </w:rPr>
+        <w:t xml:space="preserve">runif</w:t>
+      </w:r>
+      <w:r>
+        <w:rPr>
+          <w:rStyle w:val="NormalTok"/>
+        </w:rPr>
+        <w:t xml:space="preserve">(</w:t>
+      </w:r>
+      <w:r>
+        <w:rPr>
+          <w:rStyle w:val="DataTypeTok"/>
+        </w:rPr>
+        <w:t xml:space="preserve">n=</w:t>
+      </w:r>
+      <w:r>
+        <w:rPr>
+          <w:rStyle w:val="FloatTok"/>
+        </w:rPr>
+        <w:t xml:space="preserve">1e6</w:t>
+      </w:r>
+      <w:r>
+        <w:rPr>
+          <w:rStyle w:val="NormalTok"/>
+        </w:rPr>
+        <w:t xml:space="preserve">, </w:t>
+      </w:r>
+      <w:r>
+        <w:rPr>
+          <w:rStyle w:val="DataTypeTok"/>
+        </w:rPr>
+        <w:t xml:space="preserve">min =</w:t>
+      </w:r>
+      <w:r>
+        <w:rPr>
+          <w:rStyle w:val="NormalTok"/>
+        </w:rPr>
+        <w:t xml:space="preserve"> </w:t>
+      </w:r>
+      <w:r>
+        <w:rPr>
+          <w:rStyle w:val="DecValTok"/>
+        </w:rPr>
+        <w:t xml:space="preserve">1000</w:t>
+      </w:r>
+      <w:r>
+        <w:rPr>
+          <w:rStyle w:val="NormalTok"/>
+        </w:rPr>
+        <w:t xml:space="preserve">, </w:t>
+      </w:r>
+      <w:r>
+        <w:rPr>
+          <w:rStyle w:val="DataTypeTok"/>
+        </w:rPr>
+        <w:t xml:space="preserve">max =</w:t>
+      </w:r>
+      <w:r>
+        <w:rPr>
+          <w:rStyle w:val="NormalTok"/>
+        </w:rPr>
+        <w:t xml:space="preserve"> </w:t>
+      </w:r>
+      <w:r>
+        <w:rPr>
+          <w:rStyle w:val="DecValTok"/>
+        </w:rPr>
+        <w:t xml:space="preserve">1000000</w:t>
+      </w:r>
+      <w:r>
+        <w:rPr>
+          <w:rStyle w:val="NormalTok"/>
+        </w:rPr>
+        <w:t xml:space="preserve">)</w:t>
+      </w:r>
+      <w:r>
+        <w:br w:type="textWrapping"/>
+      </w:r>
+      <w:r>
+        <w:rPr>
+          <w:rStyle w:val="NormalTok"/>
+        </w:rPr>
+        <w:t xml:space="preserve">rate6&lt;-</w:t>
+      </w:r>
+      <w:r>
+        <w:rPr>
+          <w:rStyle w:val="StringTok"/>
+        </w:rPr>
+        <w:t xml:space="preserve"> </w:t>
+      </w:r>
+      <w:r>
+        <w:rPr>
+          <w:rStyle w:val="DecValTok"/>
+        </w:rPr>
+        <w:t xml:space="preserve">1</w:t>
+      </w:r>
+      <w:r>
+        <w:rPr>
+          <w:rStyle w:val="NormalTok"/>
+        </w:rPr>
+        <w:t xml:space="preserve">/(prior6)</w:t>
+      </w:r>
+      <w:r>
+        <w:br w:type="textWrapping"/>
+      </w:r>
+      <w:r>
+        <w:rPr>
+          <w:rStyle w:val="NormalTok"/>
+        </w:rPr>
+        <w:t xml:space="preserve">mostrecent6&lt;-</w:t>
+      </w:r>
+      <w:r>
+        <w:rPr>
+          <w:rStyle w:val="StringTok"/>
+        </w:rPr>
+        <w:t xml:space="preserve"> </w:t>
+      </w:r>
+      <w:r>
+        <w:rPr>
+          <w:rStyle w:val="KeywordTok"/>
+        </w:rPr>
+        <w:t xml:space="preserve">rexp</w:t>
+      </w:r>
+      <w:r>
+        <w:rPr>
+          <w:rStyle w:val="NormalTok"/>
+        </w:rPr>
+        <w:t xml:space="preserve">(</w:t>
+      </w:r>
+      <w:r>
+        <w:rPr>
+          <w:rStyle w:val="FloatTok"/>
+        </w:rPr>
+        <w:t xml:space="preserve">1e6</w:t>
+      </w:r>
+      <w:r>
+        <w:rPr>
+          <w:rStyle w:val="NormalTok"/>
+        </w:rPr>
+        <w:t xml:space="preserve">, rate6)</w:t>
+      </w:r>
+      <w:r>
+        <w:br w:type="textWrapping"/>
+      </w:r>
+      <w:r>
+        <w:rPr>
+          <w:rStyle w:val="KeywordTok"/>
+        </w:rPr>
+        <w:t xml:space="preserve">length</w:t>
+      </w:r>
+      <w:r>
+        <w:rPr>
+          <w:rStyle w:val="NormalTok"/>
+        </w:rPr>
+        <w:t xml:space="preserve">(mostrecent6)</w:t>
+      </w:r>
+    </w:p>
+    <w:p>
+      <w:pPr>
+        <w:pStyle w:val="SourceCode"/>
+      </w:pPr>
+      <w:r>
+        <w:rPr>
+          <w:rStyle w:val="VerbatimChar"/>
+        </w:rPr>
+        <w:t xml:space="preserve">## [1] 1000000</w:t>
+      </w:r>
+    </w:p>
+    <w:p>
+      <w:pPr>
+        <w:pStyle w:val="SourceCode"/>
+      </w:pPr>
+      <w:r>
+        <w:rPr>
+          <w:rStyle w:val="NormalTok"/>
+        </w:rPr>
+        <w:t xml:space="preserve">ratemu6&lt;-</w:t>
+      </w:r>
+      <w:r>
+        <w:rPr>
+          <w:rStyle w:val="StringTok"/>
+        </w:rPr>
+        <w:t xml:space="preserve"> </w:t>
+      </w:r>
+      <w:r>
+        <w:rPr>
+          <w:rStyle w:val="FloatTok"/>
+        </w:rPr>
+        <w:t xml:space="preserve">1e-3</w:t>
+      </w:r>
+      <w:r>
+        <w:br w:type="textWrapping"/>
+      </w:r>
+      <w:r>
+        <w:rPr>
+          <w:rStyle w:val="NormalTok"/>
+        </w:rPr>
+        <w:t xml:space="preserve">snpnumber6&lt;-</w:t>
+      </w:r>
+      <w:r>
+        <w:rPr>
+          <w:rStyle w:val="StringTok"/>
+        </w:rPr>
+        <w:t xml:space="preserve"> </w:t>
+      </w:r>
+      <w:r>
+        <w:rPr>
+          <w:rStyle w:val="KeywordTok"/>
+        </w:rPr>
+        <w:t xml:space="preserve">rpois</w:t>
+      </w:r>
+      <w:r>
+        <w:rPr>
+          <w:rStyle w:val="NormalTok"/>
+        </w:rPr>
+        <w:t xml:space="preserve">(</w:t>
+      </w:r>
+      <w:r>
+        <w:rPr>
+          <w:rStyle w:val="FloatTok"/>
+        </w:rPr>
+        <w:t xml:space="preserve">1e6</w:t>
+      </w:r>
+      <w:r>
+        <w:rPr>
+          <w:rStyle w:val="NormalTok"/>
+        </w:rPr>
+        <w:t xml:space="preserve">, mostrecent6*ratemu6*</w:t>
+      </w:r>
+      <w:r>
+        <w:rPr>
+          <w:rStyle w:val="DecValTok"/>
+        </w:rPr>
+        <w:t xml:space="preserve">2</w:t>
+      </w:r>
+      <w:r>
+        <w:rPr>
+          <w:rStyle w:val="NormalTok"/>
+        </w:rPr>
+        <w:t xml:space="preserve">)</w:t>
+      </w:r>
+      <w:r>
+        <w:br w:type="textWrapping"/>
+      </w:r>
+      <w:r>
+        <w:rPr>
+          <w:rStyle w:val="CommentTok"/>
+        </w:rPr>
+        <w:t xml:space="preserve">#snpnumber</w:t>
+      </w:r>
+      <w:r>
+        <w:br w:type="textWrapping"/>
+      </w:r>
+      <w:r>
+        <w:rPr>
+          <w:rStyle w:val="KeywordTok"/>
+        </w:rPr>
+        <w:t xml:space="preserve">max</w:t>
+      </w:r>
+      <w:r>
+        <w:rPr>
+          <w:rStyle w:val="NormalTok"/>
+        </w:rPr>
+        <w:t xml:space="preserve">(snpnumber6)</w:t>
+      </w:r>
+    </w:p>
+    <w:p>
+      <w:pPr>
+        <w:pStyle w:val="SourceCode"/>
+      </w:pPr>
+      <w:r>
+        <w:rPr>
+          <w:rStyle w:val="VerbatimChar"/>
+        </w:rPr>
+        <w:t xml:space="preserve">## [1] 21963</w:t>
+      </w:r>
+    </w:p>
+    <w:p>
+      <w:pPr>
+        <w:pStyle w:val="SourceCode"/>
+      </w:pPr>
+      <w:r>
+        <w:rPr>
+          <w:rStyle w:val="KeywordTok"/>
+        </w:rPr>
+        <w:t xml:space="preserve">length</w:t>
+      </w:r>
+      <w:r>
+        <w:rPr>
+          <w:rStyle w:val="NormalTok"/>
+        </w:rPr>
+        <w:t xml:space="preserve">(snpnumber6)</w:t>
+      </w:r>
+    </w:p>
+    <w:p>
+      <w:pPr>
+        <w:pStyle w:val="SourceCode"/>
+      </w:pPr>
+      <w:r>
+        <w:rPr>
+          <w:rStyle w:val="VerbatimChar"/>
+        </w:rPr>
+        <w:t xml:space="preserve">## [1] 1000000</w:t>
+      </w:r>
+    </w:p>
+    <w:p>
+      <w:pPr>
+        <w:pStyle w:val="SourceCode"/>
+      </w:pPr>
+      <w:r>
+        <w:rPr>
+          <w:rStyle w:val="NormalTok"/>
+        </w:rPr>
+        <w:t xml:space="preserve">sims6&lt;-</w:t>
+      </w:r>
+      <w:r>
+        <w:rPr>
+          <w:rStyle w:val="StringTok"/>
+        </w:rPr>
+        <w:t xml:space="preserve"> </w:t>
+      </w:r>
+      <w:r>
+        <w:rPr>
+          <w:rStyle w:val="KeywordTok"/>
+        </w:rPr>
+        <w:t xml:space="preserve">cbind</w:t>
+      </w:r>
+      <w:r>
+        <w:rPr>
+          <w:rStyle w:val="NormalTok"/>
+        </w:rPr>
+        <w:t xml:space="preserve">(prior6, snpnumber6)</w:t>
+      </w:r>
+      <w:r>
+        <w:br w:type="textWrapping"/>
+      </w:r>
+      <w:r>
+        <w:rPr>
+          <w:rStyle w:val="NormalTok"/>
+        </w:rPr>
+        <w:t xml:space="preserve">simslower6&lt;-</w:t>
+      </w:r>
+      <w:r>
+        <w:rPr>
+          <w:rStyle w:val="StringTok"/>
+        </w:rPr>
+        <w:t xml:space="preserve"> </w:t>
+      </w:r>
+      <w:r>
+        <w:rPr>
+          <w:rStyle w:val="KeywordTok"/>
+        </w:rPr>
+        <w:t xml:space="preserve">subset</w:t>
+      </w:r>
+      <w:r>
+        <w:rPr>
+          <w:rStyle w:val="NormalTok"/>
+        </w:rPr>
+        <w:t xml:space="preserve">(sims6, sims6[,</w:t>
+      </w:r>
+      <w:r>
+        <w:rPr>
+          <w:rStyle w:val="DecValTok"/>
+        </w:rPr>
+        <w:t xml:space="preserve">2</w:t>
+      </w:r>
+      <w:r>
+        <w:rPr>
+          <w:rStyle w:val="NormalTok"/>
+        </w:rPr>
+        <w:t xml:space="preserve">]&gt;</w:t>
+      </w:r>
+      <w:r>
+        <w:rPr>
+          <w:rStyle w:val="DecValTok"/>
+        </w:rPr>
+        <w:t xml:space="preserve">45</w:t>
+      </w:r>
+      <w:r>
+        <w:rPr>
+          <w:rStyle w:val="NormalTok"/>
+        </w:rPr>
+        <w:t xml:space="preserve">)</w:t>
+      </w:r>
+      <w:r>
+        <w:br w:type="textWrapping"/>
+      </w:r>
+      <w:r>
+        <w:rPr>
+          <w:rStyle w:val="NormalTok"/>
+        </w:rPr>
+        <w:t xml:space="preserve">simsupper6&lt;-</w:t>
+      </w:r>
+      <w:r>
+        <w:rPr>
+          <w:rStyle w:val="StringTok"/>
+        </w:rPr>
+        <w:t xml:space="preserve"> </w:t>
+      </w:r>
+      <w:r>
+        <w:rPr>
+          <w:rStyle w:val="KeywordTok"/>
+        </w:rPr>
+        <w:t xml:space="preserve">subset</w:t>
+      </w:r>
+      <w:r>
+        <w:rPr>
+          <w:rStyle w:val="NormalTok"/>
+        </w:rPr>
+        <w:t xml:space="preserve">(simslower6, simslower6[,</w:t>
+      </w:r>
+      <w:r>
+        <w:rPr>
+          <w:rStyle w:val="DecValTok"/>
+        </w:rPr>
+        <w:t xml:space="preserve">2</w:t>
+      </w:r>
+      <w:r>
+        <w:rPr>
+          <w:rStyle w:val="NormalTok"/>
+        </w:rPr>
+        <w:t xml:space="preserve">]&lt;</w:t>
+      </w:r>
+      <w:r>
+        <w:rPr>
+          <w:rStyle w:val="DecValTok"/>
+        </w:rPr>
+        <w:t xml:space="preserve">55</w:t>
+      </w:r>
+      <w:r>
+        <w:rPr>
+          <w:rStyle w:val="NormalTok"/>
+        </w:rPr>
+        <w:t xml:space="preserve">)</w:t>
+      </w:r>
+      <w:r>
+        <w:br w:type="textWrapping"/>
+      </w:r>
+      <w:r>
+        <w:rPr>
+          <w:rStyle w:val="NormalTok"/>
+        </w:rPr>
+        <w:t xml:space="preserve">posterior6&lt;-simsupper6[,</w:t>
+      </w:r>
+      <w:r>
+        <w:rPr>
+          <w:rStyle w:val="DecValTok"/>
+        </w:rPr>
+        <w:t xml:space="preserve">1</w:t>
+      </w:r>
+      <w:r>
+        <w:rPr>
+          <w:rStyle w:val="NormalTok"/>
+        </w:rPr>
+        <w:t xml:space="preserve">]</w:t>
+      </w:r>
+      <w:r>
+        <w:br w:type="textWrapping"/>
+      </w:r>
+      <w:r>
+        <w:rPr>
+          <w:rStyle w:val="CommentTok"/>
+        </w:rPr>
+        <w:t xml:space="preserve">#posterior</w:t>
+      </w:r>
+      <w:r>
+        <w:br w:type="textWrapping"/>
+      </w:r>
+      <w:r>
+        <w:rPr>
+          <w:rStyle w:val="KeywordTok"/>
+        </w:rPr>
+        <w:t xml:space="preserve">hist</w:t>
+      </w:r>
+      <w:r>
+        <w:rPr>
+          <w:rStyle w:val="NormalTok"/>
+        </w:rPr>
+        <w:t xml:space="preserve">(posterior6)</w:t>
+      </w:r>
+    </w:p>
+    <w:p>
+      <w:r>
+        <w:drawing>
+          <wp:inline>
+            <wp:extent cx="4610100" cy="3695700"/>
+            <wp:effectExtent b="0" l="0" r="0" t="0"/>
+            <wp:docPr descr="" id="1" name="Picture"/>
+            <a:graphic>
+              <a:graphicData uri="http://schemas.openxmlformats.org/drawingml/2006/picture">
+                <pic:pic>
+                  <pic:nvPicPr>
+                    <pic:cNvPr descr="eeb200AMARKDOWNabcHMS_files/figure-docx/unnamed-chunk-10-1.png" id="0" name="Picture"/>
+                    <pic:cNvPicPr>
+                      <a:picLocks noChangeArrowheads="1" noChangeAspect="1"/>
+                    </pic:cNvPicPr>
+                  </pic:nvPicPr>
+                  <pic:blipFill>
+                    <a:blip r:embed="rId42"/>
+                    <a:stretch>
+                      <a:fillRect/>
+                    </a:stretch>
+                  </pic:blipFill>
+                  <pic:spPr bwMode="auto">
+                    <a:xfrm>
+                      <a:off x="0" y="0"/>
+                      <a:ext cx="4610100" cy="3695700"/>
+                    </a:xfrm>
+                    <a:prstGeom prst="rect">
+                      <a:avLst/>
+                    </a:prstGeom>
+                    <a:noFill/>
+                    <a:ln w="9525">
+                      <a:noFill/>
+                      <a:headEnd/>
+                      <a:tailEnd/>
+                    </a:ln>
+                  </pic:spPr>
+                </pic:pic>
+              </a:graphicData>
+            </a:graphic>
+          </wp:inline>
+        </w:drawing>
+      </w:r>
+    </w:p>
+    <w:p>
+      <w:pPr>
+        <w:pStyle w:val="SourceCode"/>
+      </w:pPr>
+      <w:r>
+        <w:rPr>
+          <w:rStyle w:val="CommentTok"/>
+        </w:rPr>
+        <w:t xml:space="preserve">#</w:t>
+      </w:r>
+      <w:r>
+        <w:br w:type="textWrapping"/>
+      </w:r>
+      <w:r>
+        <w:rPr>
+          <w:rStyle w:val="KeywordTok"/>
+        </w:rPr>
+        <w:t xml:space="preserve">plot</w:t>
+      </w:r>
+      <w:r>
+        <w:rPr>
+          <w:rStyle w:val="NormalTok"/>
+        </w:rPr>
+        <w:t xml:space="preserve">(</w:t>
+      </w:r>
+      <w:r>
+        <w:rPr>
+          <w:rStyle w:val="KeywordTok"/>
+        </w:rPr>
+        <w:t xml:space="preserve">density</w:t>
+      </w:r>
+      <w:r>
+        <w:rPr>
+          <w:rStyle w:val="NormalTok"/>
+        </w:rPr>
+        <w:t xml:space="preserve">(posterior6), </w:t>
+      </w:r>
+      <w:r>
+        <w:rPr>
+          <w:rStyle w:val="DataTypeTok"/>
+        </w:rPr>
+        <w:t xml:space="preserve">main=</w:t>
+      </w:r>
+      <w:r>
+        <w:rPr>
+          <w:rStyle w:val="NormalTok"/>
+        </w:rPr>
+        <w:t xml:space="preserve"> </w:t>
+      </w:r>
+      <w:r>
+        <w:rPr>
+          <w:rStyle w:val="StringTok"/>
+        </w:rPr>
+        <w:t xml:space="preserve">"Posterior vs. Prior distributions"</w:t>
+      </w:r>
+      <w:r>
+        <w:rPr>
+          <w:rStyle w:val="NormalTok"/>
+        </w:rPr>
+        <w:t xml:space="preserve">, </w:t>
+      </w:r>
+      <w:r>
+        <w:rPr>
+          <w:rStyle w:val="DataTypeTok"/>
+        </w:rPr>
+        <w:t xml:space="preserve">xlab=</w:t>
+      </w:r>
+      <w:r>
+        <w:rPr>
+          <w:rStyle w:val="NormalTok"/>
+        </w:rPr>
+        <w:t xml:space="preserve"> </w:t>
+      </w:r>
+      <w:r>
+        <w:rPr>
+          <w:rStyle w:val="StringTok"/>
+        </w:rPr>
+        <w:t xml:space="preserve">"Population size (value of N)"</w:t>
+      </w:r>
+      <w:r>
+        <w:rPr>
+          <w:rStyle w:val="NormalTok"/>
+        </w:rPr>
+        <w:t xml:space="preserve">, </w:t>
+      </w:r>
+      <w:r>
+        <w:rPr>
+          <w:rStyle w:val="DataTypeTok"/>
+        </w:rPr>
+        <w:t xml:space="preserve">col=</w:t>
+      </w:r>
+      <w:r>
+        <w:rPr>
+          <w:rStyle w:val="NormalTok"/>
+        </w:rPr>
+        <w:t xml:space="preserve"> </w:t>
+      </w:r>
+      <w:r>
+        <w:rPr>
+          <w:rStyle w:val="StringTok"/>
+        </w:rPr>
+        <w:t xml:space="preserve">"green"</w:t>
+      </w:r>
+      <w:r>
+        <w:rPr>
+          <w:rStyle w:val="NormalTok"/>
+        </w:rPr>
+        <w:t xml:space="preserve">)</w:t>
+      </w:r>
+      <w:r>
+        <w:br w:type="textWrapping"/>
+      </w:r>
+      <w:r>
+        <w:rPr>
+          <w:rStyle w:val="KeywordTok"/>
+        </w:rPr>
+        <w:t xml:space="preserve">density</w:t>
+      </w:r>
+      <w:r>
+        <w:rPr>
+          <w:rStyle w:val="NormalTok"/>
+        </w:rPr>
+        <w:t xml:space="preserve">(prior6)</w:t>
+      </w:r>
+    </w:p>
+    <w:p>
+      <w:pPr>
+        <w:pStyle w:val="SourceCode"/>
+      </w:pPr>
+      <w:r>
+        <w:rPr>
+          <w:rStyle w:val="VerbatimChar"/>
+        </w:rPr>
+        <w:t xml:space="preserve">## </w:t>
+      </w:r>
+      <w:r>
+        <w:br w:type="textWrapping"/>
+      </w:r>
+      <w:r>
+        <w:rPr>
+          <w:rStyle w:val="VerbatimChar"/>
+        </w:rPr>
+        <w:t xml:space="preserve">## Call:</w:t>
+      </w:r>
+      <w:r>
+        <w:br w:type="textWrapping"/>
+      </w:r>
+      <w:r>
+        <w:rPr>
+          <w:rStyle w:val="VerbatimChar"/>
+        </w:rPr>
+        <w:t xml:space="preserve">##  density.default(x = prior6)</w:t>
+      </w:r>
+      <w:r>
+        <w:br w:type="textWrapping"/>
+      </w:r>
+      <w:r>
+        <w:rPr>
+          <w:rStyle w:val="VerbatimChar"/>
+        </w:rPr>
+        <w:t xml:space="preserve">## </w:t>
+      </w:r>
+      <w:r>
+        <w:br w:type="textWrapping"/>
+      </w:r>
+      <w:r>
+        <w:rPr>
+          <w:rStyle w:val="VerbatimChar"/>
+        </w:rPr>
+        <w:t xml:space="preserve">## Data: prior6 (1000000 obs.); Bandwidth 'bw' = 1.638e+04</w:t>
+      </w:r>
+      <w:r>
+        <w:br w:type="textWrapping"/>
+      </w:r>
+      <w:r>
+        <w:rPr>
+          <w:rStyle w:val="VerbatimChar"/>
+        </w:rPr>
+        <w:t xml:space="preserve">## </w:t>
+      </w:r>
+      <w:r>
+        <w:br w:type="textWrapping"/>
+      </w:r>
+      <w:r>
+        <w:rPr>
+          <w:rStyle w:val="VerbatimChar"/>
+        </w:rPr>
+        <w:t xml:space="preserve">##        x                 y            </w:t>
+      </w:r>
+      <w:r>
+        <w:br w:type="textWrapping"/>
+      </w:r>
+      <w:r>
+        <w:rPr>
+          <w:rStyle w:val="VerbatimChar"/>
+        </w:rPr>
+        <w:t xml:space="preserve">##  Min.   : -48130   Min.   :1.392e-09  </w:t>
+      </w:r>
+      <w:r>
+        <w:br w:type="textWrapping"/>
+      </w:r>
+      <w:r>
+        <w:rPr>
+          <w:rStyle w:val="VerbatimChar"/>
+        </w:rPr>
+        <w:t xml:space="preserve">##  1st Qu.: 226185   1st Qu.:9.971e-07  </w:t>
+      </w:r>
+      <w:r>
+        <w:br w:type="textWrapping"/>
+      </w:r>
+      <w:r>
+        <w:rPr>
+          <w:rStyle w:val="VerbatimChar"/>
+        </w:rPr>
+        <w:t xml:space="preserve">##  Median : 500500   Median :1.001e-06  </w:t>
+      </w:r>
+      <w:r>
+        <w:br w:type="textWrapping"/>
+      </w:r>
+      <w:r>
+        <w:rPr>
+          <w:rStyle w:val="VerbatimChar"/>
+        </w:rPr>
+        <w:t xml:space="preserve">##  Mean   : 500500   Mean   :9.105e-07  </w:t>
+      </w:r>
+      <w:r>
+        <w:br w:type="textWrapping"/>
+      </w:r>
+      <w:r>
+        <w:rPr>
+          <w:rStyle w:val="VerbatimChar"/>
+        </w:rPr>
+        <w:t xml:space="preserve">##  3rd Qu.: 774814   3rd Qu.:1.004e-06  </w:t>
+      </w:r>
+      <w:r>
+        <w:br w:type="textWrapping"/>
+      </w:r>
+      <w:r>
+        <w:rPr>
+          <w:rStyle w:val="VerbatimChar"/>
+        </w:rPr>
+        <w:t xml:space="preserve">##  Max.   :1049129   Max.   :1.010e-06</w:t>
+      </w:r>
+    </w:p>
+    <w:p>
+      <w:pPr>
+        <w:pStyle w:val="SourceCode"/>
+      </w:pPr>
+      <w:r>
+        <w:rPr>
+          <w:rStyle w:val="CommentTok"/>
+        </w:rPr>
+        <w:t xml:space="preserve">#?lines</w:t>
+      </w:r>
+      <w:r>
+        <w:br w:type="textWrapping"/>
+      </w:r>
+      <w:r>
+        <w:rPr>
+          <w:rStyle w:val="CommentTok"/>
+        </w:rPr>
+        <w:t xml:space="preserve"># "lines() adds a line to an existing plot --- lines(namevector, col = color)</w:t>
+      </w:r>
+      <w:r>
+        <w:br w:type="textWrapping"/>
+      </w:r>
+      <w:r>
+        <w:rPr>
+          <w:rStyle w:val="KeywordTok"/>
+        </w:rPr>
+        <w:t xml:space="preserve">lines</w:t>
+      </w:r>
+      <w:r>
+        <w:rPr>
+          <w:rStyle w:val="NormalTok"/>
+        </w:rPr>
+        <w:t xml:space="preserve">(</w:t>
+      </w:r>
+      <w:r>
+        <w:rPr>
+          <w:rStyle w:val="KeywordTok"/>
+        </w:rPr>
+        <w:t xml:space="preserve">density</w:t>
+      </w:r>
+      <w:r>
+        <w:rPr>
+          <w:rStyle w:val="NormalTok"/>
+        </w:rPr>
+        <w:t xml:space="preserve">(prior6), </w:t>
+      </w:r>
+      <w:r>
+        <w:rPr>
+          <w:rStyle w:val="DataTypeTok"/>
+        </w:rPr>
+        <w:t xml:space="preserve">col=</w:t>
+      </w:r>
+      <w:r>
+        <w:rPr>
+          <w:rStyle w:val="NormalTok"/>
+        </w:rPr>
+        <w:t xml:space="preserve"> </w:t>
+      </w:r>
+      <w:r>
+        <w:rPr>
+          <w:rStyle w:val="StringTok"/>
+        </w:rPr>
+        <w:t xml:space="preserve">"purple"</w:t>
+      </w:r>
+      <w:r>
+        <w:rPr>
+          <w:rStyle w:val="NormalTok"/>
+        </w:rPr>
+        <w:t xml:space="preserve">)</w:t>
+      </w:r>
+      <w:r>
+        <w:br w:type="textWrapping"/>
+      </w:r>
+      <w:r>
+        <w:rPr>
+          <w:rStyle w:val="CommentTok"/>
+        </w:rPr>
+        <w:t xml:space="preserve">#?legend</w:t>
+      </w:r>
+      <w:r>
+        <w:br w:type="textWrapping"/>
+      </w:r>
+      <w:r>
+        <w:rPr>
+          <w:rStyle w:val="KeywordTok"/>
+        </w:rPr>
+        <w:t xml:space="preserve">legend</w:t>
+      </w:r>
+      <w:r>
+        <w:rPr>
+          <w:rStyle w:val="NormalTok"/>
+        </w:rPr>
+        <w:t xml:space="preserve">(</w:t>
+      </w:r>
+      <w:r>
+        <w:rPr>
+          <w:rStyle w:val="FloatTok"/>
+        </w:rPr>
+        <w:t xml:space="preserve">6e05</w:t>
+      </w:r>
+      <w:r>
+        <w:rPr>
+          <w:rStyle w:val="NormalTok"/>
+        </w:rPr>
+        <w:t xml:space="preserve">,</w:t>
+      </w:r>
+      <w:r>
+        <w:rPr>
+          <w:rStyle w:val="FloatTok"/>
+        </w:rPr>
+        <w:t xml:space="preserve">3e-06</w:t>
+      </w:r>
+      <w:r>
+        <w:rPr>
+          <w:rStyle w:val="NormalTok"/>
+        </w:rPr>
+        <w:t xml:space="preserve">, </w:t>
+      </w:r>
+      <w:r>
+        <w:rPr>
+          <w:rStyle w:val="CommentTok"/>
+        </w:rPr>
+        <w:t xml:space="preserve"># places a legend at the appropriate place </w:t>
+      </w:r>
+      <w:r>
+        <w:br w:type="textWrapping"/>
+      </w:r>
+      <w:r>
+        <w:rPr>
+          <w:rStyle w:val="NormalTok"/>
+        </w:rPr>
+        <w:t xml:space="preserve"> </w:t>
+      </w:r>
+      <w:r>
+        <w:rPr>
+          <w:rStyle w:val="NormalTok"/>
+        </w:rPr>
+        <w:t xml:space="preserve"> </w:t>
+      </w:r>
+      <w:r>
+        <w:rPr>
+          <w:rStyle w:val="NormalTok"/>
+        </w:rPr>
+        <w:t xml:space="preserve"> </w:t>
+      </w:r>
+      <w:r>
+        <w:rPr>
+          <w:rStyle w:val="NormalTok"/>
+        </w:rPr>
+        <w:t xml:space="preserve"> </w:t>
+      </w:r>
+      <w:r>
+        <w:rPr>
+          <w:rStyle w:val="NormalTok"/>
+        </w:rPr>
+        <w:t xml:space="preserve"> </w:t>
+      </w:r>
+      <w:r>
+        <w:rPr>
+          <w:rStyle w:val="NormalTok"/>
+        </w:rPr>
+        <w:t xml:space="preserve"> </w:t>
+      </w:r>
+      <w:r>
+        <w:rPr>
+          <w:rStyle w:val="NormalTok"/>
+        </w:rPr>
+        <w:t xml:space="preserve"> </w:t>
+      </w:r>
+      <w:r>
+        <w:rPr>
+          <w:rStyle w:val="KeywordTok"/>
+        </w:rPr>
+        <w:t xml:space="preserve">c</w:t>
+      </w:r>
+      <w:r>
+        <w:rPr>
+          <w:rStyle w:val="NormalTok"/>
+        </w:rPr>
+        <w:t xml:space="preserve">(</w:t>
+      </w:r>
+      <w:r>
+        <w:rPr>
+          <w:rStyle w:val="StringTok"/>
+        </w:rPr>
+        <w:t xml:space="preserve">"Posterior"</w:t>
+      </w:r>
+      <w:r>
+        <w:rPr>
+          <w:rStyle w:val="NormalTok"/>
+        </w:rPr>
+        <w:t xml:space="preserve">, </w:t>
+      </w:r>
+      <w:r>
+        <w:rPr>
+          <w:rStyle w:val="StringTok"/>
+        </w:rPr>
+        <w:t xml:space="preserve">"Prior"</w:t>
+      </w:r>
+      <w:r>
+        <w:rPr>
+          <w:rStyle w:val="NormalTok"/>
+        </w:rPr>
+        <w:t xml:space="preserve">), </w:t>
+      </w:r>
+      <w:r>
+        <w:rPr>
+          <w:rStyle w:val="CommentTok"/>
+        </w:rPr>
+        <w:t xml:space="preserve"># puts text in the legend</w:t>
+      </w:r>
+      <w:r>
+        <w:br w:type="textWrapping"/>
+      </w:r>
+      <w:r>
+        <w:rPr>
+          <w:rStyle w:val="NormalTok"/>
+        </w:rPr>
+        <w:t xml:space="preserve"> </w:t>
+      </w:r>
+      <w:r>
+        <w:rPr>
+          <w:rStyle w:val="NormalTok"/>
+        </w:rPr>
+        <w:t xml:space="preserve"> </w:t>
+      </w:r>
+      <w:r>
+        <w:rPr>
+          <w:rStyle w:val="NormalTok"/>
+        </w:rPr>
+        <w:t xml:space="preserve"> </w:t>
+      </w:r>
+      <w:r>
+        <w:rPr>
+          <w:rStyle w:val="NormalTok"/>
+        </w:rPr>
+        <w:t xml:space="preserve"> </w:t>
+      </w:r>
+      <w:r>
+        <w:rPr>
+          <w:rStyle w:val="NormalTok"/>
+        </w:rPr>
+        <w:t xml:space="preserve"> </w:t>
+      </w:r>
+      <w:r>
+        <w:rPr>
+          <w:rStyle w:val="NormalTok"/>
+        </w:rPr>
+        <w:t xml:space="preserve"> </w:t>
+      </w:r>
+      <w:r>
+        <w:rPr>
+          <w:rStyle w:val="NormalTok"/>
+        </w:rPr>
+        <w:t xml:space="preserve"> </w:t>
+      </w:r>
+      <w:r>
+        <w:br w:type="textWrapping"/>
+      </w:r>
+      <w:r>
+        <w:rPr>
+          <w:rStyle w:val="NormalTok"/>
+        </w:rPr>
+        <w:t xml:space="preserve"> </w:t>
+      </w:r>
+      <w:r>
+        <w:rPr>
+          <w:rStyle w:val="NormalTok"/>
+        </w:rPr>
+        <w:t xml:space="preserve"> </w:t>
+      </w:r>
+      <w:r>
+        <w:rPr>
+          <w:rStyle w:val="NormalTok"/>
+        </w:rPr>
+        <w:t xml:space="preserve"> </w:t>
+      </w:r>
+      <w:r>
+        <w:rPr>
+          <w:rStyle w:val="NormalTok"/>
+        </w:rPr>
+        <w:t xml:space="preserve"> </w:t>
+      </w:r>
+      <w:r>
+        <w:rPr>
+          <w:rStyle w:val="NormalTok"/>
+        </w:rPr>
+        <w:t xml:space="preserve"> </w:t>
+      </w:r>
+      <w:r>
+        <w:rPr>
+          <w:rStyle w:val="NormalTok"/>
+        </w:rPr>
+        <w:t xml:space="preserve"> </w:t>
+      </w:r>
+      <w:r>
+        <w:rPr>
+          <w:rStyle w:val="NormalTok"/>
+        </w:rPr>
+        <w:t xml:space="preserve"> </w:t>
+      </w:r>
+      <w:r>
+        <w:rPr>
+          <w:rStyle w:val="DataTypeTok"/>
+        </w:rPr>
+        <w:t xml:space="preserve">lty=</w:t>
+      </w:r>
+      <w:r>
+        <w:rPr>
+          <w:rStyle w:val="KeywordTok"/>
+        </w:rPr>
+        <w:t xml:space="preserve">c</w:t>
+      </w:r>
+      <w:r>
+        <w:rPr>
+          <w:rStyle w:val="NormalTok"/>
+        </w:rPr>
+        <w:t xml:space="preserve">(</w:t>
+      </w:r>
+      <w:r>
+        <w:rPr>
+          <w:rStyle w:val="DecValTok"/>
+        </w:rPr>
+        <w:t xml:space="preserve">1</w:t>
+      </w:r>
+      <w:r>
+        <w:rPr>
+          <w:rStyle w:val="NormalTok"/>
+        </w:rPr>
+        <w:t xml:space="preserve">,</w:t>
+      </w:r>
+      <w:r>
+        <w:rPr>
+          <w:rStyle w:val="DecValTok"/>
+        </w:rPr>
+        <w:t xml:space="preserve">1</w:t>
+      </w:r>
+      <w:r>
+        <w:rPr>
+          <w:rStyle w:val="NormalTok"/>
+        </w:rPr>
+        <w:t xml:space="preserve">), </w:t>
+      </w:r>
+      <w:r>
+        <w:rPr>
+          <w:rStyle w:val="CommentTok"/>
+        </w:rPr>
+        <w:t xml:space="preserve"># gives the legend appropriate symbols (lines)</w:t>
+      </w:r>
+      <w:r>
+        <w:br w:type="textWrapping"/>
+      </w:r>
+      <w:r>
+        <w:rPr>
+          <w:rStyle w:val="NormalTok"/>
+        </w:rPr>
+        <w:t xml:space="preserve"> </w:t>
+      </w:r>
+      <w:r>
+        <w:rPr>
+          <w:rStyle w:val="NormalTok"/>
+        </w:rPr>
+        <w:t xml:space="preserve"> </w:t>
+      </w:r>
+      <w:r>
+        <w:rPr>
+          <w:rStyle w:val="NormalTok"/>
+        </w:rPr>
+        <w:t xml:space="preserve"> </w:t>
+      </w:r>
+      <w:r>
+        <w:rPr>
+          <w:rStyle w:val="NormalTok"/>
+        </w:rPr>
+        <w:t xml:space="preserve"> </w:t>
+      </w:r>
+      <w:r>
+        <w:rPr>
+          <w:rStyle w:val="NormalTok"/>
+        </w:rPr>
+        <w:t xml:space="preserve"> </w:t>
+      </w:r>
+      <w:r>
+        <w:rPr>
+          <w:rStyle w:val="NormalTok"/>
+        </w:rPr>
+        <w:t xml:space="preserve"> </w:t>
+      </w:r>
+      <w:r>
+        <w:rPr>
+          <w:rStyle w:val="NormalTok"/>
+        </w:rPr>
+        <w:t xml:space="preserve"> </w:t>
+      </w:r>
+      <w:r>
+        <w:br w:type="textWrapping"/>
+      </w:r>
+      <w:r>
+        <w:rPr>
+          <w:rStyle w:val="NormalTok"/>
+        </w:rPr>
+        <w:t xml:space="preserve"> </w:t>
+      </w:r>
+      <w:r>
+        <w:rPr>
+          <w:rStyle w:val="NormalTok"/>
+        </w:rPr>
+        <w:t xml:space="preserve"> </w:t>
+      </w:r>
+      <w:r>
+        <w:rPr>
+          <w:rStyle w:val="NormalTok"/>
+        </w:rPr>
+        <w:t xml:space="preserve"> </w:t>
+      </w:r>
+      <w:r>
+        <w:rPr>
+          <w:rStyle w:val="NormalTok"/>
+        </w:rPr>
+        <w:t xml:space="preserve"> </w:t>
+      </w:r>
+      <w:r>
+        <w:rPr>
+          <w:rStyle w:val="NormalTok"/>
+        </w:rPr>
+        <w:t xml:space="preserve"> </w:t>
+      </w:r>
+      <w:r>
+        <w:rPr>
+          <w:rStyle w:val="NormalTok"/>
+        </w:rPr>
+        <w:t xml:space="preserve"> </w:t>
+      </w:r>
+      <w:r>
+        <w:rPr>
+          <w:rStyle w:val="NormalTok"/>
+        </w:rPr>
+        <w:t xml:space="preserve"> </w:t>
+      </w:r>
+      <w:r>
+        <w:rPr>
+          <w:rStyle w:val="DataTypeTok"/>
+        </w:rPr>
+        <w:t xml:space="preserve">lwd=</w:t>
+      </w:r>
+      <w:r>
+        <w:rPr>
+          <w:rStyle w:val="KeywordTok"/>
+        </w:rPr>
+        <w:t xml:space="preserve">c</w:t>
+      </w:r>
+      <w:r>
+        <w:rPr>
+          <w:rStyle w:val="NormalTok"/>
+        </w:rPr>
+        <w:t xml:space="preserve">(</w:t>
+      </w:r>
+      <w:r>
+        <w:rPr>
+          <w:rStyle w:val="FloatTok"/>
+        </w:rPr>
+        <w:t xml:space="preserve">2.5</w:t>
+      </w:r>
+      <w:r>
+        <w:rPr>
+          <w:rStyle w:val="NormalTok"/>
+        </w:rPr>
+        <w:t xml:space="preserve">,</w:t>
+      </w:r>
+      <w:r>
+        <w:rPr>
+          <w:rStyle w:val="FloatTok"/>
+        </w:rPr>
+        <w:t xml:space="preserve">2.5</w:t>
+      </w:r>
+      <w:r>
+        <w:rPr>
+          <w:rStyle w:val="NormalTok"/>
+        </w:rPr>
+        <w:t xml:space="preserve">),</w:t>
+      </w:r>
+      <w:r>
+        <w:rPr>
+          <w:rStyle w:val="DataTypeTok"/>
+        </w:rPr>
+        <w:t xml:space="preserve">col=</w:t>
+      </w:r>
+      <w:r>
+        <w:rPr>
+          <w:rStyle w:val="KeywordTok"/>
+        </w:rPr>
+        <w:t xml:space="preserve">c</w:t>
+      </w:r>
+      <w:r>
+        <w:rPr>
+          <w:rStyle w:val="NormalTok"/>
+        </w:rPr>
+        <w:t xml:space="preserve">(</w:t>
+      </w:r>
+      <w:r>
+        <w:rPr>
+          <w:rStyle w:val="StringTok"/>
+        </w:rPr>
+        <w:t xml:space="preserve">"green"</w:t>
+      </w:r>
+      <w:r>
+        <w:rPr>
+          <w:rStyle w:val="NormalTok"/>
+        </w:rPr>
+        <w:t xml:space="preserve">, </w:t>
+      </w:r>
+      <w:r>
+        <w:rPr>
+          <w:rStyle w:val="StringTok"/>
+        </w:rPr>
+        <w:t xml:space="preserve">"purple"</w:t>
+      </w:r>
+      <w:r>
+        <w:rPr>
+          <w:rStyle w:val="NormalTok"/>
+        </w:rPr>
+        <w:t xml:space="preserve">)) </w:t>
+      </w:r>
+      <w:r>
+        <w:rPr>
+          <w:rStyle w:val="CommentTok"/>
+        </w:rPr>
+        <w:t xml:space="preserve"># gives the legend lines the correct color and width</w:t>
+      </w:r>
+    </w:p>
+    <w:p>
+      <w:r>
+        <w:drawing>
+          <wp:inline>
+            <wp:extent cx="4610100" cy="3695700"/>
+            <wp:effectExtent b="0" l="0" r="0" t="0"/>
+            <wp:docPr descr="" id="1" name="Picture"/>
+            <a:graphic>
+              <a:graphicData uri="http://schemas.openxmlformats.org/drawingml/2006/picture">
+                <pic:pic>
+                  <pic:nvPicPr>
+                    <pic:cNvPr descr="eeb200AMARKDOWNabcHMS_files/figure-docx/unnamed-chunk-10-2.png" id="0" name="Picture"/>
+                    <pic:cNvPicPr>
+                      <a:picLocks noChangeArrowheads="1" noChangeAspect="1"/>
+                    </pic:cNvPicPr>
+                  </pic:nvPicPr>
+                  <pic:blipFill>
+                    <a:blip r:embed="rId43"/>
+                    <a:stretch>
+                      <a:fillRect/>
+                    </a:stretch>
+                  </pic:blipFill>
+                  <pic:spPr bwMode="auto">
+                    <a:xfrm>
+                      <a:off x="0" y="0"/>
+                      <a:ext cx="4610100" cy="3695700"/>
+                    </a:xfrm>
+                    <a:prstGeom prst="rect">
+                      <a:avLst/>
+                    </a:prstGeom>
+                    <a:noFill/>
+                    <a:ln w="9525">
+                      <a:noFill/>
+                      <a:headEnd/>
+                      <a:tailEnd/>
+                    </a:ln>
+                  </pic:spPr>
+                </pic:pic>
+              </a:graphicData>
+            </a:graphic>
+          </wp:inline>
+        </w:drawing>
       </w:r>
     </w:p>
     <w:sectPr/>
@@ -2645,7 +4007,7 @@
     </w:lvl>
   </w:abstractNum>
   <w:abstractNum w:abstractNumId="990">
-    <w:nsid w:val="45740f73"/>
+    <w:nsid w:val="dbe61b66"/>
     <w:multiLevelType w:val="multilevel"/>
     <w:lvl w:ilvl="0">
       <w:numFmt w:val="bullet"/>

</xml_diff>

<commit_message>
begin part 2 exercise 7
</commit_message>
<xml_diff>
--- a/eeb200AMARKDOWNabcHMS.docx
+++ b/eeb200AMARKDOWNabcHMS.docx
@@ -838,7 +838,7 @@
         <w:rPr>
           <w:rStyle w:val="VerbatimChar"/>
         </w:rPr>
-        <w:t xml:space="preserve">## [1] 2350</w:t>
+        <w:t xml:space="preserve">## [1] 2295</w:t>
       </w:r>
     </w:p>
     <w:p>
@@ -1063,7 +1063,7 @@
         <w:rPr>
           <w:rStyle w:val="VerbatimChar"/>
         </w:rPr>
-        <w:t xml:space="preserve">## [1] 99999.51</w:t>
+        <w:t xml:space="preserve">## [1] 99999.48</w:t>
       </w:r>
     </w:p>
     <w:p>
@@ -1091,7 +1091,7 @@
         <w:rPr>
           <w:rStyle w:val="VerbatimChar"/>
         </w:rPr>
-        <w:t xml:space="preserve">## [1] 2179.713</w:t>
+        <w:t xml:space="preserve">## [1] 2924.424</w:t>
       </w:r>
     </w:p>
     <w:p>
@@ -1216,7 +1216,7 @@
         <w:rPr>
           <w:rStyle w:val="VerbatimChar"/>
         </w:rPr>
-        <w:t xml:space="preserve">## Data: posterior (46907 obs.);    Bandwidth 'bw' = 2681</w:t>
+        <w:t xml:space="preserve">## Data: posterior (46769 obs.);    Bandwidth 'bw' = 2676</w:t>
       </w:r>
       <w:r>
         <w:br w:type="textWrapping"/>
@@ -1243,52 +1243,52 @@
         <w:rPr>
           <w:rStyle w:val="VerbatimChar"/>
         </w:rPr>
-        <w:t xml:space="preserve">##  Min.   : -5863   Min.   :3.560e-10  </w:t>
-      </w:r>
-      <w:r>
-        <w:br w:type="textWrapping"/>
-      </w:r>
-      <w:r>
-        <w:rPr>
-          <w:rStyle w:val="VerbatimChar"/>
-        </w:rPr>
-        <w:t xml:space="preserve">##  1st Qu.: 22613   1st Qu.:7.523e-06  </w:t>
-      </w:r>
-      <w:r>
-        <w:br w:type="textWrapping"/>
-      </w:r>
-      <w:r>
-        <w:rPr>
-          <w:rStyle w:val="VerbatimChar"/>
-        </w:rPr>
-        <w:t xml:space="preserve">##  Median : 51090   Median :9.535e-06  </w:t>
-      </w:r>
-      <w:r>
-        <w:br w:type="textWrapping"/>
-      </w:r>
-      <w:r>
-        <w:rPr>
-          <w:rStyle w:val="VerbatimChar"/>
-        </w:rPr>
-        <w:t xml:space="preserve">##  Mean   : 51090   Mean   :8.771e-06  </w:t>
-      </w:r>
-      <w:r>
-        <w:br w:type="textWrapping"/>
-      </w:r>
-      <w:r>
-        <w:rPr>
-          <w:rStyle w:val="VerbatimChar"/>
-        </w:rPr>
-        <w:t xml:space="preserve">##  3rd Qu.: 79566   3rd Qu.:1.226e-05  </w:t>
-      </w:r>
-      <w:r>
-        <w:br w:type="textWrapping"/>
-      </w:r>
-      <w:r>
-        <w:rPr>
-          <w:rStyle w:val="VerbatimChar"/>
-        </w:rPr>
-        <w:t xml:space="preserve">##  Max.   :108042   Max.   :1.415e-05</w:t>
+        <w:t xml:space="preserve">##  Min.   : -5104   Min.   :7.550e-10  </w:t>
+      </w:r>
+      <w:r>
+        <w:br w:type="textWrapping"/>
+      </w:r>
+      <w:r>
+        <w:rPr>
+          <w:rStyle w:val="VerbatimChar"/>
+        </w:rPr>
+        <w:t xml:space="preserve">##  1st Qu.: 23179   1st Qu.:7.597e-06  </w:t>
+      </w:r>
+      <w:r>
+        <w:br w:type="textWrapping"/>
+      </w:r>
+      <w:r>
+        <w:rPr>
+          <w:rStyle w:val="VerbatimChar"/>
+        </w:rPr>
+        <w:t xml:space="preserve">##  Median : 51462   Median :9.707e-06  </w:t>
+      </w:r>
+      <w:r>
+        <w:br w:type="textWrapping"/>
+      </w:r>
+      <w:r>
+        <w:rPr>
+          <w:rStyle w:val="VerbatimChar"/>
+        </w:rPr>
+        <w:t xml:space="preserve">##  Mean   : 51462   Mean   :8.831e-06  </w:t>
+      </w:r>
+      <w:r>
+        <w:br w:type="textWrapping"/>
+      </w:r>
+      <w:r>
+        <w:rPr>
+          <w:rStyle w:val="VerbatimChar"/>
+        </w:rPr>
+        <w:t xml:space="preserve">##  3rd Qu.: 79745   3rd Qu.:1.221e-05  </w:t>
+      </w:r>
+      <w:r>
+        <w:br w:type="textWrapping"/>
+      </w:r>
+      <w:r>
+        <w:rPr>
+          <w:rStyle w:val="VerbatimChar"/>
+        </w:rPr>
+        <w:t xml:space="preserve">##  Max.   :108027   Max.   :1.404e-05</w:t>
       </w:r>
     </w:p>
     <w:p>
@@ -1455,7 +1455,7 @@
         <w:rPr>
           <w:rStyle w:val="VerbatimChar"/>
         </w:rPr>
-        <w:t xml:space="preserve">## Data: posterior (46907 obs.);    Bandwidth 'bw' = 2681</w:t>
+        <w:t xml:space="preserve">## Data: posterior (46769 obs.);    Bandwidth 'bw' = 2676</w:t>
       </w:r>
       <w:r>
         <w:br w:type="textWrapping"/>
@@ -1482,52 +1482,52 @@
         <w:rPr>
           <w:rStyle w:val="VerbatimChar"/>
         </w:rPr>
-        <w:t xml:space="preserve">##  Min.   : -5863   Min.   :3.560e-10  </w:t>
-      </w:r>
-      <w:r>
-        <w:br w:type="textWrapping"/>
-      </w:r>
-      <w:r>
-        <w:rPr>
-          <w:rStyle w:val="VerbatimChar"/>
-        </w:rPr>
-        <w:t xml:space="preserve">##  1st Qu.: 22613   1st Qu.:7.523e-06  </w:t>
-      </w:r>
-      <w:r>
-        <w:br w:type="textWrapping"/>
-      </w:r>
-      <w:r>
-        <w:rPr>
-          <w:rStyle w:val="VerbatimChar"/>
-        </w:rPr>
-        <w:t xml:space="preserve">##  Median : 51090   Median :9.535e-06  </w:t>
-      </w:r>
-      <w:r>
-        <w:br w:type="textWrapping"/>
-      </w:r>
-      <w:r>
-        <w:rPr>
-          <w:rStyle w:val="VerbatimChar"/>
-        </w:rPr>
-        <w:t xml:space="preserve">##  Mean   : 51090   Mean   :8.771e-06  </w:t>
-      </w:r>
-      <w:r>
-        <w:br w:type="textWrapping"/>
-      </w:r>
-      <w:r>
-        <w:rPr>
-          <w:rStyle w:val="VerbatimChar"/>
-        </w:rPr>
-        <w:t xml:space="preserve">##  3rd Qu.: 79566   3rd Qu.:1.226e-05  </w:t>
-      </w:r>
-      <w:r>
-        <w:br w:type="textWrapping"/>
-      </w:r>
-      <w:r>
-        <w:rPr>
-          <w:rStyle w:val="VerbatimChar"/>
-        </w:rPr>
-        <w:t xml:space="preserve">##  Max.   :108042   Max.   :1.415e-05</w:t>
+        <w:t xml:space="preserve">##  Min.   : -5104   Min.   :7.550e-10  </w:t>
+      </w:r>
+      <w:r>
+        <w:br w:type="textWrapping"/>
+      </w:r>
+      <w:r>
+        <w:rPr>
+          <w:rStyle w:val="VerbatimChar"/>
+        </w:rPr>
+        <w:t xml:space="preserve">##  1st Qu.: 23179   1st Qu.:7.597e-06  </w:t>
+      </w:r>
+      <w:r>
+        <w:br w:type="textWrapping"/>
+      </w:r>
+      <w:r>
+        <w:rPr>
+          <w:rStyle w:val="VerbatimChar"/>
+        </w:rPr>
+        <w:t xml:space="preserve">##  Median : 51462   Median :9.707e-06  </w:t>
+      </w:r>
+      <w:r>
+        <w:br w:type="textWrapping"/>
+      </w:r>
+      <w:r>
+        <w:rPr>
+          <w:rStyle w:val="VerbatimChar"/>
+        </w:rPr>
+        <w:t xml:space="preserve">##  Mean   : 51462   Mean   :8.831e-06  </w:t>
+      </w:r>
+      <w:r>
+        <w:br w:type="textWrapping"/>
+      </w:r>
+      <w:r>
+        <w:rPr>
+          <w:rStyle w:val="VerbatimChar"/>
+        </w:rPr>
+        <w:t xml:space="preserve">##  3rd Qu.: 79745   3rd Qu.:1.221e-05  </w:t>
+      </w:r>
+      <w:r>
+        <w:br w:type="textWrapping"/>
+      </w:r>
+      <w:r>
+        <w:rPr>
+          <w:rStyle w:val="VerbatimChar"/>
+        </w:rPr>
+        <w:t xml:space="preserve">##  Max.   :108027   Max.   :1.404e-05</w:t>
       </w:r>
     </w:p>
     <w:p>
@@ -1690,7 +1690,7 @@
         <w:rPr>
           <w:rStyle w:val="VerbatimChar"/>
         </w:rPr>
-        <w:t xml:space="preserve">## Data: prior (1000000 obs.);  Bandwidth 'bw' = 1637</w:t>
+        <w:t xml:space="preserve">## Data: prior (1000000 obs.);  Bandwidth 'bw' = 1638</w:t>
       </w:r>
       <w:r>
         <w:br w:type="textWrapping"/>
@@ -1717,16 +1717,16 @@
         <w:rPr>
           <w:rStyle w:val="VerbatimChar"/>
         </w:rPr>
-        <w:t xml:space="preserve">##  Min.   : -4811   Min.   :1.393e-08  </w:t>
-      </w:r>
-      <w:r>
-        <w:br w:type="textWrapping"/>
-      </w:r>
-      <w:r>
-        <w:rPr>
-          <w:rStyle w:val="VerbatimChar"/>
-        </w:rPr>
-        <w:t xml:space="preserve">##  1st Qu.: 22619   1st Qu.:9.975e-06  </w:t>
+        <w:t xml:space="preserve">##  Min.   : -4814   Min.   :1.424e-08  </w:t>
+      </w:r>
+      <w:r>
+        <w:br w:type="textWrapping"/>
+      </w:r>
+      <w:r>
+        <w:rPr>
+          <w:rStyle w:val="VerbatimChar"/>
+        </w:rPr>
+        <w:t xml:space="preserve">##  1st Qu.: 22618   1st Qu.:9.949e-06  </w:t>
       </w:r>
       <w:r>
         <w:br w:type="textWrapping"/>
@@ -1744,25 +1744,25 @@
         <w:rPr>
           <w:rStyle w:val="VerbatimChar"/>
         </w:rPr>
-        <w:t xml:space="preserve">##  Mean   : 50050   Mean   :9.105e-06  </w:t>
-      </w:r>
-      <w:r>
-        <w:br w:type="textWrapping"/>
-      </w:r>
-      <w:r>
-        <w:rPr>
-          <w:rStyle w:val="VerbatimChar"/>
-        </w:rPr>
-        <w:t xml:space="preserve">##  3rd Qu.: 77481   3rd Qu.:1.004e-05  </w:t>
-      </w:r>
-      <w:r>
-        <w:br w:type="textWrapping"/>
-      </w:r>
-      <w:r>
-        <w:rPr>
-          <w:rStyle w:val="VerbatimChar"/>
-        </w:rPr>
-        <w:t xml:space="preserve">##  Max.   :104911   Max.   :1.011e-05</w:t>
+        <w:t xml:space="preserve">##  Mean   : 50050   Mean   :9.104e-06  </w:t>
+      </w:r>
+      <w:r>
+        <w:br w:type="textWrapping"/>
+      </w:r>
+      <w:r>
+        <w:rPr>
+          <w:rStyle w:val="VerbatimChar"/>
+        </w:rPr>
+        <w:t xml:space="preserve">##  3rd Qu.: 77482   3rd Qu.:1.005e-05  </w:t>
+      </w:r>
+      <w:r>
+        <w:br w:type="textWrapping"/>
+      </w:r>
+      <w:r>
+        <w:rPr>
+          <w:rStyle w:val="VerbatimChar"/>
+        </w:rPr>
+        <w:t xml:space="preserve">##  Max.   :104914   Max.   :1.011e-05</w:t>
       </w:r>
     </w:p>
     <w:p>
@@ -2384,7 +2384,7 @@
         <w:rPr>
           <w:rStyle w:val="VerbatimChar"/>
         </w:rPr>
-        <w:t xml:space="preserve">## [1] 46956.71</w:t>
+        <w:t xml:space="preserve">## [1] 47102.01</w:t>
       </w:r>
     </w:p>
     <w:p>
@@ -2486,7 +2486,7 @@
         <w:rPr>
           <w:rStyle w:val="VerbatimChar"/>
         </w:rPr>
-        <w:t xml:space="preserve">##  9844.008 96665.783</w:t>
+        <w:t xml:space="preserve">##  9924.319 96736.716</w:t>
       </w:r>
     </w:p>
     <w:p>
@@ -2832,7 +2832,7 @@
         <w:rPr>
           <w:rStyle w:val="VerbatimChar"/>
         </w:rPr>
-        <w:t xml:space="preserve">## [1] 22740</w:t>
+        <w:t xml:space="preserve">## [1] 21414</w:t>
       </w:r>
     </w:p>
     <w:p>
@@ -3098,9 +3098,123 @@
       </w:r>
       <w:r>
         <w:rPr>
-          <w:rStyle w:val="NormalTok"/>
-        </w:rPr>
-        <w:t xml:space="preserve">?plot</w:t>
+          <w:rStyle w:val="CommentTok"/>
+        </w:rPr>
+        <w:t xml:space="preserve">#?plot</w:t>
+      </w:r>
+      <w:r>
+        <w:br w:type="textWrapping"/>
+      </w:r>
+      <w:r>
+        <w:rPr>
+          <w:rStyle w:val="KeywordTok"/>
+        </w:rPr>
+        <w:t xml:space="preserve">plot</w:t>
+      </w:r>
+      <w:r>
+        <w:rPr>
+          <w:rStyle w:val="NormalTok"/>
+        </w:rPr>
+        <w:t xml:space="preserve">(</w:t>
+      </w:r>
+      <w:r>
+        <w:rPr>
+          <w:rStyle w:val="KeywordTok"/>
+        </w:rPr>
+        <w:t xml:space="preserve">density</w:t>
+      </w:r>
+      <w:r>
+        <w:rPr>
+          <w:rStyle w:val="NormalTok"/>
+        </w:rPr>
+        <w:t xml:space="preserve">(posterior6), </w:t>
+      </w:r>
+      <w:r>
+        <w:rPr>
+          <w:rStyle w:val="DataTypeTok"/>
+        </w:rPr>
+        <w:t xml:space="preserve">main=</w:t>
+      </w:r>
+      <w:r>
+        <w:rPr>
+          <w:rStyle w:val="NormalTok"/>
+        </w:rPr>
+        <w:t xml:space="preserve"> </w:t>
+      </w:r>
+      <w:r>
+        <w:rPr>
+          <w:rStyle w:val="StringTok"/>
+        </w:rPr>
+        <w:t xml:space="preserve">"Posterior vs. Prior distributions"</w:t>
+      </w:r>
+      <w:r>
+        <w:rPr>
+          <w:rStyle w:val="NormalTok"/>
+        </w:rPr>
+        <w:t xml:space="preserve">, </w:t>
+      </w:r>
+      <w:r>
+        <w:rPr>
+          <w:rStyle w:val="DataTypeTok"/>
+        </w:rPr>
+        <w:t xml:space="preserve">xlab=</w:t>
+      </w:r>
+      <w:r>
+        <w:rPr>
+          <w:rStyle w:val="NormalTok"/>
+        </w:rPr>
+        <w:t xml:space="preserve"> </w:t>
+      </w:r>
+      <w:r>
+        <w:rPr>
+          <w:rStyle w:val="StringTok"/>
+        </w:rPr>
+        <w:t xml:space="preserve">"Population size (value of N)"</w:t>
+      </w:r>
+      <w:r>
+        <w:rPr>
+          <w:rStyle w:val="NormalTok"/>
+        </w:rPr>
+        <w:t xml:space="preserve">, </w:t>
+      </w:r>
+      <w:r>
+        <w:rPr>
+          <w:rStyle w:val="DataTypeTok"/>
+        </w:rPr>
+        <w:t xml:space="preserve">col=</w:t>
+      </w:r>
+      <w:r>
+        <w:rPr>
+          <w:rStyle w:val="NormalTok"/>
+        </w:rPr>
+        <w:t xml:space="preserve"> </w:t>
+      </w:r>
+      <w:r>
+        <w:rPr>
+          <w:rStyle w:val="StringTok"/>
+        </w:rPr>
+        <w:t xml:space="preserve">"green"</w:t>
+      </w:r>
+      <w:r>
+        <w:rPr>
+          <w:rStyle w:val="NormalTok"/>
+        </w:rPr>
+        <w:t xml:space="preserve">)</w:t>
+      </w:r>
+      <w:r>
+        <w:br w:type="textWrapping"/>
+      </w:r>
+      <w:r>
+        <w:rPr>
+          <w:rStyle w:val="KeywordTok"/>
+        </w:rPr>
+        <w:t xml:space="preserve">density</w:t>
+      </w:r>
+      <w:r>
+        <w:rPr>
+          <w:rStyle w:val="NormalTok"/>
+        </w:rPr>
+        <w:t xml:space="preserve">(prior6)</w:t>
       </w:r>
     </w:p>
     <w:p>
@@ -3111,7 +3225,115 @@
         <w:rPr>
           <w:rStyle w:val="VerbatimChar"/>
         </w:rPr>
-        <w:t xml:space="preserve">## starting httpd help server ... done</w:t>
+        <w:t xml:space="preserve">## </w:t>
+      </w:r>
+      <w:r>
+        <w:br w:type="textWrapping"/>
+      </w:r>
+      <w:r>
+        <w:rPr>
+          <w:rStyle w:val="VerbatimChar"/>
+        </w:rPr>
+        <w:t xml:space="preserve">## Call:</w:t>
+      </w:r>
+      <w:r>
+        <w:br w:type="textWrapping"/>
+      </w:r>
+      <w:r>
+        <w:rPr>
+          <w:rStyle w:val="VerbatimChar"/>
+        </w:rPr>
+        <w:t xml:space="preserve">##  density.default(x = prior6)</w:t>
+      </w:r>
+      <w:r>
+        <w:br w:type="textWrapping"/>
+      </w:r>
+      <w:r>
+        <w:rPr>
+          <w:rStyle w:val="VerbatimChar"/>
+        </w:rPr>
+        <w:t xml:space="preserve">## </w:t>
+      </w:r>
+      <w:r>
+        <w:br w:type="textWrapping"/>
+      </w:r>
+      <w:r>
+        <w:rPr>
+          <w:rStyle w:val="VerbatimChar"/>
+        </w:rPr>
+        <w:t xml:space="preserve">## Data: prior6 (1000000 obs.); Bandwidth 'bw' = 1.637e+04</w:t>
+      </w:r>
+      <w:r>
+        <w:br w:type="textWrapping"/>
+      </w:r>
+      <w:r>
+        <w:rPr>
+          <w:rStyle w:val="VerbatimChar"/>
+        </w:rPr>
+        <w:t xml:space="preserve">## </w:t>
+      </w:r>
+      <w:r>
+        <w:br w:type="textWrapping"/>
+      </w:r>
+      <w:r>
+        <w:rPr>
+          <w:rStyle w:val="VerbatimChar"/>
+        </w:rPr>
+        <w:t xml:space="preserve">##        x                 y            </w:t>
+      </w:r>
+      <w:r>
+        <w:br w:type="textWrapping"/>
+      </w:r>
+      <w:r>
+        <w:rPr>
+          <w:rStyle w:val="VerbatimChar"/>
+        </w:rPr>
+        <w:t xml:space="preserve">##  Min.   : -48119   Min.   :1.377e-09  </w:t>
+      </w:r>
+      <w:r>
+        <w:br w:type="textWrapping"/>
+      </w:r>
+      <w:r>
+        <w:rPr>
+          <w:rStyle w:val="VerbatimChar"/>
+        </w:rPr>
+        <w:t xml:space="preserve">##  1st Qu.: 226190   1st Qu.:9.975e-07  </w:t>
+      </w:r>
+      <w:r>
+        <w:br w:type="textWrapping"/>
+      </w:r>
+      <w:r>
+        <w:rPr>
+          <w:rStyle w:val="VerbatimChar"/>
+        </w:rPr>
+        <w:t xml:space="preserve">##  Median : 500499   Median :1.001e-06  </w:t>
+      </w:r>
+      <w:r>
+        <w:br w:type="textWrapping"/>
+      </w:r>
+      <w:r>
+        <w:rPr>
+          <w:rStyle w:val="VerbatimChar"/>
+        </w:rPr>
+        <w:t xml:space="preserve">##  Mean   : 500499   Mean   :9.105e-07  </w:t>
+      </w:r>
+      <w:r>
+        <w:br w:type="textWrapping"/>
+      </w:r>
+      <w:r>
+        <w:rPr>
+          <w:rStyle w:val="VerbatimChar"/>
+        </w:rPr>
+        <w:t xml:space="preserve">##  3rd Qu.: 774808   3rd Qu.:1.004e-06  </w:t>
+      </w:r>
+      <w:r>
+        <w:br w:type="textWrapping"/>
+      </w:r>
+      <w:r>
+        <w:rPr>
+          <w:rStyle w:val="VerbatimChar"/>
+        </w:rPr>
+        <w:t xml:space="preserve">##  Max.   :1049118   Max.   :1.010e-06</w:t>
       </w:r>
     </w:p>
     <w:p>
@@ -3120,9 +3342,27 @@
       </w:pPr>
       <w:r>
         <w:rPr>
-          <w:rStyle w:val="KeywordTok"/>
-        </w:rPr>
-        <w:t xml:space="preserve">plot</w:t>
+          <w:rStyle w:val="CommentTok"/>
+        </w:rPr>
+        <w:t xml:space="preserve">#?lines</w:t>
+      </w:r>
+      <w:r>
+        <w:br w:type="textWrapping"/>
+      </w:r>
+      <w:r>
+        <w:rPr>
+          <w:rStyle w:val="CommentTok"/>
+        </w:rPr>
+        <w:t xml:space="preserve"># "lines() adds a line to an existing plot --- lines(namevector, col = color)</w:t>
+      </w:r>
+      <w:r>
+        <w:br w:type="textWrapping"/>
+      </w:r>
+      <w:r>
+        <w:rPr>
+          <w:rStyle w:val="KeywordTok"/>
+        </w:rPr>
+        <w:t xml:space="preserve">lines</w:t>
       </w:r>
       <w:r>
         <w:rPr>
@@ -3140,13 +3380,13 @@
         <w:rPr>
           <w:rStyle w:val="NormalTok"/>
         </w:rPr>
-        <w:t xml:space="preserve">(posterior6), </w:t>
+        <w:t xml:space="preserve">(prior6), </w:t>
       </w:r>
       <w:r>
         <w:rPr>
           <w:rStyle w:val="DataTypeTok"/>
         </w:rPr>
-        <w:t xml:space="preserve">main=</w:t>
+        <w:t xml:space="preserve">col=</w:t>
       </w:r>
       <w:r>
         <w:rPr>
@@ -3158,7 +3398,55 @@
         <w:rPr>
           <w:rStyle w:val="StringTok"/>
         </w:rPr>
-        <w:t xml:space="preserve">"Posterior vs. Prior distributions"</w:t>
+        <w:t xml:space="preserve">"purple"</w:t>
+      </w:r>
+      <w:r>
+        <w:rPr>
+          <w:rStyle w:val="NormalTok"/>
+        </w:rPr>
+        <w:t xml:space="preserve">)</w:t>
+      </w:r>
+      <w:r>
+        <w:br w:type="textWrapping"/>
+      </w:r>
+      <w:r>
+        <w:rPr>
+          <w:rStyle w:val="CommentTok"/>
+        </w:rPr>
+        <w:t xml:space="preserve">#?legend</w:t>
+      </w:r>
+      <w:r>
+        <w:br w:type="textWrapping"/>
+      </w:r>
+      <w:r>
+        <w:rPr>
+          <w:rStyle w:val="KeywordTok"/>
+        </w:rPr>
+        <w:t xml:space="preserve">legend</w:t>
+      </w:r>
+      <w:r>
+        <w:rPr>
+          <w:rStyle w:val="NormalTok"/>
+        </w:rPr>
+        <w:t xml:space="preserve">(</w:t>
+      </w:r>
+      <w:r>
+        <w:rPr>
+          <w:rStyle w:val="FloatTok"/>
+        </w:rPr>
+        <w:t xml:space="preserve">6e05</w:t>
+      </w:r>
+      <w:r>
+        <w:rPr>
+          <w:rStyle w:val="NormalTok"/>
+        </w:rPr>
+        <w:t xml:space="preserve">,</w:t>
+      </w:r>
+      <w:r>
+        <w:rPr>
+          <w:rStyle w:val="FloatTok"/>
+        </w:rPr>
+        <w:t xml:space="preserve">3e-06</w:t>
       </w:r>
       <w:r>
         <w:rPr>
@@ -3168,21 +3456,72 @@
       </w:r>
       <w:r>
         <w:rPr>
-          <w:rStyle w:val="DataTypeTok"/>
-        </w:rPr>
-        <w:t xml:space="preserve">xlab=</w:t>
-      </w:r>
-      <w:r>
-        <w:rPr>
-          <w:rStyle w:val="NormalTok"/>
-        </w:rPr>
-        <w:t xml:space="preserve"> </w:t>
+          <w:rStyle w:val="CommentTok"/>
+        </w:rPr>
+        <w:t xml:space="preserve"># places a legend at the appropriate place </w:t>
+      </w:r>
+      <w:r>
+        <w:br w:type="textWrapping"/>
+      </w:r>
+      <w:r>
+        <w:rPr>
+          <w:rStyle w:val="NormalTok"/>
+        </w:rPr>
+        <w:t xml:space="preserve"> </w:t>
+      </w:r>
+      <w:r>
+        <w:rPr>
+          <w:rStyle w:val="NormalTok"/>
+        </w:rPr>
+        <w:t xml:space="preserve"> </w:t>
+      </w:r>
+      <w:r>
+        <w:rPr>
+          <w:rStyle w:val="NormalTok"/>
+        </w:rPr>
+        <w:t xml:space="preserve"> </w:t>
+      </w:r>
+      <w:r>
+        <w:rPr>
+          <w:rStyle w:val="NormalTok"/>
+        </w:rPr>
+        <w:t xml:space="preserve"> </w:t>
+      </w:r>
+      <w:r>
+        <w:rPr>
+          <w:rStyle w:val="NormalTok"/>
+        </w:rPr>
+        <w:t xml:space="preserve"> </w:t>
+      </w:r>
+      <w:r>
+        <w:rPr>
+          <w:rStyle w:val="NormalTok"/>
+        </w:rPr>
+        <w:t xml:space="preserve"> </w:t>
+      </w:r>
+      <w:r>
+        <w:rPr>
+          <w:rStyle w:val="NormalTok"/>
+        </w:rPr>
+        <w:t xml:space="preserve"> </w:t>
+      </w:r>
+      <w:r>
+        <w:rPr>
+          <w:rStyle w:val="KeywordTok"/>
+        </w:rPr>
+        <w:t xml:space="preserve">c</w:t>
+      </w:r>
+      <w:r>
+        <w:rPr>
+          <w:rStyle w:val="NormalTok"/>
+        </w:rPr>
+        <w:t xml:space="preserve">(</w:t>
       </w:r>
       <w:r>
         <w:rPr>
           <w:rStyle w:val="StringTok"/>
         </w:rPr>
-        <w:t xml:space="preserve">"Population size (value of N)"</w:t>
+        <w:t xml:space="preserve">"Posterior6"</w:t>
       </w:r>
       <w:r>
         <w:rPr>
@@ -3192,373 +3531,72 @@
       </w:r>
       <w:r>
         <w:rPr>
-          <w:rStyle w:val="DataTypeTok"/>
-        </w:rPr>
-        <w:t xml:space="preserve">col=</w:t>
-      </w:r>
-      <w:r>
-        <w:rPr>
-          <w:rStyle w:val="NormalTok"/>
-        </w:rPr>
-        <w:t xml:space="preserve"> </w:t>
-      </w:r>
-      <w:r>
-        <w:rPr>
           <w:rStyle w:val="StringTok"/>
         </w:rPr>
-        <w:t xml:space="preserve">"green"</w:t>
-      </w:r>
-      <w:r>
-        <w:rPr>
-          <w:rStyle w:val="NormalTok"/>
-        </w:rPr>
-        <w:t xml:space="preserve">)</w:t>
-      </w:r>
-      <w:r>
-        <w:br w:type="textWrapping"/>
-      </w:r>
-      <w:r>
-        <w:rPr>
-          <w:rStyle w:val="KeywordTok"/>
-        </w:rPr>
-        <w:t xml:space="preserve">density</w:t>
-      </w:r>
-      <w:r>
-        <w:rPr>
-          <w:rStyle w:val="NormalTok"/>
-        </w:rPr>
-        <w:t xml:space="preserve">(prior6)</w:t>
-      </w:r>
-    </w:p>
-    <w:p>
-      <w:pPr>
-        <w:pStyle w:val="SourceCode"/>
-      </w:pPr>
-      <w:r>
-        <w:rPr>
-          <w:rStyle w:val="VerbatimChar"/>
-        </w:rPr>
-        <w:t xml:space="preserve">## </w:t>
-      </w:r>
-      <w:r>
-        <w:br w:type="textWrapping"/>
-      </w:r>
-      <w:r>
-        <w:rPr>
-          <w:rStyle w:val="VerbatimChar"/>
-        </w:rPr>
-        <w:t xml:space="preserve">## Call:</w:t>
-      </w:r>
-      <w:r>
-        <w:br w:type="textWrapping"/>
-      </w:r>
-      <w:r>
-        <w:rPr>
-          <w:rStyle w:val="VerbatimChar"/>
-        </w:rPr>
-        <w:t xml:space="preserve">##  density.default(x = prior6)</w:t>
-      </w:r>
-      <w:r>
-        <w:br w:type="textWrapping"/>
-      </w:r>
-      <w:r>
-        <w:rPr>
-          <w:rStyle w:val="VerbatimChar"/>
-        </w:rPr>
-        <w:t xml:space="preserve">## </w:t>
-      </w:r>
-      <w:r>
-        <w:br w:type="textWrapping"/>
-      </w:r>
-      <w:r>
-        <w:rPr>
-          <w:rStyle w:val="VerbatimChar"/>
-        </w:rPr>
-        <w:t xml:space="preserve">## Data: prior6 (1000000 obs.); Bandwidth 'bw' = 1.638e+04</w:t>
-      </w:r>
-      <w:r>
-        <w:br w:type="textWrapping"/>
-      </w:r>
-      <w:r>
-        <w:rPr>
-          <w:rStyle w:val="VerbatimChar"/>
-        </w:rPr>
-        <w:t xml:space="preserve">## </w:t>
-      </w:r>
-      <w:r>
-        <w:br w:type="textWrapping"/>
-      </w:r>
-      <w:r>
-        <w:rPr>
-          <w:rStyle w:val="VerbatimChar"/>
-        </w:rPr>
-        <w:t xml:space="preserve">##        x                 y            </w:t>
-      </w:r>
-      <w:r>
-        <w:br w:type="textWrapping"/>
-      </w:r>
-      <w:r>
-        <w:rPr>
-          <w:rStyle w:val="VerbatimChar"/>
-        </w:rPr>
-        <w:t xml:space="preserve">##  Min.   : -48137   Min.   :1.397e-09  </w:t>
-      </w:r>
-      <w:r>
-        <w:br w:type="textWrapping"/>
-      </w:r>
-      <w:r>
-        <w:rPr>
-          <w:rStyle w:val="VerbatimChar"/>
-        </w:rPr>
-        <w:t xml:space="preserve">##  1st Qu.: 226181   1st Qu.:9.975e-07  </w:t>
-      </w:r>
-      <w:r>
-        <w:br w:type="textWrapping"/>
-      </w:r>
-      <w:r>
-        <w:rPr>
-          <w:rStyle w:val="VerbatimChar"/>
-        </w:rPr>
-        <w:t xml:space="preserve">##  Median : 500500   Median :1.001e-06  </w:t>
-      </w:r>
-      <w:r>
-        <w:br w:type="textWrapping"/>
-      </w:r>
-      <w:r>
-        <w:rPr>
-          <w:rStyle w:val="VerbatimChar"/>
-        </w:rPr>
-        <w:t xml:space="preserve">##  Mean   : 500500   Mean   :9.105e-07  </w:t>
-      </w:r>
-      <w:r>
-        <w:br w:type="textWrapping"/>
-      </w:r>
-      <w:r>
-        <w:rPr>
-          <w:rStyle w:val="VerbatimChar"/>
-        </w:rPr>
-        <w:t xml:space="preserve">##  3rd Qu.: 774818   3rd Qu.:1.004e-06  </w:t>
-      </w:r>
-      <w:r>
-        <w:br w:type="textWrapping"/>
-      </w:r>
-      <w:r>
-        <w:rPr>
-          <w:rStyle w:val="VerbatimChar"/>
-        </w:rPr>
-        <w:t xml:space="preserve">##  Max.   :1049137   Max.   :1.011e-06</w:t>
-      </w:r>
-    </w:p>
-    <w:p>
-      <w:pPr>
-        <w:pStyle w:val="SourceCode"/>
-      </w:pPr>
+        <w:t xml:space="preserve">"Prior6"</w:t>
+      </w:r>
+      <w:r>
+        <w:rPr>
+          <w:rStyle w:val="NormalTok"/>
+        </w:rPr>
+        <w:t xml:space="preserve">), </w:t>
+      </w:r>
       <w:r>
         <w:rPr>
           <w:rStyle w:val="CommentTok"/>
         </w:rPr>
-        <w:t xml:space="preserve">#?lines</w:t>
-      </w:r>
-      <w:r>
-        <w:br w:type="textWrapping"/>
+        <w:t xml:space="preserve"># puts text in the legend</w:t>
+      </w:r>
+      <w:r>
+        <w:br w:type="textWrapping"/>
+      </w:r>
+      <w:r>
+        <w:rPr>
+          <w:rStyle w:val="NormalTok"/>
+        </w:rPr>
+        <w:t xml:space="preserve"> </w:t>
+      </w:r>
+      <w:r>
+        <w:rPr>
+          <w:rStyle w:val="NormalTok"/>
+        </w:rPr>
+        <w:t xml:space="preserve"> </w:t>
+      </w:r>
+      <w:r>
+        <w:rPr>
+          <w:rStyle w:val="NormalTok"/>
+        </w:rPr>
+        <w:t xml:space="preserve"> </w:t>
+      </w:r>
+      <w:r>
+        <w:rPr>
+          <w:rStyle w:val="NormalTok"/>
+        </w:rPr>
+        <w:t xml:space="preserve"> </w:t>
+      </w:r>
+      <w:r>
+        <w:rPr>
+          <w:rStyle w:val="NormalTok"/>
+        </w:rPr>
+        <w:t xml:space="preserve"> </w:t>
+      </w:r>
+      <w:r>
+        <w:rPr>
+          <w:rStyle w:val="NormalTok"/>
+        </w:rPr>
+        <w:t xml:space="preserve"> </w:t>
+      </w:r>
+      <w:r>
+        <w:rPr>
+          <w:rStyle w:val="NormalTok"/>
+        </w:rPr>
+        <w:t xml:space="preserve"> </w:t>
       </w:r>
       <w:r>
         <w:rPr>
           <w:rStyle w:val="CommentTok"/>
         </w:rPr>
-        <w:t xml:space="preserve"># "lines() adds a line to an existing plot --- lines(namevector, col = color)</w:t>
-      </w:r>
-      <w:r>
-        <w:br w:type="textWrapping"/>
-      </w:r>
-      <w:r>
-        <w:rPr>
-          <w:rStyle w:val="KeywordTok"/>
-        </w:rPr>
-        <w:t xml:space="preserve">lines</w:t>
-      </w:r>
-      <w:r>
-        <w:rPr>
-          <w:rStyle w:val="NormalTok"/>
-        </w:rPr>
-        <w:t xml:space="preserve">(</w:t>
-      </w:r>
-      <w:r>
-        <w:rPr>
-          <w:rStyle w:val="KeywordTok"/>
-        </w:rPr>
-        <w:t xml:space="preserve">density</w:t>
-      </w:r>
-      <w:r>
-        <w:rPr>
-          <w:rStyle w:val="NormalTok"/>
-        </w:rPr>
-        <w:t xml:space="preserve">(prior6), </w:t>
-      </w:r>
-      <w:r>
-        <w:rPr>
-          <w:rStyle w:val="DataTypeTok"/>
-        </w:rPr>
-        <w:t xml:space="preserve">col=</w:t>
-      </w:r>
-      <w:r>
-        <w:rPr>
-          <w:rStyle w:val="NormalTok"/>
-        </w:rPr>
-        <w:t xml:space="preserve"> </w:t>
-      </w:r>
-      <w:r>
-        <w:rPr>
-          <w:rStyle w:val="StringTok"/>
-        </w:rPr>
-        <w:t xml:space="preserve">"purple"</w:t>
-      </w:r>
-      <w:r>
-        <w:rPr>
-          <w:rStyle w:val="NormalTok"/>
-        </w:rPr>
-        <w:t xml:space="preserve">)</w:t>
-      </w:r>
-      <w:r>
-        <w:br w:type="textWrapping"/>
-      </w:r>
-      <w:r>
-        <w:rPr>
-          <w:rStyle w:val="CommentTok"/>
-        </w:rPr>
-        <w:t xml:space="preserve">#?legend</w:t>
-      </w:r>
-      <w:r>
-        <w:br w:type="textWrapping"/>
-      </w:r>
-      <w:r>
-        <w:rPr>
-          <w:rStyle w:val="KeywordTok"/>
-        </w:rPr>
-        <w:t xml:space="preserve">legend</w:t>
-      </w:r>
-      <w:r>
-        <w:rPr>
-          <w:rStyle w:val="NormalTok"/>
-        </w:rPr>
-        <w:t xml:space="preserve">(</w:t>
-      </w:r>
-      <w:r>
-        <w:rPr>
-          <w:rStyle w:val="FloatTok"/>
-        </w:rPr>
-        <w:t xml:space="preserve">6e05</w:t>
-      </w:r>
-      <w:r>
-        <w:rPr>
-          <w:rStyle w:val="NormalTok"/>
-        </w:rPr>
-        <w:t xml:space="preserve">,</w:t>
-      </w:r>
-      <w:r>
-        <w:rPr>
-          <w:rStyle w:val="FloatTok"/>
-        </w:rPr>
-        <w:t xml:space="preserve">3e-06</w:t>
-      </w:r>
-      <w:r>
-        <w:rPr>
-          <w:rStyle w:val="NormalTok"/>
-        </w:rPr>
-        <w:t xml:space="preserve">, </w:t>
-      </w:r>
-      <w:r>
-        <w:rPr>
-          <w:rStyle w:val="CommentTok"/>
-        </w:rPr>
-        <w:t xml:space="preserve"># places a legend at the appropriate place </w:t>
-      </w:r>
-      <w:r>
-        <w:br w:type="textWrapping"/>
-      </w:r>
-      <w:r>
-        <w:rPr>
-          <w:rStyle w:val="NormalTok"/>
-        </w:rPr>
-        <w:t xml:space="preserve"> </w:t>
-      </w:r>
-      <w:r>
-        <w:rPr>
-          <w:rStyle w:val="NormalTok"/>
-        </w:rPr>
-        <w:t xml:space="preserve"> </w:t>
-      </w:r>
-      <w:r>
-        <w:rPr>
-          <w:rStyle w:val="NormalTok"/>
-        </w:rPr>
-        <w:t xml:space="preserve"> </w:t>
-      </w:r>
-      <w:r>
-        <w:rPr>
-          <w:rStyle w:val="NormalTok"/>
-        </w:rPr>
-        <w:t xml:space="preserve"> </w:t>
-      </w:r>
-      <w:r>
-        <w:rPr>
-          <w:rStyle w:val="NormalTok"/>
-        </w:rPr>
-        <w:t xml:space="preserve"> </w:t>
-      </w:r>
-      <w:r>
-        <w:rPr>
-          <w:rStyle w:val="NormalTok"/>
-        </w:rPr>
-        <w:t xml:space="preserve"> </w:t>
-      </w:r>
-      <w:r>
-        <w:rPr>
-          <w:rStyle w:val="NormalTok"/>
-        </w:rPr>
-        <w:t xml:space="preserve"> </w:t>
-      </w:r>
-      <w:r>
-        <w:rPr>
-          <w:rStyle w:val="KeywordTok"/>
-        </w:rPr>
-        <w:t xml:space="preserve">c</w:t>
-      </w:r>
-      <w:r>
-        <w:rPr>
-          <w:rStyle w:val="NormalTok"/>
-        </w:rPr>
-        <w:t xml:space="preserve">(</w:t>
-      </w:r>
-      <w:r>
-        <w:rPr>
-          <w:rStyle w:val="StringTok"/>
-        </w:rPr>
-        <w:t xml:space="preserve">"Posterior6"</w:t>
-      </w:r>
-      <w:r>
-        <w:rPr>
-          <w:rStyle w:val="NormalTok"/>
-        </w:rPr>
-        <w:t xml:space="preserve">, </w:t>
-      </w:r>
-      <w:r>
-        <w:rPr>
-          <w:rStyle w:val="StringTok"/>
-        </w:rPr>
-        <w:t xml:space="preserve">"Prior6"</w:t>
-      </w:r>
-      <w:r>
-        <w:rPr>
-          <w:rStyle w:val="NormalTok"/>
-        </w:rPr>
-        <w:t xml:space="preserve">), </w:t>
-      </w:r>
-      <w:r>
-        <w:rPr>
-          <w:rStyle w:val="CommentTok"/>
-        </w:rPr>
-        <w:t xml:space="preserve"># puts text in the legend</w:t>
+        <w:t xml:space="preserve">#try putting "top right" and it will set to right place</w:t>
       </w:r>
       <w:r>
         <w:br w:type="textWrapping"/>
@@ -4216,25 +4254,25 @@
     </w:p>
     <w:p>
       <w:r>
-        <w:t xml:space="preserve">For this simulation, the mean value of N is 2.8510863</w:t>
-      </w:r>
-      <w:r>
-        <w:t xml:space="preserve">10^{5}, the median is 1.8400863</w:t>
-      </w:r>
-      <w:r>
-        <w:t xml:space="preserve">10^{5}, and the 95% credible interval is the range, 1.5006373</w:t>
-      </w:r>
-      <w:r>
-        <w:t xml:space="preserve">10^{4}, 9.2245961</w:t>
-      </w:r>
-      <w:r>
-        <w:t xml:space="preserve">10^{5} , meaning that there is a 95% percent chance that the actual value for N falls within this range. For the previous simulation, the mean was 4.9498474</w:t>
-      </w:r>
-      <w:r>
-        <w:t xml:space="preserve">10^{4} , the median was 4.6956706</w:t>
-      </w:r>
-      <w:r>
-        <w:t xml:space="preserve">10^{4}, and the 95% credible interval was the range, 9844.0079419, 9.6665783</w:t>
+        <w:t xml:space="preserve">For this simulation, the mean value of N is 2.8152878</w:t>
+      </w:r>
+      <w:r>
+        <w:t xml:space="preserve">10^{5}, the median is 1.8212924</w:t>
+      </w:r>
+      <w:r>
+        <w:t xml:space="preserve">10^{5}, and the 95% credible interval is the range, 1.447488</w:t>
+      </w:r>
+      <w:r>
+        <w:t xml:space="preserve">10^{4}, 9.2117665</w:t>
+      </w:r>
+      <w:r>
+        <w:t xml:space="preserve">10^{5} , meaning that there is a 95% percent chance that the actual value for N falls within this range. For the previous simulation, the mean was 4.9661069</w:t>
+      </w:r>
+      <w:r>
+        <w:t xml:space="preserve">10^{4} , the median was 4.7102006</w:t>
+      </w:r>
+      <w:r>
+        <w:t xml:space="preserve">10^{4}, and the 95% credible interval was the range, 9924.3186844, 9.6736716</w:t>
       </w:r>
       <w:r>
         <w:t xml:space="preserve">10^{4}</w:t>
@@ -4315,6 +4353,1775 @@
       <w:bookmarkEnd w:id="50"/>
       <w:r>
         <w:t xml:space="preserve">why?</w:t>
+      </w:r>
+    </w:p>
+    <w:p>
+      <w:r>
+        <w:t xml:space="preserve">Generally, it seems that the larger the prior distribution, the smaller (or more dense) the posterior distribution. In order to increase the prior for this simulation, you could choose to sequence more of the Y-chromosome, effectively increasing the range of "N" used in the prior. This should result in a more precise estimate as the range for the 95% credible interval in the posterior should decrease.</w:t>
+      </w:r>
+    </w:p>
+    <w:p>
+      <w:pPr>
+        <w:pStyle w:val="Heading2"/>
+      </w:pPr>
+      <w:bookmarkStart w:id="51" w:name="estimation-of-population-split-times--------------------------------------------------------------------"/>
+      <w:bookmarkEnd w:id="51"/>
+      <w:r>
+        <w:t xml:space="preserve">Estimation of Population Split Times--------------------------------------------------------------------</w:t>
+      </w:r>
+    </w:p>
+    <w:p>
+      <w:pPr>
+        <w:pStyle w:val="Heading3"/>
+      </w:pPr>
+      <w:bookmarkStart w:id="52" w:name="exercise-one"/>
+      <w:bookmarkEnd w:id="52"/>
+      <w:r>
+        <w:t xml:space="preserve">EXERCISE ONE</w:t>
+      </w:r>
+    </w:p>
+    <w:p>
+      <w:pPr>
+        <w:pStyle w:val="Heading5"/>
+      </w:pPr>
+      <w:bookmarkStart w:id="53" w:name="what-is-the-expected-additional-time-we-have-to-wait-until-the-two-chromosomes-coalesce-once-they-make-it-back-into-the-ancestral-population"/>
+      <w:bookmarkEnd w:id="53"/>
+      <w:r>
+        <w:t xml:space="preserve">What is the expected additional time we have to wait until the two chromosomes coalesce</w:t>
+      </w:r>
+      <w:r>
+        <w:t xml:space="preserve"> </w:t>
+      </w:r>
+      <w:r>
+        <w:rPr>
+          <w:i/>
+        </w:rPr>
+        <w:t xml:space="preserve">once</w:t>
+      </w:r>
+      <w:r>
+        <w:t xml:space="preserve"> </w:t>
+      </w:r>
+      <w:r>
+        <w:t xml:space="preserve">they make it back into the ancestral population?</w:t>
+      </w:r>
+    </w:p>
+    <w:p>
+      <w:r>
+        <w:t xml:space="preserve">Since this is a haploid group, the expected time to coalescence in the ancestral population is just N (vs. 2N) generations, where N is the population size (or number of y-chromosomes). If the ancestral population is of size N= 100,000, then the expected time to coalesce is 100,000 generations.</w:t>
+      </w:r>
+    </w:p>
+    <w:p>
+      <w:pPr>
+        <w:pStyle w:val="Heading3"/>
+      </w:pPr>
+      <w:bookmarkStart w:id="54" w:name="exercise-two-1"/>
+      <w:bookmarkEnd w:id="54"/>
+      <w:r>
+        <w:t xml:space="preserve">EXERCISE TWO</w:t>
+      </w:r>
+    </w:p>
+    <w:p>
+      <w:pPr>
+        <w:pStyle w:val="Heading5"/>
+      </w:pPr>
+      <w:bookmarkStart w:id="55" w:name="what-is-the-expected-time-until-the-two-chromosomes-coalesce-with-each-other-write-this-formula-using-tsplit-as-split-time.-write-this-as-a-formula-not-a-number-estimate"/>
+      <w:bookmarkEnd w:id="55"/>
+      <w:r>
+        <w:t xml:space="preserve">What is the expected time until the two chromosomes coalesce with each other? Write this formula using tsplit as split time. (write this as a formula, not a number estimate)</w:t>
+      </w:r>
+    </w:p>
+    <w:p>
+      <w:r>
+        <w:t xml:space="preserve">TimeToCoalescence = Ngenerations + tsplit (basically, the time the populations were divergent, plus the time it took for the chromosomes to then coalesce in the ancestral population)</w:t>
+      </w:r>
+    </w:p>
+    <w:p>
+      <w:pPr>
+        <w:pStyle w:val="Heading3"/>
+      </w:pPr>
+      <w:bookmarkStart w:id="56" w:name="exercise-three-1"/>
+      <w:bookmarkEnd w:id="56"/>
+      <w:r>
+        <w:t xml:space="preserve">EXERCISE THREE</w:t>
+      </w:r>
+    </w:p>
+    <w:p>
+      <w:r>
+        <w:t xml:space="preserve">-know that that ancestral pop size is N= 100000 (1e5) (haploid) -sequenced a 100kb region (mu for region is 1e-3) -do not know tsplit (time POPULATION split....not the same as TMRCA) -range of tsplit can be 50000 to 1e6 (1 million gen) -do not know divided population size (need estimates) -this influences the Ngenerations? should be Ngenerations = 1e5</w:t>
+      </w:r>
+    </w:p>
+    <w:p>
+      <w:pPr>
+        <w:pStyle w:val="Heading5"/>
+      </w:pPr>
+      <w:bookmarkStart w:id="57" w:name="a-draw-1-million-values-from-the-prior-distribution-of-tsplit.-tsplit-can-be-any-value-between-50000-and-1000000-assume-that-tsplitu10001000000-.............this-is-incongruent-with-the-first-exercise-so-assuming-the-range-min-is-50000."/>
+      <w:bookmarkEnd w:id="57"/>
+      <w:r>
+        <w:t xml:space="preserve">a) draw 1 million values from the prior distribution of tsplit. tsplit can be any value between 50,000 and 1,000,000, assume that tsplit~U[1000,1000000] .............this is incongruent with the first exercise, so assuming the range min is 50,000.</w:t>
+      </w:r>
+    </w:p>
+    <w:p>
+      <w:pPr>
+        <w:pStyle w:val="SourceCode"/>
+      </w:pPr>
+      <w:r>
+        <w:rPr>
+          <w:rStyle w:val="NormalTok"/>
+        </w:rPr>
+        <w:t xml:space="preserve">prior3&lt;-</w:t>
+      </w:r>
+      <w:r>
+        <w:rPr>
+          <w:rStyle w:val="KeywordTok"/>
+        </w:rPr>
+        <w:t xml:space="preserve">runif</w:t>
+      </w:r>
+      <w:r>
+        <w:rPr>
+          <w:rStyle w:val="NormalTok"/>
+        </w:rPr>
+        <w:t xml:space="preserve">(</w:t>
+      </w:r>
+      <w:r>
+        <w:rPr>
+          <w:rStyle w:val="DataTypeTok"/>
+        </w:rPr>
+        <w:t xml:space="preserve">n=</w:t>
+      </w:r>
+      <w:r>
+        <w:rPr>
+          <w:rStyle w:val="FloatTok"/>
+        </w:rPr>
+        <w:t xml:space="preserve">1e6</w:t>
+      </w:r>
+      <w:r>
+        <w:rPr>
+          <w:rStyle w:val="NormalTok"/>
+        </w:rPr>
+        <w:t xml:space="preserve">, </w:t>
+      </w:r>
+      <w:r>
+        <w:rPr>
+          <w:rStyle w:val="DataTypeTok"/>
+        </w:rPr>
+        <w:t xml:space="preserve">min=</w:t>
+      </w:r>
+      <w:r>
+        <w:rPr>
+          <w:rStyle w:val="DecValTok"/>
+        </w:rPr>
+        <w:t xml:space="preserve">50000</w:t>
+      </w:r>
+      <w:r>
+        <w:rPr>
+          <w:rStyle w:val="NormalTok"/>
+        </w:rPr>
+        <w:t xml:space="preserve">, </w:t>
+      </w:r>
+      <w:r>
+        <w:rPr>
+          <w:rStyle w:val="DataTypeTok"/>
+        </w:rPr>
+        <w:t xml:space="preserve">max=</w:t>
+      </w:r>
+      <w:r>
+        <w:rPr>
+          <w:rStyle w:val="FloatTok"/>
+        </w:rPr>
+        <w:t xml:space="preserve">1e6</w:t>
+      </w:r>
+      <w:r>
+        <w:rPr>
+          <w:rStyle w:val="NormalTok"/>
+        </w:rPr>
+        <w:t xml:space="preserve">)</w:t>
+      </w:r>
+    </w:p>
+    <w:p>
+      <w:pPr>
+        <w:pStyle w:val="Heading5"/>
+      </w:pPr>
+      <w:bookmarkStart w:id="58" w:name="b-for-each-value-of-tsplit-simulate-a-tmrca-again-mimic-the-first-exercise"/>
+      <w:bookmarkEnd w:id="58"/>
+      <w:r>
+        <w:t xml:space="preserve">b) For each value of tsplit, simulate a TMRCA (again, mimic the first exercise)</w:t>
+      </w:r>
+    </w:p>
+    <w:p>
+      <w:pPr>
+        <w:pStyle w:val="SourceCode"/>
+      </w:pPr>
+      <w:r>
+        <w:rPr>
+          <w:rStyle w:val="NormalTok"/>
+        </w:rPr>
+        <w:t xml:space="preserve">rate3&lt;-</w:t>
+      </w:r>
+      <w:r>
+        <w:rPr>
+          <w:rStyle w:val="StringTok"/>
+        </w:rPr>
+        <w:t xml:space="preserve"> </w:t>
+      </w:r>
+      <w:r>
+        <w:rPr>
+          <w:rStyle w:val="DecValTok"/>
+        </w:rPr>
+        <w:t xml:space="preserve">1</w:t>
+      </w:r>
+      <w:r>
+        <w:rPr>
+          <w:rStyle w:val="NormalTok"/>
+        </w:rPr>
+        <w:t xml:space="preserve">/(prior3)</w:t>
+      </w:r>
+      <w:r>
+        <w:br w:type="textWrapping"/>
+      </w:r>
+      <w:r>
+        <w:rPr>
+          <w:rStyle w:val="NormalTok"/>
+        </w:rPr>
+        <w:t xml:space="preserve">tsplit3&lt;-</w:t>
+      </w:r>
+      <w:r>
+        <w:rPr>
+          <w:rStyle w:val="StringTok"/>
+        </w:rPr>
+        <w:t xml:space="preserve"> </w:t>
+      </w:r>
+      <w:r>
+        <w:rPr>
+          <w:rStyle w:val="KeywordTok"/>
+        </w:rPr>
+        <w:t xml:space="preserve">rexp</w:t>
+      </w:r>
+      <w:r>
+        <w:rPr>
+          <w:rStyle w:val="NormalTok"/>
+        </w:rPr>
+        <w:t xml:space="preserve">(</w:t>
+      </w:r>
+      <w:r>
+        <w:rPr>
+          <w:rStyle w:val="FloatTok"/>
+        </w:rPr>
+        <w:t xml:space="preserve">1e6</w:t>
+      </w:r>
+      <w:r>
+        <w:rPr>
+          <w:rStyle w:val="NormalTok"/>
+        </w:rPr>
+        <w:t xml:space="preserve">, rate3)</w:t>
+      </w:r>
+      <w:r>
+        <w:br w:type="textWrapping"/>
+      </w:r>
+      <w:r>
+        <w:rPr>
+          <w:rStyle w:val="KeywordTok"/>
+        </w:rPr>
+        <w:t xml:space="preserve">length</w:t>
+      </w:r>
+      <w:r>
+        <w:rPr>
+          <w:rStyle w:val="NormalTok"/>
+        </w:rPr>
+        <w:t xml:space="preserve">(tsplit3)</w:t>
+      </w:r>
+    </w:p>
+    <w:p>
+      <w:pPr>
+        <w:pStyle w:val="SourceCode"/>
+      </w:pPr>
+      <w:r>
+        <w:rPr>
+          <w:rStyle w:val="VerbatimChar"/>
+        </w:rPr>
+        <w:t xml:space="preserve">## [1] 1000000</w:t>
+      </w:r>
+    </w:p>
+    <w:p>
+      <w:pPr>
+        <w:pStyle w:val="SourceCode"/>
+      </w:pPr>
+      <w:r>
+        <w:rPr>
+          <w:rStyle w:val="NormalTok"/>
+        </w:rPr>
+        <w:t xml:space="preserve">TMRCA&lt;-</w:t>
+      </w:r>
+      <w:r>
+        <w:rPr>
+          <w:rStyle w:val="StringTok"/>
+        </w:rPr>
+        <w:t xml:space="preserve"> </w:t>
+      </w:r>
+      <w:r>
+        <w:rPr>
+          <w:rStyle w:val="NormalTok"/>
+        </w:rPr>
+        <w:t xml:space="preserve">tsplit3 +</w:t>
+      </w:r>
+      <w:r>
+        <w:rPr>
+          <w:rStyle w:val="StringTok"/>
+        </w:rPr>
+        <w:t xml:space="preserve"> </w:t>
+      </w:r>
+      <w:r>
+        <w:rPr>
+          <w:rStyle w:val="FloatTok"/>
+        </w:rPr>
+        <w:t xml:space="preserve">1e5</w:t>
+      </w:r>
+      <w:r>
+        <w:rPr>
+          <w:rStyle w:val="NormalTok"/>
+        </w:rPr>
+        <w:t xml:space="preserve"> </w:t>
+      </w:r>
+      <w:r>
+        <w:rPr>
+          <w:rStyle w:val="CommentTok"/>
+        </w:rPr>
+        <w:t xml:space="preserve">#1e5 is the expected ancestral coalescent time</w:t>
+      </w:r>
+      <w:r>
+        <w:br w:type="textWrapping"/>
+      </w:r>
+      <w:r>
+        <w:rPr>
+          <w:rStyle w:val="KeywordTok"/>
+        </w:rPr>
+        <w:t xml:space="preserve">length</w:t>
+      </w:r>
+      <w:r>
+        <w:rPr>
+          <w:rStyle w:val="NormalTok"/>
+        </w:rPr>
+        <w:t xml:space="preserve">(TMRCA)</w:t>
+      </w:r>
+    </w:p>
+    <w:p>
+      <w:pPr>
+        <w:pStyle w:val="SourceCode"/>
+      </w:pPr>
+      <w:r>
+        <w:rPr>
+          <w:rStyle w:val="VerbatimChar"/>
+        </w:rPr>
+        <w:t xml:space="preserve">## [1] 1000000</w:t>
+      </w:r>
+    </w:p>
+    <w:p>
+      <w:pPr>
+        <w:pStyle w:val="Heading5"/>
+      </w:pPr>
+      <w:bookmarkStart w:id="59" w:name="c-for-each-tmrca-add-a-poisson-number-of-mutations"/>
+      <w:bookmarkEnd w:id="59"/>
+      <w:r>
+        <w:t xml:space="preserve">c) For each TMRCA, add a Poisson number of mutations</w:t>
+      </w:r>
+    </w:p>
+    <w:p>
+      <w:pPr>
+        <w:pStyle w:val="SourceCode"/>
+      </w:pPr>
+      <w:r>
+        <w:rPr>
+          <w:rStyle w:val="NormalTok"/>
+        </w:rPr>
+        <w:t xml:space="preserve">ratemu3&lt;-</w:t>
+      </w:r>
+      <w:r>
+        <w:rPr>
+          <w:rStyle w:val="StringTok"/>
+        </w:rPr>
+        <w:t xml:space="preserve"> </w:t>
+      </w:r>
+      <w:r>
+        <w:rPr>
+          <w:rStyle w:val="FloatTok"/>
+        </w:rPr>
+        <w:t xml:space="preserve">1e-3</w:t>
+      </w:r>
+      <w:r>
+        <w:br w:type="textWrapping"/>
+      </w:r>
+      <w:r>
+        <w:rPr>
+          <w:rStyle w:val="NormalTok"/>
+        </w:rPr>
+        <w:t xml:space="preserve">snpnumber3&lt;-</w:t>
+      </w:r>
+      <w:r>
+        <w:rPr>
+          <w:rStyle w:val="StringTok"/>
+        </w:rPr>
+        <w:t xml:space="preserve"> </w:t>
+      </w:r>
+      <w:r>
+        <w:rPr>
+          <w:rStyle w:val="KeywordTok"/>
+        </w:rPr>
+        <w:t xml:space="preserve">rpois</w:t>
+      </w:r>
+      <w:r>
+        <w:rPr>
+          <w:rStyle w:val="NormalTok"/>
+        </w:rPr>
+        <w:t xml:space="preserve">(</w:t>
+      </w:r>
+      <w:r>
+        <w:rPr>
+          <w:rStyle w:val="FloatTok"/>
+        </w:rPr>
+        <w:t xml:space="preserve">1e6</w:t>
+      </w:r>
+      <w:r>
+        <w:rPr>
+          <w:rStyle w:val="NormalTok"/>
+        </w:rPr>
+        <w:t xml:space="preserve">, TMRCA*ratemu3*</w:t>
+      </w:r>
+      <w:r>
+        <w:rPr>
+          <w:rStyle w:val="DecValTok"/>
+        </w:rPr>
+        <w:t xml:space="preserve">2</w:t>
+      </w:r>
+      <w:r>
+        <w:rPr>
+          <w:rStyle w:val="NormalTok"/>
+        </w:rPr>
+        <w:t xml:space="preserve">)</w:t>
+      </w:r>
+      <w:r>
+        <w:br w:type="textWrapping"/>
+      </w:r>
+      <w:r>
+        <w:br w:type="textWrapping"/>
+      </w:r>
+      <w:r>
+        <w:rPr>
+          <w:rStyle w:val="CommentTok"/>
+        </w:rPr>
+        <w:t xml:space="preserve">#snpnumber</w:t>
+      </w:r>
+      <w:r>
+        <w:br w:type="textWrapping"/>
+      </w:r>
+      <w:r>
+        <w:rPr>
+          <w:rStyle w:val="KeywordTok"/>
+        </w:rPr>
+        <w:t xml:space="preserve">max</w:t>
+      </w:r>
+      <w:r>
+        <w:rPr>
+          <w:rStyle w:val="NormalTok"/>
+        </w:rPr>
+        <w:t xml:space="preserve">(snpnumber3)</w:t>
+      </w:r>
+    </w:p>
+    <w:p>
+      <w:pPr>
+        <w:pStyle w:val="SourceCode"/>
+      </w:pPr>
+      <w:r>
+        <w:rPr>
+          <w:rStyle w:val="VerbatimChar"/>
+        </w:rPr>
+        <w:t xml:space="preserve">## [1] 24448</w:t>
+      </w:r>
+    </w:p>
+    <w:p>
+      <w:pPr>
+        <w:pStyle w:val="SourceCode"/>
+      </w:pPr>
+      <w:r>
+        <w:rPr>
+          <w:rStyle w:val="KeywordTok"/>
+        </w:rPr>
+        <w:t xml:space="preserve">min</w:t>
+      </w:r>
+      <w:r>
+        <w:rPr>
+          <w:rStyle w:val="NormalTok"/>
+        </w:rPr>
+        <w:t xml:space="preserve">(snpnumber3)</w:t>
+      </w:r>
+    </w:p>
+    <w:p>
+      <w:pPr>
+        <w:pStyle w:val="SourceCode"/>
+      </w:pPr>
+      <w:r>
+        <w:rPr>
+          <w:rStyle w:val="VerbatimChar"/>
+        </w:rPr>
+        <w:t xml:space="preserve">## [1] 140</w:t>
+      </w:r>
+    </w:p>
+    <w:p>
+      <w:pPr>
+        <w:pStyle w:val="SourceCode"/>
+      </w:pPr>
+      <w:r>
+        <w:rPr>
+          <w:rStyle w:val="KeywordTok"/>
+        </w:rPr>
+        <w:t xml:space="preserve">length</w:t>
+      </w:r>
+      <w:r>
+        <w:rPr>
+          <w:rStyle w:val="NormalTok"/>
+        </w:rPr>
+        <w:t xml:space="preserve">(snpnumber3)</w:t>
+      </w:r>
+    </w:p>
+    <w:p>
+      <w:pPr>
+        <w:pStyle w:val="SourceCode"/>
+      </w:pPr>
+      <w:r>
+        <w:rPr>
+          <w:rStyle w:val="VerbatimChar"/>
+        </w:rPr>
+        <w:t xml:space="preserve">## [1] 1000000</w:t>
+      </w:r>
+    </w:p>
+    <w:p>
+      <w:pPr>
+        <w:pStyle w:val="SourceCode"/>
+      </w:pPr>
+      <w:r>
+        <w:rPr>
+          <w:rStyle w:val="CommentTok"/>
+        </w:rPr>
+        <w:t xml:space="preserve">#hist(snpnumber3)</w:t>
+      </w:r>
+    </w:p>
+    <w:p>
+      <w:pPr>
+        <w:pStyle w:val="Heading5"/>
+      </w:pPr>
+      <w:bookmarkStart w:id="60" w:name="d-choose-which-draws-from-the-prior-generate-data-that-approximate-the-observed-number-of-snps-600-in-the-actual-data."/>
+      <w:bookmarkEnd w:id="60"/>
+      <w:r>
+        <w:t xml:space="preserve">d) Choose which draws from the prior generate data that approximate the observed number of SNPs (600) in the actual data.</w:t>
+      </w:r>
+    </w:p>
+    <w:p>
+      <w:pPr>
+        <w:pStyle w:val="Heading5"/>
+      </w:pPr>
+      <w:bookmarkStart w:id="61" w:name="accept-values-of-tsplit-that-give-between-550-and-650-snps"/>
+      <w:bookmarkEnd w:id="61"/>
+      <w:r>
+        <w:t xml:space="preserve">-accept values of tsplit that give between 550 and 650 SNPs</w:t>
+      </w:r>
+    </w:p>
+    <w:p>
+      <w:pPr>
+        <w:pStyle w:val="SourceCode"/>
+      </w:pPr>
+      <w:r>
+        <w:rPr>
+          <w:rStyle w:val="NormalTok"/>
+        </w:rPr>
+        <w:t xml:space="preserve">sims3&lt;-</w:t>
+      </w:r>
+      <w:r>
+        <w:rPr>
+          <w:rStyle w:val="StringTok"/>
+        </w:rPr>
+        <w:t xml:space="preserve"> </w:t>
+      </w:r>
+      <w:r>
+        <w:rPr>
+          <w:rStyle w:val="KeywordTok"/>
+        </w:rPr>
+        <w:t xml:space="preserve">cbind</w:t>
+      </w:r>
+      <w:r>
+        <w:rPr>
+          <w:rStyle w:val="NormalTok"/>
+        </w:rPr>
+        <w:t xml:space="preserve">(prior3, snpnumber3)</w:t>
+      </w:r>
+      <w:r>
+        <w:br w:type="textWrapping"/>
+      </w:r>
+      <w:r>
+        <w:rPr>
+          <w:rStyle w:val="NormalTok"/>
+        </w:rPr>
+        <w:t xml:space="preserve">simslower3&lt;-</w:t>
+      </w:r>
+      <w:r>
+        <w:rPr>
+          <w:rStyle w:val="StringTok"/>
+        </w:rPr>
+        <w:t xml:space="preserve"> </w:t>
+      </w:r>
+      <w:r>
+        <w:rPr>
+          <w:rStyle w:val="KeywordTok"/>
+        </w:rPr>
+        <w:t xml:space="preserve">subset</w:t>
+      </w:r>
+      <w:r>
+        <w:rPr>
+          <w:rStyle w:val="NormalTok"/>
+        </w:rPr>
+        <w:t xml:space="preserve">(sims3, sims3[,</w:t>
+      </w:r>
+      <w:r>
+        <w:rPr>
+          <w:rStyle w:val="DecValTok"/>
+        </w:rPr>
+        <w:t xml:space="preserve">2</w:t>
+      </w:r>
+      <w:r>
+        <w:rPr>
+          <w:rStyle w:val="NormalTok"/>
+        </w:rPr>
+        <w:t xml:space="preserve">]&gt;</w:t>
+      </w:r>
+      <w:r>
+        <w:rPr>
+          <w:rStyle w:val="DecValTok"/>
+        </w:rPr>
+        <w:t xml:space="preserve">550</w:t>
+      </w:r>
+      <w:r>
+        <w:rPr>
+          <w:rStyle w:val="NormalTok"/>
+        </w:rPr>
+        <w:t xml:space="preserve">)</w:t>
+      </w:r>
+      <w:r>
+        <w:br w:type="textWrapping"/>
+      </w:r>
+      <w:r>
+        <w:rPr>
+          <w:rStyle w:val="NormalTok"/>
+        </w:rPr>
+        <w:t xml:space="preserve">simsupper3&lt;-</w:t>
+      </w:r>
+      <w:r>
+        <w:rPr>
+          <w:rStyle w:val="StringTok"/>
+        </w:rPr>
+        <w:t xml:space="preserve"> </w:t>
+      </w:r>
+      <w:r>
+        <w:rPr>
+          <w:rStyle w:val="KeywordTok"/>
+        </w:rPr>
+        <w:t xml:space="preserve">subset</w:t>
+      </w:r>
+      <w:r>
+        <w:rPr>
+          <w:rStyle w:val="NormalTok"/>
+        </w:rPr>
+        <w:t xml:space="preserve">(simslower3, simslower3[,</w:t>
+      </w:r>
+      <w:r>
+        <w:rPr>
+          <w:rStyle w:val="DecValTok"/>
+        </w:rPr>
+        <w:t xml:space="preserve">2</w:t>
+      </w:r>
+      <w:r>
+        <w:rPr>
+          <w:rStyle w:val="NormalTok"/>
+        </w:rPr>
+        <w:t xml:space="preserve">]&lt;</w:t>
+      </w:r>
+      <w:r>
+        <w:rPr>
+          <w:rStyle w:val="DecValTok"/>
+        </w:rPr>
+        <w:t xml:space="preserve">650</w:t>
+      </w:r>
+      <w:r>
+        <w:rPr>
+          <w:rStyle w:val="NormalTok"/>
+        </w:rPr>
+        <w:t xml:space="preserve">)</w:t>
+      </w:r>
+      <w:r>
+        <w:br w:type="textWrapping"/>
+      </w:r>
+      <w:r>
+        <w:rPr>
+          <w:rStyle w:val="NormalTok"/>
+        </w:rPr>
+        <w:t xml:space="preserve">posterior3&lt;-simsupper3[,</w:t>
+      </w:r>
+      <w:r>
+        <w:rPr>
+          <w:rStyle w:val="DecValTok"/>
+        </w:rPr>
+        <w:t xml:space="preserve">1</w:t>
+      </w:r>
+      <w:r>
+        <w:rPr>
+          <w:rStyle w:val="NormalTok"/>
+        </w:rPr>
+        <w:t xml:space="preserve">]</w:t>
+      </w:r>
+      <w:r>
+        <w:br w:type="textWrapping"/>
+      </w:r>
+      <w:r>
+        <w:rPr>
+          <w:rStyle w:val="CommentTok"/>
+        </w:rPr>
+        <w:t xml:space="preserve">#posterior</w:t>
+      </w:r>
+      <w:r>
+        <w:br w:type="textWrapping"/>
+      </w:r>
+      <w:r>
+        <w:rPr>
+          <w:rStyle w:val="KeywordTok"/>
+        </w:rPr>
+        <w:t xml:space="preserve">max</w:t>
+      </w:r>
+      <w:r>
+        <w:rPr>
+          <w:rStyle w:val="NormalTok"/>
+        </w:rPr>
+        <w:t xml:space="preserve">(posterior3)</w:t>
+      </w:r>
+    </w:p>
+    <w:p>
+      <w:pPr>
+        <w:pStyle w:val="SourceCode"/>
+      </w:pPr>
+      <w:r>
+        <w:rPr>
+          <w:rStyle w:val="VerbatimChar"/>
+        </w:rPr>
+        <w:t xml:space="preserve">## [1] 999984.2</w:t>
+      </w:r>
+    </w:p>
+    <w:p>
+      <w:pPr>
+        <w:pStyle w:val="SourceCode"/>
+      </w:pPr>
+      <w:r>
+        <w:rPr>
+          <w:rStyle w:val="KeywordTok"/>
+        </w:rPr>
+        <w:t xml:space="preserve">min</w:t>
+      </w:r>
+      <w:r>
+        <w:rPr>
+          <w:rStyle w:val="NormalTok"/>
+        </w:rPr>
+        <w:t xml:space="preserve">(posterior3)</w:t>
+      </w:r>
+    </w:p>
+    <w:p>
+      <w:pPr>
+        <w:pStyle w:val="SourceCode"/>
+      </w:pPr>
+      <w:r>
+        <w:rPr>
+          <w:rStyle w:val="VerbatimChar"/>
+        </w:rPr>
+        <w:t xml:space="preserve">## [1] 50001.94</w:t>
+      </w:r>
+    </w:p>
+    <w:p>
+      <w:pPr>
+        <w:pStyle w:val="SourceCode"/>
+      </w:pPr>
+      <w:r>
+        <w:rPr>
+          <w:rStyle w:val="CommentTok"/>
+        </w:rPr>
+        <w:t xml:space="preserve">#hist(posterior3)</w:t>
+      </w:r>
+    </w:p>
+    <w:p>
+      <w:pPr>
+        <w:pStyle w:val="Heading5"/>
+      </w:pPr>
+      <w:bookmarkStart w:id="62" w:name="e-it-should-be-all-done"/>
+      <w:bookmarkEnd w:id="62"/>
+      <w:r>
+        <w:t xml:space="preserve">e) It should be all done!</w:t>
+      </w:r>
+    </w:p>
+    <w:p>
+      <w:pPr>
+        <w:pStyle w:val="Heading3"/>
+      </w:pPr>
+      <w:bookmarkStart w:id="63" w:name="exercise-four-1"/>
+      <w:bookmarkEnd w:id="63"/>
+      <w:r>
+        <w:t xml:space="preserve">EXERCISE FOUR</w:t>
+      </w:r>
+    </w:p>
+    <w:p>
+      <w:pPr>
+        <w:pStyle w:val="Heading5"/>
+      </w:pPr>
+      <w:bookmarkStart w:id="64" w:name="make-a-density-plot-of-both-the-prior-and-posterior-distributions-of-tsplit.-plot-on-the-same-axes-and-label-each-dist."/>
+      <w:bookmarkEnd w:id="64"/>
+      <w:r>
+        <w:t xml:space="preserve">Make a density plot of both the prior and posterior distributions of tsplit. Plot on the same axes, and label each dist.</w:t>
+      </w:r>
+    </w:p>
+    <w:p>
+      <w:pPr>
+        <w:pStyle w:val="SourceCode"/>
+      </w:pPr>
+      <w:r>
+        <w:rPr>
+          <w:rStyle w:val="KeywordTok"/>
+        </w:rPr>
+        <w:t xml:space="preserve">density</w:t>
+      </w:r>
+      <w:r>
+        <w:rPr>
+          <w:rStyle w:val="NormalTok"/>
+        </w:rPr>
+        <w:t xml:space="preserve">(posterior3)</w:t>
+      </w:r>
+    </w:p>
+    <w:p>
+      <w:pPr>
+        <w:pStyle w:val="SourceCode"/>
+      </w:pPr>
+      <w:r>
+        <w:rPr>
+          <w:rStyle w:val="VerbatimChar"/>
+        </w:rPr>
+        <w:t xml:space="preserve">## </w:t>
+      </w:r>
+      <w:r>
+        <w:br w:type="textWrapping"/>
+      </w:r>
+      <w:r>
+        <w:rPr>
+          <w:rStyle w:val="VerbatimChar"/>
+        </w:rPr>
+        <w:t xml:space="preserve">## Call:</w:t>
+      </w:r>
+      <w:r>
+        <w:br w:type="textWrapping"/>
+      </w:r>
+      <w:r>
+        <w:rPr>
+          <w:rStyle w:val="VerbatimChar"/>
+        </w:rPr>
+        <w:t xml:space="preserve">##  density.default(x = posterior3)</w:t>
+      </w:r>
+      <w:r>
+        <w:br w:type="textWrapping"/>
+      </w:r>
+      <w:r>
+        <w:rPr>
+          <w:rStyle w:val="VerbatimChar"/>
+        </w:rPr>
+        <w:t xml:space="preserve">## </w:t>
+      </w:r>
+      <w:r>
+        <w:br w:type="textWrapping"/>
+      </w:r>
+      <w:r>
+        <w:rPr>
+          <w:rStyle w:val="VerbatimChar"/>
+        </w:rPr>
+        <w:t xml:space="preserve">## Data: posterior3 (63312 obs.);   Bandwidth 'bw' = 2.555e+04</w:t>
+      </w:r>
+      <w:r>
+        <w:br w:type="textWrapping"/>
+      </w:r>
+      <w:r>
+        <w:rPr>
+          <w:rStyle w:val="VerbatimChar"/>
+        </w:rPr>
+        <w:t xml:space="preserve">## </w:t>
+      </w:r>
+      <w:r>
+        <w:br w:type="textWrapping"/>
+      </w:r>
+      <w:r>
+        <w:rPr>
+          <w:rStyle w:val="VerbatimChar"/>
+        </w:rPr>
+        <w:t xml:space="preserve">##        x                 y            </w:t>
+      </w:r>
+      <w:r>
+        <w:br w:type="textWrapping"/>
+      </w:r>
+      <w:r>
+        <w:rPr>
+          <w:rStyle w:val="VerbatimChar"/>
+        </w:rPr>
+        <w:t xml:space="preserve">##  Min.   : -26662   Min.   :5.938e-10  </w:t>
+      </w:r>
+      <w:r>
+        <w:br w:type="textWrapping"/>
+      </w:r>
+      <w:r>
+        <w:rPr>
+          <w:rStyle w:val="VerbatimChar"/>
+        </w:rPr>
+        <w:t xml:space="preserve">##  1st Qu.: 249165   1st Qu.:7.103e-07  </w:t>
+      </w:r>
+      <w:r>
+        <w:br w:type="textWrapping"/>
+      </w:r>
+      <w:r>
+        <w:rPr>
+          <w:rStyle w:val="VerbatimChar"/>
+        </w:rPr>
+        <w:t xml:space="preserve">##  Median : 524993   Median :9.228e-07  </w:t>
+      </w:r>
+      <w:r>
+        <w:br w:type="textWrapping"/>
+      </w:r>
+      <w:r>
+        <w:rPr>
+          <w:rStyle w:val="VerbatimChar"/>
+        </w:rPr>
+        <w:t xml:space="preserve">##  Mean   : 524993   Mean   :9.055e-07  </w:t>
+      </w:r>
+      <w:r>
+        <w:br w:type="textWrapping"/>
+      </w:r>
+      <w:r>
+        <w:rPr>
+          <w:rStyle w:val="VerbatimChar"/>
+        </w:rPr>
+        <w:t xml:space="preserve">##  3rd Qu.: 800821   3rd Qu.:1.256e-06  </w:t>
+      </w:r>
+      <w:r>
+        <w:br w:type="textWrapping"/>
+      </w:r>
+      <w:r>
+        <w:rPr>
+          <w:rStyle w:val="VerbatimChar"/>
+        </w:rPr>
+        <w:t xml:space="preserve">##  Max.   :1076649   Max.   :1.491e-06</w:t>
+      </w:r>
+    </w:p>
+    <w:p>
+      <w:pPr>
+        <w:pStyle w:val="SourceCode"/>
+      </w:pPr>
+      <w:r>
+        <w:rPr>
+          <w:rStyle w:val="KeywordTok"/>
+        </w:rPr>
+        <w:t xml:space="preserve">plot</w:t>
+      </w:r>
+      <w:r>
+        <w:rPr>
+          <w:rStyle w:val="NormalTok"/>
+        </w:rPr>
+        <w:t xml:space="preserve">(</w:t>
+      </w:r>
+      <w:r>
+        <w:rPr>
+          <w:rStyle w:val="KeywordTok"/>
+        </w:rPr>
+        <w:t xml:space="preserve">density</w:t>
+      </w:r>
+      <w:r>
+        <w:rPr>
+          <w:rStyle w:val="NormalTok"/>
+        </w:rPr>
+        <w:t xml:space="preserve">(posterior3), </w:t>
+      </w:r>
+      <w:r>
+        <w:rPr>
+          <w:rStyle w:val="DataTypeTok"/>
+        </w:rPr>
+        <w:t xml:space="preserve">main=</w:t>
+      </w:r>
+      <w:r>
+        <w:rPr>
+          <w:rStyle w:val="NormalTok"/>
+        </w:rPr>
+        <w:t xml:space="preserve"> </w:t>
+      </w:r>
+      <w:r>
+        <w:rPr>
+          <w:rStyle w:val="StringTok"/>
+        </w:rPr>
+        <w:t xml:space="preserve">"Posterior vs. Prior distributions"</w:t>
+      </w:r>
+      <w:r>
+        <w:rPr>
+          <w:rStyle w:val="NormalTok"/>
+        </w:rPr>
+        <w:t xml:space="preserve">, </w:t>
+      </w:r>
+      <w:r>
+        <w:rPr>
+          <w:rStyle w:val="DataTypeTok"/>
+        </w:rPr>
+        <w:t xml:space="preserve">xlab=</w:t>
+      </w:r>
+      <w:r>
+        <w:rPr>
+          <w:rStyle w:val="NormalTok"/>
+        </w:rPr>
+        <w:t xml:space="preserve"> </w:t>
+      </w:r>
+      <w:r>
+        <w:rPr>
+          <w:rStyle w:val="StringTok"/>
+        </w:rPr>
+        <w:t xml:space="preserve">"T-split times"</w:t>
+      </w:r>
+      <w:r>
+        <w:rPr>
+          <w:rStyle w:val="NormalTok"/>
+        </w:rPr>
+        <w:t xml:space="preserve">, </w:t>
+      </w:r>
+      <w:r>
+        <w:rPr>
+          <w:rStyle w:val="DataTypeTok"/>
+        </w:rPr>
+        <w:t xml:space="preserve">col=</w:t>
+      </w:r>
+      <w:r>
+        <w:rPr>
+          <w:rStyle w:val="NormalTok"/>
+        </w:rPr>
+        <w:t xml:space="preserve"> </w:t>
+      </w:r>
+      <w:r>
+        <w:rPr>
+          <w:rStyle w:val="StringTok"/>
+        </w:rPr>
+        <w:t xml:space="preserve">"blue"</w:t>
+      </w:r>
+      <w:r>
+        <w:rPr>
+          <w:rStyle w:val="NormalTok"/>
+        </w:rPr>
+        <w:t xml:space="preserve">)</w:t>
+      </w:r>
+      <w:r>
+        <w:br w:type="textWrapping"/>
+      </w:r>
+      <w:r>
+        <w:rPr>
+          <w:rStyle w:val="KeywordTok"/>
+        </w:rPr>
+        <w:t xml:space="preserve">density</w:t>
+      </w:r>
+      <w:r>
+        <w:rPr>
+          <w:rStyle w:val="NormalTok"/>
+        </w:rPr>
+        <w:t xml:space="preserve">(prior3)</w:t>
+      </w:r>
+    </w:p>
+    <w:p>
+      <w:pPr>
+        <w:pStyle w:val="SourceCode"/>
+      </w:pPr>
+      <w:r>
+        <w:rPr>
+          <w:rStyle w:val="VerbatimChar"/>
+        </w:rPr>
+        <w:t xml:space="preserve">## </w:t>
+      </w:r>
+      <w:r>
+        <w:br w:type="textWrapping"/>
+      </w:r>
+      <w:r>
+        <w:rPr>
+          <w:rStyle w:val="VerbatimChar"/>
+        </w:rPr>
+        <w:t xml:space="preserve">## Call:</w:t>
+      </w:r>
+      <w:r>
+        <w:br w:type="textWrapping"/>
+      </w:r>
+      <w:r>
+        <w:rPr>
+          <w:rStyle w:val="VerbatimChar"/>
+        </w:rPr>
+        <w:t xml:space="preserve">##  density.default(x = prior3)</w:t>
+      </w:r>
+      <w:r>
+        <w:br w:type="textWrapping"/>
+      </w:r>
+      <w:r>
+        <w:rPr>
+          <w:rStyle w:val="VerbatimChar"/>
+        </w:rPr>
+        <w:t xml:space="preserve">## </w:t>
+      </w:r>
+      <w:r>
+        <w:br w:type="textWrapping"/>
+      </w:r>
+      <w:r>
+        <w:rPr>
+          <w:rStyle w:val="VerbatimChar"/>
+        </w:rPr>
+        <w:t xml:space="preserve">## Data: prior3 (1000000 obs.); Bandwidth 'bw' = 1.559e+04</w:t>
+      </w:r>
+      <w:r>
+        <w:br w:type="textWrapping"/>
+      </w:r>
+      <w:r>
+        <w:rPr>
+          <w:rStyle w:val="VerbatimChar"/>
+        </w:rPr>
+        <w:t xml:space="preserve">## </w:t>
+      </w:r>
+      <w:r>
+        <w:br w:type="textWrapping"/>
+      </w:r>
+      <w:r>
+        <w:rPr>
+          <w:rStyle w:val="VerbatimChar"/>
+        </w:rPr>
+        <w:t xml:space="preserve">##        x                 y            </w:t>
+      </w:r>
+      <w:r>
+        <w:br w:type="textWrapping"/>
+      </w:r>
+      <w:r>
+        <w:rPr>
+          <w:rStyle w:val="VerbatimChar"/>
+        </w:rPr>
+        <w:t xml:space="preserve">##  Min.   :   3246   Min.   :1.504e-09  </w:t>
+      </w:r>
+      <w:r>
+        <w:br w:type="textWrapping"/>
+      </w:r>
+      <w:r>
+        <w:rPr>
+          <w:rStyle w:val="VerbatimChar"/>
+        </w:rPr>
+        <w:t xml:space="preserve">##  1st Qu.: 264122   1st Qu.:1.048e-06  </w:t>
+      </w:r>
+      <w:r>
+        <w:br w:type="textWrapping"/>
+      </w:r>
+      <w:r>
+        <w:rPr>
+          <w:rStyle w:val="VerbatimChar"/>
+        </w:rPr>
+        <w:t xml:space="preserve">##  Median : 524999   Median :1.052e-06  </w:t>
+      </w:r>
+      <w:r>
+        <w:br w:type="textWrapping"/>
+      </w:r>
+      <w:r>
+        <w:rPr>
+          <w:rStyle w:val="VerbatimChar"/>
+        </w:rPr>
+        <w:t xml:space="preserve">##  Mean   : 524999   Mean   :9.574e-07  </w:t>
+      </w:r>
+      <w:r>
+        <w:br w:type="textWrapping"/>
+      </w:r>
+      <w:r>
+        <w:rPr>
+          <w:rStyle w:val="VerbatimChar"/>
+        </w:rPr>
+        <w:t xml:space="preserve">##  3rd Qu.: 785876   3rd Qu.:1.055e-06  </w:t>
+      </w:r>
+      <w:r>
+        <w:br w:type="textWrapping"/>
+      </w:r>
+      <w:r>
+        <w:rPr>
+          <w:rStyle w:val="VerbatimChar"/>
+        </w:rPr>
+        <w:t xml:space="preserve">##  Max.   :1046753   Max.   :1.064e-06</w:t>
+      </w:r>
+    </w:p>
+    <w:p>
+      <w:pPr>
+        <w:pStyle w:val="SourceCode"/>
+      </w:pPr>
+      <w:r>
+        <w:rPr>
+          <w:rStyle w:val="CommentTok"/>
+        </w:rPr>
+        <w:t xml:space="preserve">#?lines</w:t>
+      </w:r>
+      <w:r>
+        <w:br w:type="textWrapping"/>
+      </w:r>
+      <w:r>
+        <w:rPr>
+          <w:rStyle w:val="CommentTok"/>
+        </w:rPr>
+        <w:t xml:space="preserve"># "lines() adds a line to an existing plot --- lines(namevector, col = color)</w:t>
+      </w:r>
+      <w:r>
+        <w:br w:type="textWrapping"/>
+      </w:r>
+      <w:r>
+        <w:rPr>
+          <w:rStyle w:val="KeywordTok"/>
+        </w:rPr>
+        <w:t xml:space="preserve">lines</w:t>
+      </w:r>
+      <w:r>
+        <w:rPr>
+          <w:rStyle w:val="NormalTok"/>
+        </w:rPr>
+        <w:t xml:space="preserve">(</w:t>
+      </w:r>
+      <w:r>
+        <w:rPr>
+          <w:rStyle w:val="KeywordTok"/>
+        </w:rPr>
+        <w:t xml:space="preserve">density</w:t>
+      </w:r>
+      <w:r>
+        <w:rPr>
+          <w:rStyle w:val="NormalTok"/>
+        </w:rPr>
+        <w:t xml:space="preserve">(prior3), </w:t>
+      </w:r>
+      <w:r>
+        <w:rPr>
+          <w:rStyle w:val="DataTypeTok"/>
+        </w:rPr>
+        <w:t xml:space="preserve">col=</w:t>
+      </w:r>
+      <w:r>
+        <w:rPr>
+          <w:rStyle w:val="NormalTok"/>
+        </w:rPr>
+        <w:t xml:space="preserve"> </w:t>
+      </w:r>
+      <w:r>
+        <w:rPr>
+          <w:rStyle w:val="StringTok"/>
+        </w:rPr>
+        <w:t xml:space="preserve">"red"</w:t>
+      </w:r>
+      <w:r>
+        <w:rPr>
+          <w:rStyle w:val="NormalTok"/>
+        </w:rPr>
+        <w:t xml:space="preserve">)</w:t>
+      </w:r>
+      <w:r>
+        <w:br w:type="textWrapping"/>
+      </w:r>
+      <w:r>
+        <w:rPr>
+          <w:rStyle w:val="CommentTok"/>
+        </w:rPr>
+        <w:t xml:space="preserve">#?legend</w:t>
+      </w:r>
+      <w:r>
+        <w:br w:type="textWrapping"/>
+      </w:r>
+      <w:r>
+        <w:rPr>
+          <w:rStyle w:val="KeywordTok"/>
+        </w:rPr>
+        <w:t xml:space="preserve">legend</w:t>
+      </w:r>
+      <w:r>
+        <w:rPr>
+          <w:rStyle w:val="NormalTok"/>
+        </w:rPr>
+        <w:t xml:space="preserve">(</w:t>
+      </w:r>
+      <w:r>
+        <w:rPr>
+          <w:rStyle w:val="FloatTok"/>
+        </w:rPr>
+        <w:t xml:space="preserve">3e05</w:t>
+      </w:r>
+      <w:r>
+        <w:rPr>
+          <w:rStyle w:val="NormalTok"/>
+        </w:rPr>
+        <w:t xml:space="preserve">,</w:t>
+      </w:r>
+      <w:r>
+        <w:rPr>
+          <w:rStyle w:val="FloatTok"/>
+        </w:rPr>
+        <w:t xml:space="preserve">5.5e-07</w:t>
+      </w:r>
+      <w:r>
+        <w:rPr>
+          <w:rStyle w:val="NormalTok"/>
+        </w:rPr>
+        <w:t xml:space="preserve">, </w:t>
+      </w:r>
+      <w:r>
+        <w:rPr>
+          <w:rStyle w:val="CommentTok"/>
+        </w:rPr>
+        <w:t xml:space="preserve"># places a legend at the appropriate place </w:t>
+      </w:r>
+      <w:r>
+        <w:br w:type="textWrapping"/>
+      </w:r>
+      <w:r>
+        <w:rPr>
+          <w:rStyle w:val="NormalTok"/>
+        </w:rPr>
+        <w:t xml:space="preserve"> </w:t>
+      </w:r>
+      <w:r>
+        <w:rPr>
+          <w:rStyle w:val="NormalTok"/>
+        </w:rPr>
+        <w:t xml:space="preserve"> </w:t>
+      </w:r>
+      <w:r>
+        <w:rPr>
+          <w:rStyle w:val="NormalTok"/>
+        </w:rPr>
+        <w:t xml:space="preserve"> </w:t>
+      </w:r>
+      <w:r>
+        <w:rPr>
+          <w:rStyle w:val="NormalTok"/>
+        </w:rPr>
+        <w:t xml:space="preserve"> </w:t>
+      </w:r>
+      <w:r>
+        <w:rPr>
+          <w:rStyle w:val="NormalTok"/>
+        </w:rPr>
+        <w:t xml:space="preserve"> </w:t>
+      </w:r>
+      <w:r>
+        <w:rPr>
+          <w:rStyle w:val="NormalTok"/>
+        </w:rPr>
+        <w:t xml:space="preserve"> </w:t>
+      </w:r>
+      <w:r>
+        <w:rPr>
+          <w:rStyle w:val="NormalTok"/>
+        </w:rPr>
+        <w:t xml:space="preserve"> </w:t>
+      </w:r>
+      <w:r>
+        <w:rPr>
+          <w:rStyle w:val="KeywordTok"/>
+        </w:rPr>
+        <w:t xml:space="preserve">c</w:t>
+      </w:r>
+      <w:r>
+        <w:rPr>
+          <w:rStyle w:val="NormalTok"/>
+        </w:rPr>
+        <w:t xml:space="preserve">(</w:t>
+      </w:r>
+      <w:r>
+        <w:rPr>
+          <w:rStyle w:val="StringTok"/>
+        </w:rPr>
+        <w:t xml:space="preserve">"Posterior"</w:t>
+      </w:r>
+      <w:r>
+        <w:rPr>
+          <w:rStyle w:val="NormalTok"/>
+        </w:rPr>
+        <w:t xml:space="preserve">, </w:t>
+      </w:r>
+      <w:r>
+        <w:rPr>
+          <w:rStyle w:val="StringTok"/>
+        </w:rPr>
+        <w:t xml:space="preserve">"Prior"</w:t>
+      </w:r>
+      <w:r>
+        <w:rPr>
+          <w:rStyle w:val="NormalTok"/>
+        </w:rPr>
+        <w:t xml:space="preserve">), </w:t>
+      </w:r>
+      <w:r>
+        <w:rPr>
+          <w:rStyle w:val="CommentTok"/>
+        </w:rPr>
+        <w:t xml:space="preserve"># puts text in the legend</w:t>
+      </w:r>
+      <w:r>
+        <w:br w:type="textWrapping"/>
+      </w:r>
+      <w:r>
+        <w:rPr>
+          <w:rStyle w:val="NormalTok"/>
+        </w:rPr>
+        <w:t xml:space="preserve"> </w:t>
+      </w:r>
+      <w:r>
+        <w:rPr>
+          <w:rStyle w:val="NormalTok"/>
+        </w:rPr>
+        <w:t xml:space="preserve"> </w:t>
+      </w:r>
+      <w:r>
+        <w:rPr>
+          <w:rStyle w:val="NormalTok"/>
+        </w:rPr>
+        <w:t xml:space="preserve"> </w:t>
+      </w:r>
+      <w:r>
+        <w:rPr>
+          <w:rStyle w:val="NormalTok"/>
+        </w:rPr>
+        <w:t xml:space="preserve"> </w:t>
+      </w:r>
+      <w:r>
+        <w:rPr>
+          <w:rStyle w:val="NormalTok"/>
+        </w:rPr>
+        <w:t xml:space="preserve"> </w:t>
+      </w:r>
+      <w:r>
+        <w:rPr>
+          <w:rStyle w:val="NormalTok"/>
+        </w:rPr>
+        <w:t xml:space="preserve"> </w:t>
+      </w:r>
+      <w:r>
+        <w:rPr>
+          <w:rStyle w:val="NormalTok"/>
+        </w:rPr>
+        <w:t xml:space="preserve"> </w:t>
+      </w:r>
+      <w:r>
+        <w:br w:type="textWrapping"/>
+      </w:r>
+      <w:r>
+        <w:rPr>
+          <w:rStyle w:val="NormalTok"/>
+        </w:rPr>
+        <w:t xml:space="preserve"> </w:t>
+      </w:r>
+      <w:r>
+        <w:rPr>
+          <w:rStyle w:val="NormalTok"/>
+        </w:rPr>
+        <w:t xml:space="preserve"> </w:t>
+      </w:r>
+      <w:r>
+        <w:rPr>
+          <w:rStyle w:val="NormalTok"/>
+        </w:rPr>
+        <w:t xml:space="preserve"> </w:t>
+      </w:r>
+      <w:r>
+        <w:rPr>
+          <w:rStyle w:val="NormalTok"/>
+        </w:rPr>
+        <w:t xml:space="preserve"> </w:t>
+      </w:r>
+      <w:r>
+        <w:rPr>
+          <w:rStyle w:val="NormalTok"/>
+        </w:rPr>
+        <w:t xml:space="preserve"> </w:t>
+      </w:r>
+      <w:r>
+        <w:rPr>
+          <w:rStyle w:val="NormalTok"/>
+        </w:rPr>
+        <w:t xml:space="preserve"> </w:t>
+      </w:r>
+      <w:r>
+        <w:rPr>
+          <w:rStyle w:val="NormalTok"/>
+        </w:rPr>
+        <w:t xml:space="preserve"> </w:t>
+      </w:r>
+      <w:r>
+        <w:rPr>
+          <w:rStyle w:val="DataTypeTok"/>
+        </w:rPr>
+        <w:t xml:space="preserve">lty=</w:t>
+      </w:r>
+      <w:r>
+        <w:rPr>
+          <w:rStyle w:val="KeywordTok"/>
+        </w:rPr>
+        <w:t xml:space="preserve">c</w:t>
+      </w:r>
+      <w:r>
+        <w:rPr>
+          <w:rStyle w:val="NormalTok"/>
+        </w:rPr>
+        <w:t xml:space="preserve">(</w:t>
+      </w:r>
+      <w:r>
+        <w:rPr>
+          <w:rStyle w:val="DecValTok"/>
+        </w:rPr>
+        <w:t xml:space="preserve">1</w:t>
+      </w:r>
+      <w:r>
+        <w:rPr>
+          <w:rStyle w:val="NormalTok"/>
+        </w:rPr>
+        <w:t xml:space="preserve">,</w:t>
+      </w:r>
+      <w:r>
+        <w:rPr>
+          <w:rStyle w:val="DecValTok"/>
+        </w:rPr>
+        <w:t xml:space="preserve">1</w:t>
+      </w:r>
+      <w:r>
+        <w:rPr>
+          <w:rStyle w:val="NormalTok"/>
+        </w:rPr>
+        <w:t xml:space="preserve">), </w:t>
+      </w:r>
+      <w:r>
+        <w:rPr>
+          <w:rStyle w:val="CommentTok"/>
+        </w:rPr>
+        <w:t xml:space="preserve"># gives the legend appropriate symbols (lines)</w:t>
+      </w:r>
+      <w:r>
+        <w:br w:type="textWrapping"/>
+      </w:r>
+      <w:r>
+        <w:rPr>
+          <w:rStyle w:val="NormalTok"/>
+        </w:rPr>
+        <w:t xml:space="preserve"> </w:t>
+      </w:r>
+      <w:r>
+        <w:rPr>
+          <w:rStyle w:val="NormalTok"/>
+        </w:rPr>
+        <w:t xml:space="preserve"> </w:t>
+      </w:r>
+      <w:r>
+        <w:rPr>
+          <w:rStyle w:val="NormalTok"/>
+        </w:rPr>
+        <w:t xml:space="preserve"> </w:t>
+      </w:r>
+      <w:r>
+        <w:rPr>
+          <w:rStyle w:val="NormalTok"/>
+        </w:rPr>
+        <w:t xml:space="preserve"> </w:t>
+      </w:r>
+      <w:r>
+        <w:rPr>
+          <w:rStyle w:val="NormalTok"/>
+        </w:rPr>
+        <w:t xml:space="preserve"> </w:t>
+      </w:r>
+      <w:r>
+        <w:rPr>
+          <w:rStyle w:val="NormalTok"/>
+        </w:rPr>
+        <w:t xml:space="preserve"> </w:t>
+      </w:r>
+      <w:r>
+        <w:rPr>
+          <w:rStyle w:val="NormalTok"/>
+        </w:rPr>
+        <w:t xml:space="preserve"> </w:t>
+      </w:r>
+      <w:r>
+        <w:br w:type="textWrapping"/>
+      </w:r>
+      <w:r>
+        <w:rPr>
+          <w:rStyle w:val="NormalTok"/>
+        </w:rPr>
+        <w:t xml:space="preserve"> </w:t>
+      </w:r>
+      <w:r>
+        <w:rPr>
+          <w:rStyle w:val="NormalTok"/>
+        </w:rPr>
+        <w:t xml:space="preserve"> </w:t>
+      </w:r>
+      <w:r>
+        <w:rPr>
+          <w:rStyle w:val="NormalTok"/>
+        </w:rPr>
+        <w:t xml:space="preserve"> </w:t>
+      </w:r>
+      <w:r>
+        <w:rPr>
+          <w:rStyle w:val="NormalTok"/>
+        </w:rPr>
+        <w:t xml:space="preserve"> </w:t>
+      </w:r>
+      <w:r>
+        <w:rPr>
+          <w:rStyle w:val="NormalTok"/>
+        </w:rPr>
+        <w:t xml:space="preserve"> </w:t>
+      </w:r>
+      <w:r>
+        <w:rPr>
+          <w:rStyle w:val="NormalTok"/>
+        </w:rPr>
+        <w:t xml:space="preserve"> </w:t>
+      </w:r>
+      <w:r>
+        <w:rPr>
+          <w:rStyle w:val="NormalTok"/>
+        </w:rPr>
+        <w:t xml:space="preserve"> </w:t>
+      </w:r>
+      <w:r>
+        <w:rPr>
+          <w:rStyle w:val="DataTypeTok"/>
+        </w:rPr>
+        <w:t xml:space="preserve">lwd=</w:t>
+      </w:r>
+      <w:r>
+        <w:rPr>
+          <w:rStyle w:val="KeywordTok"/>
+        </w:rPr>
+        <w:t xml:space="preserve">c</w:t>
+      </w:r>
+      <w:r>
+        <w:rPr>
+          <w:rStyle w:val="NormalTok"/>
+        </w:rPr>
+        <w:t xml:space="preserve">(</w:t>
+      </w:r>
+      <w:r>
+        <w:rPr>
+          <w:rStyle w:val="FloatTok"/>
+        </w:rPr>
+        <w:t xml:space="preserve">2.5</w:t>
+      </w:r>
+      <w:r>
+        <w:rPr>
+          <w:rStyle w:val="NormalTok"/>
+        </w:rPr>
+        <w:t xml:space="preserve">,</w:t>
+      </w:r>
+      <w:r>
+        <w:rPr>
+          <w:rStyle w:val="FloatTok"/>
+        </w:rPr>
+        <w:t xml:space="preserve">2.5</w:t>
+      </w:r>
+      <w:r>
+        <w:rPr>
+          <w:rStyle w:val="NormalTok"/>
+        </w:rPr>
+        <w:t xml:space="preserve">),</w:t>
+      </w:r>
+      <w:r>
+        <w:rPr>
+          <w:rStyle w:val="DataTypeTok"/>
+        </w:rPr>
+        <w:t xml:space="preserve">col=</w:t>
+      </w:r>
+      <w:r>
+        <w:rPr>
+          <w:rStyle w:val="KeywordTok"/>
+        </w:rPr>
+        <w:t xml:space="preserve">c</w:t>
+      </w:r>
+      <w:r>
+        <w:rPr>
+          <w:rStyle w:val="NormalTok"/>
+        </w:rPr>
+        <w:t xml:space="preserve">(</w:t>
+      </w:r>
+      <w:r>
+        <w:rPr>
+          <w:rStyle w:val="StringTok"/>
+        </w:rPr>
+        <w:t xml:space="preserve">"blue"</w:t>
+      </w:r>
+      <w:r>
+        <w:rPr>
+          <w:rStyle w:val="NormalTok"/>
+        </w:rPr>
+        <w:t xml:space="preserve">, </w:t>
+      </w:r>
+      <w:r>
+        <w:rPr>
+          <w:rStyle w:val="StringTok"/>
+        </w:rPr>
+        <w:t xml:space="preserve">"red"</w:t>
+      </w:r>
+      <w:r>
+        <w:rPr>
+          <w:rStyle w:val="NormalTok"/>
+        </w:rPr>
+        <w:t xml:space="preserve">)) </w:t>
+      </w:r>
+      <w:r>
+        <w:rPr>
+          <w:rStyle w:val="CommentTok"/>
+        </w:rPr>
+        <w:t xml:space="preserve"># gives the legend lines the correct color and width</w:t>
+      </w:r>
+    </w:p>
+    <w:p>
+      <w:r>
+        <w:drawing>
+          <wp:inline>
+            <wp:extent cx="4610100" cy="3695700"/>
+            <wp:effectExtent b="0" l="0" r="0" t="0"/>
+            <wp:docPr descr="" id="1" name="Picture"/>
+            <a:graphic>
+              <a:graphicData uri="http://schemas.openxmlformats.org/drawingml/2006/picture">
+                <pic:pic>
+                  <pic:nvPicPr>
+                    <pic:cNvPr descr="eeb200AMARKDOWNabcHMS_files/figure-docx/unnamed-chunk-15-1.png" id="0" name="Picture"/>
+                    <pic:cNvPicPr>
+                      <a:picLocks noChangeArrowheads="1" noChangeAspect="1"/>
+                    </pic:cNvPicPr>
+                  </pic:nvPicPr>
+                  <pic:blipFill>
+                    <a:blip r:embed="rId65"/>
+                    <a:stretch>
+                      <a:fillRect/>
+                    </a:stretch>
+                  </pic:blipFill>
+                  <pic:spPr bwMode="auto">
+                    <a:xfrm>
+                      <a:off x="0" y="0"/>
+                      <a:ext cx="4610100" cy="3695700"/>
+                    </a:xfrm>
+                    <a:prstGeom prst="rect">
+                      <a:avLst/>
+                    </a:prstGeom>
+                    <a:noFill/>
+                    <a:ln w="9525">
+                      <a:noFill/>
+                      <a:headEnd/>
+                      <a:tailEnd/>
+                    </a:ln>
+                  </pic:spPr>
+                </pic:pic>
+              </a:graphicData>
+            </a:graphic>
+          </wp:inline>
+        </w:drawing>
       </w:r>
     </w:p>
     <w:sectPr/>
@@ -4410,7 +6217,7 @@
     </w:lvl>
   </w:abstractNum>
   <w:abstractNum w:abstractNumId="990">
-    <w:nsid w:val="ff29b4ca"/>
+    <w:nsid w:val="59ee250c"/>
     <w:multiLevelType w:val="multilevel"/>
     <w:lvl w:ilvl="0">
       <w:numFmt w:val="bullet"/>

</xml_diff>

<commit_message>
complete the lab! yay
</commit_message>
<xml_diff>
--- a/eeb200AMARKDOWNabcHMS.docx
+++ b/eeb200AMARKDOWNabcHMS.docx
@@ -838,7 +838,7 @@
         <w:rPr>
           <w:rStyle w:val="VerbatimChar"/>
         </w:rPr>
-        <w:t xml:space="preserve">## [1] 2295</w:t>
+        <w:t xml:space="preserve">## [1] 2319</w:t>
       </w:r>
     </w:p>
     <w:p>
@@ -1063,7 +1063,7 @@
         <w:rPr>
           <w:rStyle w:val="VerbatimChar"/>
         </w:rPr>
-        <w:t xml:space="preserve">## [1] 99999.48</w:t>
+        <w:t xml:space="preserve">## [1] 99997.94</w:t>
       </w:r>
     </w:p>
     <w:p>
@@ -1091,7 +1091,7 @@
         <w:rPr>
           <w:rStyle w:val="VerbatimChar"/>
         </w:rPr>
-        <w:t xml:space="preserve">## [1] 2924.424</w:t>
+        <w:t xml:space="preserve">## [1] 2651.561</w:t>
       </w:r>
     </w:p>
     <w:p>
@@ -1216,7 +1216,7 @@
         <w:rPr>
           <w:rStyle w:val="VerbatimChar"/>
         </w:rPr>
-        <w:t xml:space="preserve">## Data: posterior (46769 obs.);    Bandwidth 'bw' = 2676</w:t>
+        <w:t xml:space="preserve">## Data: posterior (47195 obs.);    Bandwidth 'bw' = 2680</w:t>
       </w:r>
       <w:r>
         <w:br w:type="textWrapping"/>
@@ -1243,52 +1243,52 @@
         <w:rPr>
           <w:rStyle w:val="VerbatimChar"/>
         </w:rPr>
-        <w:t xml:space="preserve">##  Min.   : -5104   Min.   :7.550e-10  </w:t>
-      </w:r>
-      <w:r>
-        <w:br w:type="textWrapping"/>
-      </w:r>
-      <w:r>
-        <w:rPr>
-          <w:rStyle w:val="VerbatimChar"/>
-        </w:rPr>
-        <w:t xml:space="preserve">##  1st Qu.: 23179   1st Qu.:7.597e-06  </w:t>
-      </w:r>
-      <w:r>
-        <w:br w:type="textWrapping"/>
-      </w:r>
-      <w:r>
-        <w:rPr>
-          <w:rStyle w:val="VerbatimChar"/>
-        </w:rPr>
-        <w:t xml:space="preserve">##  Median : 51462   Median :9.707e-06  </w:t>
-      </w:r>
-      <w:r>
-        <w:br w:type="textWrapping"/>
-      </w:r>
-      <w:r>
-        <w:rPr>
-          <w:rStyle w:val="VerbatimChar"/>
-        </w:rPr>
-        <w:t xml:space="preserve">##  Mean   : 51462   Mean   :8.831e-06  </w:t>
-      </w:r>
-      <w:r>
-        <w:br w:type="textWrapping"/>
-      </w:r>
-      <w:r>
-        <w:rPr>
-          <w:rStyle w:val="VerbatimChar"/>
-        </w:rPr>
-        <w:t xml:space="preserve">##  3rd Qu.: 79745   3rd Qu.:1.221e-05  </w:t>
-      </w:r>
-      <w:r>
-        <w:br w:type="textWrapping"/>
-      </w:r>
-      <w:r>
-        <w:rPr>
-          <w:rStyle w:val="VerbatimChar"/>
-        </w:rPr>
-        <w:t xml:space="preserve">##  Max.   :108027   Max.   :1.404e-05</w:t>
+        <w:t xml:space="preserve">##  Min.   : -5390   Min.   :5.660e-10  </w:t>
+      </w:r>
+      <w:r>
+        <w:br w:type="textWrapping"/>
+      </w:r>
+      <w:r>
+        <w:rPr>
+          <w:rStyle w:val="VerbatimChar"/>
+        </w:rPr>
+        <w:t xml:space="preserve">##  1st Qu.: 22968   1st Qu.:7.505e-06  </w:t>
+      </w:r>
+      <w:r>
+        <w:br w:type="textWrapping"/>
+      </w:r>
+      <w:r>
+        <w:rPr>
+          <w:rStyle w:val="VerbatimChar"/>
+        </w:rPr>
+        <w:t xml:space="preserve">##  Median : 51325   Median :9.776e-06  </w:t>
+      </w:r>
+      <w:r>
+        <w:br w:type="textWrapping"/>
+      </w:r>
+      <w:r>
+        <w:rPr>
+          <w:rStyle w:val="VerbatimChar"/>
+        </w:rPr>
+        <w:t xml:space="preserve">##  Mean   : 51325   Mean   :8.807e-06  </w:t>
+      </w:r>
+      <w:r>
+        <w:br w:type="textWrapping"/>
+      </w:r>
+      <w:r>
+        <w:rPr>
+          <w:rStyle w:val="VerbatimChar"/>
+        </w:rPr>
+        <w:t xml:space="preserve">##  3rd Qu.: 79682   3rd Qu.:1.231e-05  </w:t>
+      </w:r>
+      <w:r>
+        <w:br w:type="textWrapping"/>
+      </w:r>
+      <w:r>
+        <w:rPr>
+          <w:rStyle w:val="VerbatimChar"/>
+        </w:rPr>
+        <w:t xml:space="preserve">##  Max.   :108039   Max.   :1.404e-05</w:t>
       </w:r>
     </w:p>
     <w:p>
@@ -1455,7 +1455,7 @@
         <w:rPr>
           <w:rStyle w:val="VerbatimChar"/>
         </w:rPr>
-        <w:t xml:space="preserve">## Data: posterior (46769 obs.);    Bandwidth 'bw' = 2676</w:t>
+        <w:t xml:space="preserve">## Data: posterior (47195 obs.);    Bandwidth 'bw' = 2680</w:t>
       </w:r>
       <w:r>
         <w:br w:type="textWrapping"/>
@@ -1482,52 +1482,52 @@
         <w:rPr>
           <w:rStyle w:val="VerbatimChar"/>
         </w:rPr>
-        <w:t xml:space="preserve">##  Min.   : -5104   Min.   :7.550e-10  </w:t>
-      </w:r>
-      <w:r>
-        <w:br w:type="textWrapping"/>
-      </w:r>
-      <w:r>
-        <w:rPr>
-          <w:rStyle w:val="VerbatimChar"/>
-        </w:rPr>
-        <w:t xml:space="preserve">##  1st Qu.: 23179   1st Qu.:7.597e-06  </w:t>
-      </w:r>
-      <w:r>
-        <w:br w:type="textWrapping"/>
-      </w:r>
-      <w:r>
-        <w:rPr>
-          <w:rStyle w:val="VerbatimChar"/>
-        </w:rPr>
-        <w:t xml:space="preserve">##  Median : 51462   Median :9.707e-06  </w:t>
-      </w:r>
-      <w:r>
-        <w:br w:type="textWrapping"/>
-      </w:r>
-      <w:r>
-        <w:rPr>
-          <w:rStyle w:val="VerbatimChar"/>
-        </w:rPr>
-        <w:t xml:space="preserve">##  Mean   : 51462   Mean   :8.831e-06  </w:t>
-      </w:r>
-      <w:r>
-        <w:br w:type="textWrapping"/>
-      </w:r>
-      <w:r>
-        <w:rPr>
-          <w:rStyle w:val="VerbatimChar"/>
-        </w:rPr>
-        <w:t xml:space="preserve">##  3rd Qu.: 79745   3rd Qu.:1.221e-05  </w:t>
-      </w:r>
-      <w:r>
-        <w:br w:type="textWrapping"/>
-      </w:r>
-      <w:r>
-        <w:rPr>
-          <w:rStyle w:val="VerbatimChar"/>
-        </w:rPr>
-        <w:t xml:space="preserve">##  Max.   :108027   Max.   :1.404e-05</w:t>
+        <w:t xml:space="preserve">##  Min.   : -5390   Min.   :5.660e-10  </w:t>
+      </w:r>
+      <w:r>
+        <w:br w:type="textWrapping"/>
+      </w:r>
+      <w:r>
+        <w:rPr>
+          <w:rStyle w:val="VerbatimChar"/>
+        </w:rPr>
+        <w:t xml:space="preserve">##  1st Qu.: 22968   1st Qu.:7.505e-06  </w:t>
+      </w:r>
+      <w:r>
+        <w:br w:type="textWrapping"/>
+      </w:r>
+      <w:r>
+        <w:rPr>
+          <w:rStyle w:val="VerbatimChar"/>
+        </w:rPr>
+        <w:t xml:space="preserve">##  Median : 51325   Median :9.776e-06  </w:t>
+      </w:r>
+      <w:r>
+        <w:br w:type="textWrapping"/>
+      </w:r>
+      <w:r>
+        <w:rPr>
+          <w:rStyle w:val="VerbatimChar"/>
+        </w:rPr>
+        <w:t xml:space="preserve">##  Mean   : 51325   Mean   :8.807e-06  </w:t>
+      </w:r>
+      <w:r>
+        <w:br w:type="textWrapping"/>
+      </w:r>
+      <w:r>
+        <w:rPr>
+          <w:rStyle w:val="VerbatimChar"/>
+        </w:rPr>
+        <w:t xml:space="preserve">##  3rd Qu.: 79682   3rd Qu.:1.231e-05  </w:t>
+      </w:r>
+      <w:r>
+        <w:br w:type="textWrapping"/>
+      </w:r>
+      <w:r>
+        <w:rPr>
+          <w:rStyle w:val="VerbatimChar"/>
+        </w:rPr>
+        <w:t xml:space="preserve">##  Max.   :108039   Max.   :1.404e-05</w:t>
       </w:r>
     </w:p>
     <w:p>
@@ -1717,16 +1717,16 @@
         <w:rPr>
           <w:rStyle w:val="VerbatimChar"/>
         </w:rPr>
-        <w:t xml:space="preserve">##  Min.   : -4814   Min.   :1.424e-08  </w:t>
-      </w:r>
-      <w:r>
-        <w:br w:type="textWrapping"/>
-      </w:r>
-      <w:r>
-        <w:rPr>
-          <w:rStyle w:val="VerbatimChar"/>
-        </w:rPr>
-        <w:t xml:space="preserve">##  1st Qu.: 22618   1st Qu.:9.949e-06  </w:t>
+        <w:t xml:space="preserve">##  Min.   : -4815   Min.   :1.417e-08  </w:t>
+      </w:r>
+      <w:r>
+        <w:br w:type="textWrapping"/>
+      </w:r>
+      <w:r>
+        <w:rPr>
+          <w:rStyle w:val="VerbatimChar"/>
+        </w:rPr>
+        <w:t xml:space="preserve">##  1st Qu.: 22618   1st Qu.:9.969e-06  </w:t>
       </w:r>
       <w:r>
         <w:br w:type="textWrapping"/>
@@ -1753,16 +1753,16 @@
         <w:rPr>
           <w:rStyle w:val="VerbatimChar"/>
         </w:rPr>
-        <w:t xml:space="preserve">##  3rd Qu.: 77482   3rd Qu.:1.005e-05  </w:t>
-      </w:r>
-      <w:r>
-        <w:br w:type="textWrapping"/>
-      </w:r>
-      <w:r>
-        <w:rPr>
-          <w:rStyle w:val="VerbatimChar"/>
-        </w:rPr>
-        <w:t xml:space="preserve">##  Max.   :104914   Max.   :1.011e-05</w:t>
+        <w:t xml:space="preserve">##  3rd Qu.: 77482   3rd Qu.:1.004e-05  </w:t>
+      </w:r>
+      <w:r>
+        <w:br w:type="textWrapping"/>
+      </w:r>
+      <w:r>
+        <w:rPr>
+          <w:rStyle w:val="VerbatimChar"/>
+        </w:rPr>
+        <w:t xml:space="preserve">##  Max.   :104914   Max.   :1.012e-05</w:t>
       </w:r>
     </w:p>
     <w:p>
@@ -1887,7 +1887,7 @@
         <w:rPr>
           <w:rStyle w:val="CommentTok"/>
         </w:rPr>
-        <w:t xml:space="preserve"># places a legend at the appropriate place </w:t>
+        <w:t xml:space="preserve"># places a legend at a specified place </w:t>
       </w:r>
       <w:r>
         <w:br w:type="textWrapping"/>
@@ -1974,7 +1974,7 @@
         <w:rPr>
           <w:rStyle w:val="CommentTok"/>
         </w:rPr>
-        <w:t xml:space="preserve"># puts text in the legend</w:t>
+        <w:t xml:space="preserve"># defines the text in the legend</w:t>
       </w:r>
       <w:r>
         <w:br w:type="textWrapping"/>
@@ -2112,7 +2112,7 @@
         <w:rPr>
           <w:rStyle w:val="CommentTok"/>
         </w:rPr>
-        <w:t xml:space="preserve"># gives the legend appropriate symbols (lines)</w:t>
+        <w:t xml:space="preserve"># legend symbols (lines)</w:t>
       </w:r>
       <w:r>
         <w:br w:type="textWrapping"/>
@@ -2292,7 +2292,7 @@
         <w:rPr>
           <w:rStyle w:val="CommentTok"/>
         </w:rPr>
-        <w:t xml:space="preserve"># gives the legend lines the correct color and width</w:t>
+        <w:t xml:space="preserve"># gives lines the correct color and weight</w:t>
       </w:r>
     </w:p>
     <w:p>
@@ -2384,7 +2384,7 @@
         <w:rPr>
           <w:rStyle w:val="VerbatimChar"/>
         </w:rPr>
-        <w:t xml:space="preserve">## [1] 47102.01</w:t>
+        <w:t xml:space="preserve">## [1] 46881.67</w:t>
       </w:r>
     </w:p>
     <w:p>
@@ -2477,16 +2477,16 @@
         <w:rPr>
           <w:rStyle w:val="VerbatimChar"/>
         </w:rPr>
-        <w:t xml:space="preserve">##      2.5%     97.5% </w:t>
-      </w:r>
-      <w:r>
-        <w:br w:type="textWrapping"/>
-      </w:r>
-      <w:r>
-        <w:rPr>
-          <w:rStyle w:val="VerbatimChar"/>
-        </w:rPr>
-        <w:t xml:space="preserve">##  9924.319 96736.716</w:t>
+        <w:t xml:space="preserve">##     2.5%    97.5% </w:t>
+      </w:r>
+      <w:r>
+        <w:br w:type="textWrapping"/>
+      </w:r>
+      <w:r>
+        <w:rPr>
+          <w:rStyle w:val="VerbatimChar"/>
+        </w:rPr>
+        <w:t xml:space="preserve">## 10035.04 96774.70</w:t>
       </w:r>
     </w:p>
     <w:p>
@@ -2832,7 +2832,7 @@
         <w:rPr>
           <w:rStyle w:val="VerbatimChar"/>
         </w:rPr>
-        <w:t xml:space="preserve">## [1] 21414</w:t>
+        <w:t xml:space="preserve">## [1] 21313</w:t>
       </w:r>
     </w:p>
     <w:p>
@@ -3288,81 +3288,387 @@
         <w:rPr>
           <w:rStyle w:val="VerbatimChar"/>
         </w:rPr>
-        <w:t xml:space="preserve">##  Min.   : -48119   Min.   :1.377e-09  </w:t>
-      </w:r>
-      <w:r>
-        <w:br w:type="textWrapping"/>
-      </w:r>
-      <w:r>
-        <w:rPr>
-          <w:rStyle w:val="VerbatimChar"/>
-        </w:rPr>
-        <w:t xml:space="preserve">##  1st Qu.: 226190   1st Qu.:9.975e-07  </w:t>
-      </w:r>
-      <w:r>
-        <w:br w:type="textWrapping"/>
-      </w:r>
-      <w:r>
-        <w:rPr>
-          <w:rStyle w:val="VerbatimChar"/>
-        </w:rPr>
-        <w:t xml:space="preserve">##  Median : 500499   Median :1.001e-06  </w:t>
-      </w:r>
-      <w:r>
-        <w:br w:type="textWrapping"/>
-      </w:r>
-      <w:r>
-        <w:rPr>
-          <w:rStyle w:val="VerbatimChar"/>
-        </w:rPr>
-        <w:t xml:space="preserve">##  Mean   : 500499   Mean   :9.105e-07  </w:t>
-      </w:r>
-      <w:r>
-        <w:br w:type="textWrapping"/>
-      </w:r>
-      <w:r>
-        <w:rPr>
-          <w:rStyle w:val="VerbatimChar"/>
-        </w:rPr>
-        <w:t xml:space="preserve">##  3rd Qu.: 774808   3rd Qu.:1.004e-06  </w:t>
-      </w:r>
-      <w:r>
-        <w:br w:type="textWrapping"/>
-      </w:r>
-      <w:r>
-        <w:rPr>
-          <w:rStyle w:val="VerbatimChar"/>
-        </w:rPr>
-        <w:t xml:space="preserve">##  Max.   :1049118   Max.   :1.010e-06</w:t>
-      </w:r>
-    </w:p>
-    <w:p>
-      <w:pPr>
-        <w:pStyle w:val="SourceCode"/>
-      </w:pPr>
+        <w:t xml:space="preserve">##  Min.   : -48104   Min.   :1.395e-09  </w:t>
+      </w:r>
+      <w:r>
+        <w:br w:type="textWrapping"/>
+      </w:r>
+      <w:r>
+        <w:rPr>
+          <w:rStyle w:val="VerbatimChar"/>
+        </w:rPr>
+        <w:t xml:space="preserve">##  1st Qu.: 226198   1st Qu.:9.974e-07  </w:t>
+      </w:r>
+      <w:r>
+        <w:br w:type="textWrapping"/>
+      </w:r>
+      <w:r>
+        <w:rPr>
+          <w:rStyle w:val="VerbatimChar"/>
+        </w:rPr>
+        <w:t xml:space="preserve">##  Median : 500500   Median :1.001e-06  </w:t>
+      </w:r>
+      <w:r>
+        <w:br w:type="textWrapping"/>
+      </w:r>
+      <w:r>
+        <w:rPr>
+          <w:rStyle w:val="VerbatimChar"/>
+        </w:rPr>
+        <w:t xml:space="preserve">##  Mean   : 500500   Mean   :9.105e-07  </w:t>
+      </w:r>
+      <w:r>
+        <w:br w:type="textWrapping"/>
+      </w:r>
+      <w:r>
+        <w:rPr>
+          <w:rStyle w:val="VerbatimChar"/>
+        </w:rPr>
+        <w:t xml:space="preserve">##  3rd Qu.: 774802   3rd Qu.:1.004e-06  </w:t>
+      </w:r>
+      <w:r>
+        <w:br w:type="textWrapping"/>
+      </w:r>
+      <w:r>
+        <w:rPr>
+          <w:rStyle w:val="VerbatimChar"/>
+        </w:rPr>
+        <w:t xml:space="preserve">##  Max.   :1049103   Max.   :1.011e-06</w:t>
+      </w:r>
+    </w:p>
+    <w:p>
+      <w:pPr>
+        <w:pStyle w:val="SourceCode"/>
+      </w:pPr>
+      <w:r>
+        <w:rPr>
+          <w:rStyle w:val="KeywordTok"/>
+        </w:rPr>
+        <w:t xml:space="preserve">lines</w:t>
+      </w:r>
+      <w:r>
+        <w:rPr>
+          <w:rStyle w:val="NormalTok"/>
+        </w:rPr>
+        <w:t xml:space="preserve">(</w:t>
+      </w:r>
+      <w:r>
+        <w:rPr>
+          <w:rStyle w:val="KeywordTok"/>
+        </w:rPr>
+        <w:t xml:space="preserve">density</w:t>
+      </w:r>
+      <w:r>
+        <w:rPr>
+          <w:rStyle w:val="NormalTok"/>
+        </w:rPr>
+        <w:t xml:space="preserve">(prior6), </w:t>
+      </w:r>
+      <w:r>
+        <w:rPr>
+          <w:rStyle w:val="DataTypeTok"/>
+        </w:rPr>
+        <w:t xml:space="preserve">col=</w:t>
+      </w:r>
+      <w:r>
+        <w:rPr>
+          <w:rStyle w:val="NormalTok"/>
+        </w:rPr>
+        <w:t xml:space="preserve"> </w:t>
+      </w:r>
+      <w:r>
+        <w:rPr>
+          <w:rStyle w:val="StringTok"/>
+        </w:rPr>
+        <w:t xml:space="preserve">"purple"</w:t>
+      </w:r>
+      <w:r>
+        <w:rPr>
+          <w:rStyle w:val="NormalTok"/>
+        </w:rPr>
+        <w:t xml:space="preserve">)</w:t>
+      </w:r>
+      <w:r>
+        <w:br w:type="textWrapping"/>
+      </w:r>
+      <w:r>
+        <w:br w:type="textWrapping"/>
+      </w:r>
+      <w:r>
+        <w:rPr>
+          <w:rStyle w:val="KeywordTok"/>
+        </w:rPr>
+        <w:t xml:space="preserve">legend</w:t>
+      </w:r>
+      <w:r>
+        <w:rPr>
+          <w:rStyle w:val="NormalTok"/>
+        </w:rPr>
+        <w:t xml:space="preserve">(</w:t>
+      </w:r>
+      <w:r>
+        <w:rPr>
+          <w:rStyle w:val="FloatTok"/>
+        </w:rPr>
+        <w:t xml:space="preserve">6e05</w:t>
+      </w:r>
+      <w:r>
+        <w:rPr>
+          <w:rStyle w:val="NormalTok"/>
+        </w:rPr>
+        <w:t xml:space="preserve">,</w:t>
+      </w:r>
+      <w:r>
+        <w:rPr>
+          <w:rStyle w:val="FloatTok"/>
+        </w:rPr>
+        <w:t xml:space="preserve">3e-06</w:t>
+      </w:r>
+      <w:r>
+        <w:rPr>
+          <w:rStyle w:val="NormalTok"/>
+        </w:rPr>
+        <w:t xml:space="preserve">, </w:t>
+      </w:r>
+      <w:r>
+        <w:br w:type="textWrapping"/>
+      </w:r>
+      <w:r>
+        <w:rPr>
+          <w:rStyle w:val="NormalTok"/>
+        </w:rPr>
+        <w:t xml:space="preserve"> </w:t>
+      </w:r>
+      <w:r>
+        <w:rPr>
+          <w:rStyle w:val="NormalTok"/>
+        </w:rPr>
+        <w:t xml:space="preserve"> </w:t>
+      </w:r>
+      <w:r>
+        <w:rPr>
+          <w:rStyle w:val="NormalTok"/>
+        </w:rPr>
+        <w:t xml:space="preserve"> </w:t>
+      </w:r>
+      <w:r>
+        <w:rPr>
+          <w:rStyle w:val="NormalTok"/>
+        </w:rPr>
+        <w:t xml:space="preserve"> </w:t>
+      </w:r>
+      <w:r>
+        <w:rPr>
+          <w:rStyle w:val="NormalTok"/>
+        </w:rPr>
+        <w:t xml:space="preserve"> </w:t>
+      </w:r>
+      <w:r>
+        <w:rPr>
+          <w:rStyle w:val="NormalTok"/>
+        </w:rPr>
+        <w:t xml:space="preserve"> </w:t>
+      </w:r>
+      <w:r>
+        <w:rPr>
+          <w:rStyle w:val="NormalTok"/>
+        </w:rPr>
+        <w:t xml:space="preserve"> </w:t>
+      </w:r>
+      <w:r>
+        <w:rPr>
+          <w:rStyle w:val="KeywordTok"/>
+        </w:rPr>
+        <w:t xml:space="preserve">c</w:t>
+      </w:r>
+      <w:r>
+        <w:rPr>
+          <w:rStyle w:val="NormalTok"/>
+        </w:rPr>
+        <w:t xml:space="preserve">(</w:t>
+      </w:r>
+      <w:r>
+        <w:rPr>
+          <w:rStyle w:val="StringTok"/>
+        </w:rPr>
+        <w:t xml:space="preserve">"Posterior6"</w:t>
+      </w:r>
+      <w:r>
+        <w:rPr>
+          <w:rStyle w:val="NormalTok"/>
+        </w:rPr>
+        <w:t xml:space="preserve">, </w:t>
+      </w:r>
+      <w:r>
+        <w:rPr>
+          <w:rStyle w:val="StringTok"/>
+        </w:rPr>
+        <w:t xml:space="preserve">"Prior6"</w:t>
+      </w:r>
+      <w:r>
+        <w:rPr>
+          <w:rStyle w:val="NormalTok"/>
+        </w:rPr>
+        <w:t xml:space="preserve">), </w:t>
+      </w:r>
       <w:r>
         <w:rPr>
           <w:rStyle w:val="CommentTok"/>
         </w:rPr>
-        <w:t xml:space="preserve">#?lines</w:t>
-      </w:r>
-      <w:r>
-        <w:br w:type="textWrapping"/>
+        <w:t xml:space="preserve"># puts text in the legend</w:t>
+      </w:r>
+      <w:r>
+        <w:br w:type="textWrapping"/>
+      </w:r>
+      <w:r>
+        <w:rPr>
+          <w:rStyle w:val="NormalTok"/>
+        </w:rPr>
+        <w:t xml:space="preserve"> </w:t>
+      </w:r>
+      <w:r>
+        <w:rPr>
+          <w:rStyle w:val="NormalTok"/>
+        </w:rPr>
+        <w:t xml:space="preserve"> </w:t>
+      </w:r>
+      <w:r>
+        <w:rPr>
+          <w:rStyle w:val="NormalTok"/>
+        </w:rPr>
+        <w:t xml:space="preserve"> </w:t>
+      </w:r>
+      <w:r>
+        <w:rPr>
+          <w:rStyle w:val="NormalTok"/>
+        </w:rPr>
+        <w:t xml:space="preserve"> </w:t>
+      </w:r>
+      <w:r>
+        <w:rPr>
+          <w:rStyle w:val="NormalTok"/>
+        </w:rPr>
+        <w:t xml:space="preserve"> </w:t>
+      </w:r>
+      <w:r>
+        <w:rPr>
+          <w:rStyle w:val="NormalTok"/>
+        </w:rPr>
+        <w:t xml:space="preserve"> </w:t>
+      </w:r>
+      <w:r>
+        <w:rPr>
+          <w:rStyle w:val="NormalTok"/>
+        </w:rPr>
+        <w:t xml:space="preserve"> </w:t>
       </w:r>
       <w:r>
         <w:rPr>
           <w:rStyle w:val="CommentTok"/>
         </w:rPr>
-        <w:t xml:space="preserve"># "lines() adds a line to an existing plot --- lines(namevector, col = color)</w:t>
-      </w:r>
-      <w:r>
-        <w:br w:type="textWrapping"/>
-      </w:r>
-      <w:r>
-        <w:rPr>
-          <w:rStyle w:val="KeywordTok"/>
-        </w:rPr>
-        <w:t xml:space="preserve">lines</w:t>
+        <w:t xml:space="preserve">#try putting "top right" and it will set to right place</w:t>
+      </w:r>
+      <w:r>
+        <w:br w:type="textWrapping"/>
+      </w:r>
+      <w:r>
+        <w:rPr>
+          <w:rStyle w:val="NormalTok"/>
+        </w:rPr>
+        <w:t xml:space="preserve"> </w:t>
+      </w:r>
+      <w:r>
+        <w:rPr>
+          <w:rStyle w:val="NormalTok"/>
+        </w:rPr>
+        <w:t xml:space="preserve"> </w:t>
+      </w:r>
+      <w:r>
+        <w:rPr>
+          <w:rStyle w:val="NormalTok"/>
+        </w:rPr>
+        <w:t xml:space="preserve"> </w:t>
+      </w:r>
+      <w:r>
+        <w:rPr>
+          <w:rStyle w:val="NormalTok"/>
+        </w:rPr>
+        <w:t xml:space="preserve"> </w:t>
+      </w:r>
+      <w:r>
+        <w:rPr>
+          <w:rStyle w:val="NormalTok"/>
+        </w:rPr>
+        <w:t xml:space="preserve"> </w:t>
+      </w:r>
+      <w:r>
+        <w:rPr>
+          <w:rStyle w:val="NormalTok"/>
+        </w:rPr>
+        <w:t xml:space="preserve"> </w:t>
+      </w:r>
+      <w:r>
+        <w:rPr>
+          <w:rStyle w:val="NormalTok"/>
+        </w:rPr>
+        <w:t xml:space="preserve"> </w:t>
+      </w:r>
+      <w:r>
+        <w:br w:type="textWrapping"/>
+      </w:r>
+      <w:r>
+        <w:rPr>
+          <w:rStyle w:val="NormalTok"/>
+        </w:rPr>
+        <w:t xml:space="preserve"> </w:t>
+      </w:r>
+      <w:r>
+        <w:rPr>
+          <w:rStyle w:val="NormalTok"/>
+        </w:rPr>
+        <w:t xml:space="preserve"> </w:t>
+      </w:r>
+      <w:r>
+        <w:rPr>
+          <w:rStyle w:val="NormalTok"/>
+        </w:rPr>
+        <w:t xml:space="preserve"> </w:t>
+      </w:r>
+      <w:r>
+        <w:rPr>
+          <w:rStyle w:val="NormalTok"/>
+        </w:rPr>
+        <w:t xml:space="preserve"> </w:t>
+      </w:r>
+      <w:r>
+        <w:rPr>
+          <w:rStyle w:val="NormalTok"/>
+        </w:rPr>
+        <w:t xml:space="preserve"> </w:t>
+      </w:r>
+      <w:r>
+        <w:rPr>
+          <w:rStyle w:val="NormalTok"/>
+        </w:rPr>
+        <w:t xml:space="preserve"> </w:t>
+      </w:r>
+      <w:r>
+        <w:rPr>
+          <w:rStyle w:val="NormalTok"/>
+        </w:rPr>
+        <w:t xml:space="preserve"> </w:t>
+      </w:r>
+      <w:r>
+        <w:rPr>
+          <w:rStyle w:val="DataTypeTok"/>
+        </w:rPr>
+        <w:t xml:space="preserve">lty=</w:t>
+      </w:r>
+      <w:r>
+        <w:rPr>
+          <w:rStyle w:val="KeywordTok"/>
+        </w:rPr>
+        <w:t xml:space="preserve">c</w:t>
       </w:r>
       <w:r>
         <w:rPr>
@@ -3372,549 +3678,201 @@
       </w:r>
       <w:r>
         <w:rPr>
-          <w:rStyle w:val="KeywordTok"/>
-        </w:rPr>
-        <w:t xml:space="preserve">density</w:t>
-      </w:r>
-      <w:r>
-        <w:rPr>
-          <w:rStyle w:val="NormalTok"/>
-        </w:rPr>
-        <w:t xml:space="preserve">(prior6), </w:t>
+          <w:rStyle w:val="DecValTok"/>
+        </w:rPr>
+        <w:t xml:space="preserve">1</w:t>
+      </w:r>
+      <w:r>
+        <w:rPr>
+          <w:rStyle w:val="NormalTok"/>
+        </w:rPr>
+        <w:t xml:space="preserve">,</w:t>
+      </w:r>
+      <w:r>
+        <w:rPr>
+          <w:rStyle w:val="DecValTok"/>
+        </w:rPr>
+        <w:t xml:space="preserve">1</w:t>
+      </w:r>
+      <w:r>
+        <w:rPr>
+          <w:rStyle w:val="NormalTok"/>
+        </w:rPr>
+        <w:t xml:space="preserve">), </w:t>
+      </w:r>
+      <w:r>
+        <w:br w:type="textWrapping"/>
+      </w:r>
+      <w:r>
+        <w:rPr>
+          <w:rStyle w:val="NormalTok"/>
+        </w:rPr>
+        <w:t xml:space="preserve"> </w:t>
+      </w:r>
+      <w:r>
+        <w:rPr>
+          <w:rStyle w:val="NormalTok"/>
+        </w:rPr>
+        <w:t xml:space="preserve"> </w:t>
+      </w:r>
+      <w:r>
+        <w:rPr>
+          <w:rStyle w:val="NormalTok"/>
+        </w:rPr>
+        <w:t xml:space="preserve"> </w:t>
+      </w:r>
+      <w:r>
+        <w:rPr>
+          <w:rStyle w:val="NormalTok"/>
+        </w:rPr>
+        <w:t xml:space="preserve"> </w:t>
+      </w:r>
+      <w:r>
+        <w:rPr>
+          <w:rStyle w:val="NormalTok"/>
+        </w:rPr>
+        <w:t xml:space="preserve"> </w:t>
+      </w:r>
+      <w:r>
+        <w:rPr>
+          <w:rStyle w:val="NormalTok"/>
+        </w:rPr>
+        <w:t xml:space="preserve"> </w:t>
+      </w:r>
+      <w:r>
+        <w:rPr>
+          <w:rStyle w:val="NormalTok"/>
+        </w:rPr>
+        <w:t xml:space="preserve"> </w:t>
+      </w:r>
+      <w:r>
+        <w:br w:type="textWrapping"/>
+      </w:r>
+      <w:r>
+        <w:rPr>
+          <w:rStyle w:val="NormalTok"/>
+        </w:rPr>
+        <w:t xml:space="preserve"> </w:t>
+      </w:r>
+      <w:r>
+        <w:rPr>
+          <w:rStyle w:val="NormalTok"/>
+        </w:rPr>
+        <w:t xml:space="preserve"> </w:t>
+      </w:r>
+      <w:r>
+        <w:rPr>
+          <w:rStyle w:val="NormalTok"/>
+        </w:rPr>
+        <w:t xml:space="preserve"> </w:t>
+      </w:r>
+      <w:r>
+        <w:rPr>
+          <w:rStyle w:val="NormalTok"/>
+        </w:rPr>
+        <w:t xml:space="preserve"> </w:t>
+      </w:r>
+      <w:r>
+        <w:rPr>
+          <w:rStyle w:val="NormalTok"/>
+        </w:rPr>
+        <w:t xml:space="preserve"> </w:t>
+      </w:r>
+      <w:r>
+        <w:rPr>
+          <w:rStyle w:val="NormalTok"/>
+        </w:rPr>
+        <w:t xml:space="preserve"> </w:t>
+      </w:r>
+      <w:r>
+        <w:rPr>
+          <w:rStyle w:val="NormalTok"/>
+        </w:rPr>
+        <w:t xml:space="preserve"> </w:t>
       </w:r>
       <w:r>
         <w:rPr>
           <w:rStyle w:val="DataTypeTok"/>
         </w:rPr>
+        <w:t xml:space="preserve">lwd=</w:t>
+      </w:r>
+      <w:r>
+        <w:rPr>
+          <w:rStyle w:val="KeywordTok"/>
+        </w:rPr>
+        <w:t xml:space="preserve">c</w:t>
+      </w:r>
+      <w:r>
+        <w:rPr>
+          <w:rStyle w:val="NormalTok"/>
+        </w:rPr>
+        <w:t xml:space="preserve">(</w:t>
+      </w:r>
+      <w:r>
+        <w:rPr>
+          <w:rStyle w:val="FloatTok"/>
+        </w:rPr>
+        <w:t xml:space="preserve">2.5</w:t>
+      </w:r>
+      <w:r>
+        <w:rPr>
+          <w:rStyle w:val="NormalTok"/>
+        </w:rPr>
+        <w:t xml:space="preserve">,</w:t>
+      </w:r>
+      <w:r>
+        <w:rPr>
+          <w:rStyle w:val="FloatTok"/>
+        </w:rPr>
+        <w:t xml:space="preserve">2.5</w:t>
+      </w:r>
+      <w:r>
+        <w:rPr>
+          <w:rStyle w:val="NormalTok"/>
+        </w:rPr>
+        <w:t xml:space="preserve">),</w:t>
+      </w:r>
+      <w:r>
+        <w:rPr>
+          <w:rStyle w:val="DataTypeTok"/>
+        </w:rPr>
         <w:t xml:space="preserve">col=</w:t>
       </w:r>
       <w:r>
         <w:rPr>
-          <w:rStyle w:val="NormalTok"/>
-        </w:rPr>
-        <w:t xml:space="preserve"> </w:t>
+          <w:rStyle w:val="KeywordTok"/>
+        </w:rPr>
+        <w:t xml:space="preserve">c</w:t>
+      </w:r>
+      <w:r>
+        <w:rPr>
+          <w:rStyle w:val="NormalTok"/>
+        </w:rPr>
+        <w:t xml:space="preserve">(</w:t>
       </w:r>
       <w:r>
         <w:rPr>
           <w:rStyle w:val="StringTok"/>
         </w:rPr>
+        <w:t xml:space="preserve">"green"</w:t>
+      </w:r>
+      <w:r>
+        <w:rPr>
+          <w:rStyle w:val="NormalTok"/>
+        </w:rPr>
+        <w:t xml:space="preserve">, </w:t>
+      </w:r>
+      <w:r>
+        <w:rPr>
+          <w:rStyle w:val="StringTok"/>
+        </w:rPr>
         <w:t xml:space="preserve">"purple"</w:t>
       </w:r>
       <w:r>
         <w:rPr>
           <w:rStyle w:val="NormalTok"/>
         </w:rPr>
-        <w:t xml:space="preserve">)</w:t>
-      </w:r>
-      <w:r>
-        <w:br w:type="textWrapping"/>
-      </w:r>
-      <w:r>
-        <w:rPr>
-          <w:rStyle w:val="CommentTok"/>
-        </w:rPr>
-        <w:t xml:space="preserve">#?legend</w:t>
-      </w:r>
-      <w:r>
-        <w:br w:type="textWrapping"/>
-      </w:r>
-      <w:r>
-        <w:rPr>
-          <w:rStyle w:val="KeywordTok"/>
-        </w:rPr>
-        <w:t xml:space="preserve">legend</w:t>
-      </w:r>
-      <w:r>
-        <w:rPr>
-          <w:rStyle w:val="NormalTok"/>
-        </w:rPr>
-        <w:t xml:space="preserve">(</w:t>
-      </w:r>
-      <w:r>
-        <w:rPr>
-          <w:rStyle w:val="FloatTok"/>
-        </w:rPr>
-        <w:t xml:space="preserve">6e05</w:t>
-      </w:r>
-      <w:r>
-        <w:rPr>
-          <w:rStyle w:val="NormalTok"/>
-        </w:rPr>
-        <w:t xml:space="preserve">,</w:t>
-      </w:r>
-      <w:r>
-        <w:rPr>
-          <w:rStyle w:val="FloatTok"/>
-        </w:rPr>
-        <w:t xml:space="preserve">3e-06</w:t>
-      </w:r>
-      <w:r>
-        <w:rPr>
-          <w:rStyle w:val="NormalTok"/>
-        </w:rPr>
-        <w:t xml:space="preserve">, </w:t>
-      </w:r>
-      <w:r>
-        <w:rPr>
-          <w:rStyle w:val="CommentTok"/>
-        </w:rPr>
-        <w:t xml:space="preserve"># places a legend at the appropriate place </w:t>
-      </w:r>
-      <w:r>
-        <w:br w:type="textWrapping"/>
-      </w:r>
-      <w:r>
-        <w:rPr>
-          <w:rStyle w:val="NormalTok"/>
-        </w:rPr>
-        <w:t xml:space="preserve"> </w:t>
-      </w:r>
-      <w:r>
-        <w:rPr>
-          <w:rStyle w:val="NormalTok"/>
-        </w:rPr>
-        <w:t xml:space="preserve"> </w:t>
-      </w:r>
-      <w:r>
-        <w:rPr>
-          <w:rStyle w:val="NormalTok"/>
-        </w:rPr>
-        <w:t xml:space="preserve"> </w:t>
-      </w:r>
-      <w:r>
-        <w:rPr>
-          <w:rStyle w:val="NormalTok"/>
-        </w:rPr>
-        <w:t xml:space="preserve"> </w:t>
-      </w:r>
-      <w:r>
-        <w:rPr>
-          <w:rStyle w:val="NormalTok"/>
-        </w:rPr>
-        <w:t xml:space="preserve"> </w:t>
-      </w:r>
-      <w:r>
-        <w:rPr>
-          <w:rStyle w:val="NormalTok"/>
-        </w:rPr>
-        <w:t xml:space="preserve"> </w:t>
-      </w:r>
-      <w:r>
-        <w:rPr>
-          <w:rStyle w:val="NormalTok"/>
-        </w:rPr>
-        <w:t xml:space="preserve"> </w:t>
-      </w:r>
-      <w:r>
-        <w:rPr>
-          <w:rStyle w:val="KeywordTok"/>
-        </w:rPr>
-        <w:t xml:space="preserve">c</w:t>
-      </w:r>
-      <w:r>
-        <w:rPr>
-          <w:rStyle w:val="NormalTok"/>
-        </w:rPr>
-        <w:t xml:space="preserve">(</w:t>
-      </w:r>
-      <w:r>
-        <w:rPr>
-          <w:rStyle w:val="StringTok"/>
-        </w:rPr>
-        <w:t xml:space="preserve">"Posterior6"</w:t>
-      </w:r>
-      <w:r>
-        <w:rPr>
-          <w:rStyle w:val="NormalTok"/>
-        </w:rPr>
-        <w:t xml:space="preserve">, </w:t>
-      </w:r>
-      <w:r>
-        <w:rPr>
-          <w:rStyle w:val="StringTok"/>
-        </w:rPr>
-        <w:t xml:space="preserve">"Prior6"</w:t>
-      </w:r>
-      <w:r>
-        <w:rPr>
-          <w:rStyle w:val="NormalTok"/>
-        </w:rPr>
-        <w:t xml:space="preserve">), </w:t>
-      </w:r>
-      <w:r>
-        <w:rPr>
-          <w:rStyle w:val="CommentTok"/>
-        </w:rPr>
-        <w:t xml:space="preserve"># puts text in the legend</w:t>
-      </w:r>
-      <w:r>
-        <w:br w:type="textWrapping"/>
-      </w:r>
-      <w:r>
-        <w:rPr>
-          <w:rStyle w:val="NormalTok"/>
-        </w:rPr>
-        <w:t xml:space="preserve"> </w:t>
-      </w:r>
-      <w:r>
-        <w:rPr>
-          <w:rStyle w:val="NormalTok"/>
-        </w:rPr>
-        <w:t xml:space="preserve"> </w:t>
-      </w:r>
-      <w:r>
-        <w:rPr>
-          <w:rStyle w:val="NormalTok"/>
-        </w:rPr>
-        <w:t xml:space="preserve"> </w:t>
-      </w:r>
-      <w:r>
-        <w:rPr>
-          <w:rStyle w:val="NormalTok"/>
-        </w:rPr>
-        <w:t xml:space="preserve"> </w:t>
-      </w:r>
-      <w:r>
-        <w:rPr>
-          <w:rStyle w:val="NormalTok"/>
-        </w:rPr>
-        <w:t xml:space="preserve"> </w:t>
-      </w:r>
-      <w:r>
-        <w:rPr>
-          <w:rStyle w:val="NormalTok"/>
-        </w:rPr>
-        <w:t xml:space="preserve"> </w:t>
-      </w:r>
-      <w:r>
-        <w:rPr>
-          <w:rStyle w:val="NormalTok"/>
-        </w:rPr>
-        <w:t xml:space="preserve"> </w:t>
-      </w:r>
-      <w:r>
-        <w:rPr>
-          <w:rStyle w:val="CommentTok"/>
-        </w:rPr>
-        <w:t xml:space="preserve">#try putting "top right" and it will set to right place</w:t>
-      </w:r>
-      <w:r>
-        <w:br w:type="textWrapping"/>
-      </w:r>
-      <w:r>
-        <w:rPr>
-          <w:rStyle w:val="NormalTok"/>
-        </w:rPr>
-        <w:t xml:space="preserve"> </w:t>
-      </w:r>
-      <w:r>
-        <w:rPr>
-          <w:rStyle w:val="NormalTok"/>
-        </w:rPr>
-        <w:t xml:space="preserve"> </w:t>
-      </w:r>
-      <w:r>
-        <w:rPr>
-          <w:rStyle w:val="NormalTok"/>
-        </w:rPr>
-        <w:t xml:space="preserve"> </w:t>
-      </w:r>
-      <w:r>
-        <w:rPr>
-          <w:rStyle w:val="NormalTok"/>
-        </w:rPr>
-        <w:t xml:space="preserve"> </w:t>
-      </w:r>
-      <w:r>
-        <w:rPr>
-          <w:rStyle w:val="NormalTok"/>
-        </w:rPr>
-        <w:t xml:space="preserve"> </w:t>
-      </w:r>
-      <w:r>
-        <w:rPr>
-          <w:rStyle w:val="NormalTok"/>
-        </w:rPr>
-        <w:t xml:space="preserve"> </w:t>
-      </w:r>
-      <w:r>
-        <w:rPr>
-          <w:rStyle w:val="NormalTok"/>
-        </w:rPr>
-        <w:t xml:space="preserve"> </w:t>
-      </w:r>
-      <w:r>
-        <w:br w:type="textWrapping"/>
-      </w:r>
-      <w:r>
-        <w:rPr>
-          <w:rStyle w:val="NormalTok"/>
-        </w:rPr>
-        <w:t xml:space="preserve"> </w:t>
-      </w:r>
-      <w:r>
-        <w:rPr>
-          <w:rStyle w:val="NormalTok"/>
-        </w:rPr>
-        <w:t xml:space="preserve"> </w:t>
-      </w:r>
-      <w:r>
-        <w:rPr>
-          <w:rStyle w:val="NormalTok"/>
-        </w:rPr>
-        <w:t xml:space="preserve"> </w:t>
-      </w:r>
-      <w:r>
-        <w:rPr>
-          <w:rStyle w:val="NormalTok"/>
-        </w:rPr>
-        <w:t xml:space="preserve"> </w:t>
-      </w:r>
-      <w:r>
-        <w:rPr>
-          <w:rStyle w:val="NormalTok"/>
-        </w:rPr>
-        <w:t xml:space="preserve"> </w:t>
-      </w:r>
-      <w:r>
-        <w:rPr>
-          <w:rStyle w:val="NormalTok"/>
-        </w:rPr>
-        <w:t xml:space="preserve"> </w:t>
-      </w:r>
-      <w:r>
-        <w:rPr>
-          <w:rStyle w:val="NormalTok"/>
-        </w:rPr>
-        <w:t xml:space="preserve"> </w:t>
-      </w:r>
-      <w:r>
-        <w:rPr>
-          <w:rStyle w:val="DataTypeTok"/>
-        </w:rPr>
-        <w:t xml:space="preserve">lty=</w:t>
-      </w:r>
-      <w:r>
-        <w:rPr>
-          <w:rStyle w:val="KeywordTok"/>
-        </w:rPr>
-        <w:t xml:space="preserve">c</w:t>
-      </w:r>
-      <w:r>
-        <w:rPr>
-          <w:rStyle w:val="NormalTok"/>
-        </w:rPr>
-        <w:t xml:space="preserve">(</w:t>
-      </w:r>
-      <w:r>
-        <w:rPr>
-          <w:rStyle w:val="DecValTok"/>
-        </w:rPr>
-        <w:t xml:space="preserve">1</w:t>
-      </w:r>
-      <w:r>
-        <w:rPr>
-          <w:rStyle w:val="NormalTok"/>
-        </w:rPr>
-        <w:t xml:space="preserve">,</w:t>
-      </w:r>
-      <w:r>
-        <w:rPr>
-          <w:rStyle w:val="DecValTok"/>
-        </w:rPr>
-        <w:t xml:space="preserve">1</w:t>
-      </w:r>
-      <w:r>
-        <w:rPr>
-          <w:rStyle w:val="NormalTok"/>
-        </w:rPr>
-        <w:t xml:space="preserve">), </w:t>
-      </w:r>
-      <w:r>
-        <w:rPr>
-          <w:rStyle w:val="CommentTok"/>
-        </w:rPr>
-        <w:t xml:space="preserve"># gives the legend appropriate symbols (lines)</w:t>
-      </w:r>
-      <w:r>
-        <w:br w:type="textWrapping"/>
-      </w:r>
-      <w:r>
-        <w:rPr>
-          <w:rStyle w:val="NormalTok"/>
-        </w:rPr>
-        <w:t xml:space="preserve"> </w:t>
-      </w:r>
-      <w:r>
-        <w:rPr>
-          <w:rStyle w:val="NormalTok"/>
-        </w:rPr>
-        <w:t xml:space="preserve"> </w:t>
-      </w:r>
-      <w:r>
-        <w:rPr>
-          <w:rStyle w:val="NormalTok"/>
-        </w:rPr>
-        <w:t xml:space="preserve"> </w:t>
-      </w:r>
-      <w:r>
-        <w:rPr>
-          <w:rStyle w:val="NormalTok"/>
-        </w:rPr>
-        <w:t xml:space="preserve"> </w:t>
-      </w:r>
-      <w:r>
-        <w:rPr>
-          <w:rStyle w:val="NormalTok"/>
-        </w:rPr>
-        <w:t xml:space="preserve"> </w:t>
-      </w:r>
-      <w:r>
-        <w:rPr>
-          <w:rStyle w:val="NormalTok"/>
-        </w:rPr>
-        <w:t xml:space="preserve"> </w:t>
-      </w:r>
-      <w:r>
-        <w:rPr>
-          <w:rStyle w:val="NormalTok"/>
-        </w:rPr>
-        <w:t xml:space="preserve"> </w:t>
-      </w:r>
-      <w:r>
-        <w:br w:type="textWrapping"/>
-      </w:r>
-      <w:r>
-        <w:rPr>
-          <w:rStyle w:val="NormalTok"/>
-        </w:rPr>
-        <w:t xml:space="preserve"> </w:t>
-      </w:r>
-      <w:r>
-        <w:rPr>
-          <w:rStyle w:val="NormalTok"/>
-        </w:rPr>
-        <w:t xml:space="preserve"> </w:t>
-      </w:r>
-      <w:r>
-        <w:rPr>
-          <w:rStyle w:val="NormalTok"/>
-        </w:rPr>
-        <w:t xml:space="preserve"> </w:t>
-      </w:r>
-      <w:r>
-        <w:rPr>
-          <w:rStyle w:val="NormalTok"/>
-        </w:rPr>
-        <w:t xml:space="preserve"> </w:t>
-      </w:r>
-      <w:r>
-        <w:rPr>
-          <w:rStyle w:val="NormalTok"/>
-        </w:rPr>
-        <w:t xml:space="preserve"> </w:t>
-      </w:r>
-      <w:r>
-        <w:rPr>
-          <w:rStyle w:val="NormalTok"/>
-        </w:rPr>
-        <w:t xml:space="preserve"> </w:t>
-      </w:r>
-      <w:r>
-        <w:rPr>
-          <w:rStyle w:val="NormalTok"/>
-        </w:rPr>
-        <w:t xml:space="preserve"> </w:t>
-      </w:r>
-      <w:r>
-        <w:rPr>
-          <w:rStyle w:val="DataTypeTok"/>
-        </w:rPr>
-        <w:t xml:space="preserve">lwd=</w:t>
-      </w:r>
-      <w:r>
-        <w:rPr>
-          <w:rStyle w:val="KeywordTok"/>
-        </w:rPr>
-        <w:t xml:space="preserve">c</w:t>
-      </w:r>
-      <w:r>
-        <w:rPr>
-          <w:rStyle w:val="NormalTok"/>
-        </w:rPr>
-        <w:t xml:space="preserve">(</w:t>
-      </w:r>
-      <w:r>
-        <w:rPr>
-          <w:rStyle w:val="FloatTok"/>
-        </w:rPr>
-        <w:t xml:space="preserve">2.5</w:t>
-      </w:r>
-      <w:r>
-        <w:rPr>
-          <w:rStyle w:val="NormalTok"/>
-        </w:rPr>
-        <w:t xml:space="preserve">,</w:t>
-      </w:r>
-      <w:r>
-        <w:rPr>
-          <w:rStyle w:val="FloatTok"/>
-        </w:rPr>
-        <w:t xml:space="preserve">2.5</w:t>
-      </w:r>
-      <w:r>
-        <w:rPr>
-          <w:rStyle w:val="NormalTok"/>
-        </w:rPr>
-        <w:t xml:space="preserve">),</w:t>
-      </w:r>
-      <w:r>
-        <w:rPr>
-          <w:rStyle w:val="DataTypeTok"/>
-        </w:rPr>
-        <w:t xml:space="preserve">col=</w:t>
-      </w:r>
-      <w:r>
-        <w:rPr>
-          <w:rStyle w:val="KeywordTok"/>
-        </w:rPr>
-        <w:t xml:space="preserve">c</w:t>
-      </w:r>
-      <w:r>
-        <w:rPr>
-          <w:rStyle w:val="NormalTok"/>
-        </w:rPr>
-        <w:t xml:space="preserve">(</w:t>
-      </w:r>
-      <w:r>
-        <w:rPr>
-          <w:rStyle w:val="StringTok"/>
-        </w:rPr>
-        <w:t xml:space="preserve">"green"</w:t>
-      </w:r>
-      <w:r>
-        <w:rPr>
-          <w:rStyle w:val="NormalTok"/>
-        </w:rPr>
-        <w:t xml:space="preserve">, </w:t>
-      </w:r>
-      <w:r>
-        <w:rPr>
-          <w:rStyle w:val="StringTok"/>
-        </w:rPr>
-        <w:t xml:space="preserve">"purple"</w:t>
-      </w:r>
-      <w:r>
-        <w:rPr>
-          <w:rStyle w:val="NormalTok"/>
-        </w:rPr>
         <w:t xml:space="preserve">)) </w:t>
-      </w:r>
-      <w:r>
-        <w:rPr>
-          <w:rStyle w:val="CommentTok"/>
-        </w:rPr>
-        <w:t xml:space="preserve"># gives the legend lines the correct color and width</w:t>
       </w:r>
     </w:p>
     <w:p>
@@ -4254,25 +4212,28 @@
     </w:p>
     <w:p>
       <w:r>
-        <w:t xml:space="preserve">For this simulation, the mean value of N is 2.8152878</w:t>
-      </w:r>
-      <w:r>
-        <w:t xml:space="preserve">10^{5}, the median is 1.8212924</w:t>
-      </w:r>
-      <w:r>
-        <w:t xml:space="preserve">10^{5}, and the 95% credible interval is the range, 1.447488</w:t>
-      </w:r>
-      <w:r>
-        <w:t xml:space="preserve">10^{4}, 9.2117665</w:t>
-      </w:r>
-      <w:r>
-        <w:t xml:space="preserve">10^{5} , meaning that there is a 95% percent chance that the actual value for N falls within this range. For the previous simulation, the mean was 4.9661069</w:t>
-      </w:r>
-      <w:r>
-        <w:t xml:space="preserve">10^{4} , the median was 4.7102006</w:t>
-      </w:r>
-      <w:r>
-        <w:t xml:space="preserve">10^{4}, and the 95% credible interval was the range, 9924.3186844, 9.6736716</w:t>
+        <w:t xml:space="preserve">For this simulation, the mean value of N is 2.8825744</w:t>
+      </w:r>
+      <w:r>
+        <w:t xml:space="preserve">10^{5}, the median is 1.9321013</w:t>
+      </w:r>
+      <w:r>
+        <w:t xml:space="preserve">10^{5}, and the 95% credible interval is the range, 1.4897509</w:t>
+      </w:r>
+      <w:r>
+        <w:t xml:space="preserve">10^{4}, 9.2439868</w:t>
+      </w:r>
+      <w:r>
+        <w:t xml:space="preserve">10^{5} , meaning that there is a 95% percent chance that the actual value for N falls within this range. For the previous simulation, the mean was 4.9530841</w:t>
+      </w:r>
+      <w:r>
+        <w:t xml:space="preserve">10^{4} , the median was 4.6881672</w:t>
+      </w:r>
+      <w:r>
+        <w:t xml:space="preserve">10^{4}, and the 95% credible interval was the range, 1.0035041</w:t>
+      </w:r>
+      <w:r>
+        <w:t xml:space="preserve">10^{4}, 9.6774701</w:t>
       </w:r>
       <w:r>
         <w:t xml:space="preserve">10^{4}</w:t>
@@ -4833,7 +4794,7 @@
         <w:rPr>
           <w:rStyle w:val="VerbatimChar"/>
         </w:rPr>
-        <w:t xml:space="preserve">## [1] 24448</w:t>
+        <w:t xml:space="preserve">## [1] 23642</w:t>
       </w:r>
     </w:p>
     <w:p>
@@ -4861,7 +4822,7 @@
         <w:rPr>
           <w:rStyle w:val="VerbatimChar"/>
         </w:rPr>
-        <w:t xml:space="preserve">## [1] 140</w:t>
+        <w:t xml:space="preserve">## [1] 153</w:t>
       </w:r>
     </w:p>
     <w:p>
@@ -5107,7 +5068,7 @@
         <w:rPr>
           <w:rStyle w:val="VerbatimChar"/>
         </w:rPr>
-        <w:t xml:space="preserve">## [1] 999984.2</w:t>
+        <w:t xml:space="preserve">## [1] 999982.8</w:t>
       </w:r>
     </w:p>
     <w:p>
@@ -5135,7 +5096,7 @@
         <w:rPr>
           <w:rStyle w:val="VerbatimChar"/>
         </w:rPr>
-        <w:t xml:space="preserve">## [1] 50001.94</w:t>
+        <w:t xml:space="preserve">## [1] 50019.77</w:t>
       </w:r>
     </w:p>
     <w:p>
@@ -5240,7 +5201,7 @@
         <w:rPr>
           <w:rStyle w:val="VerbatimChar"/>
         </w:rPr>
-        <w:t xml:space="preserve">## Data: posterior3 (63312 obs.);   Bandwidth 'bw' = 2.555e+04</w:t>
+        <w:t xml:space="preserve">## Data: posterior3 (62780 obs.);   Bandwidth 'bw' = 2.553e+04</w:t>
       </w:r>
       <w:r>
         <w:br w:type="textWrapping"/>
@@ -5267,52 +5228,52 @@
         <w:rPr>
           <w:rStyle w:val="VerbatimChar"/>
         </w:rPr>
-        <w:t xml:space="preserve">##  Min.   : -26662   Min.   :5.938e-10  </w:t>
-      </w:r>
-      <w:r>
-        <w:br w:type="textWrapping"/>
-      </w:r>
-      <w:r>
-        <w:rPr>
-          <w:rStyle w:val="VerbatimChar"/>
-        </w:rPr>
-        <w:t xml:space="preserve">##  1st Qu.: 249165   1st Qu.:7.103e-07  </w:t>
-      </w:r>
-      <w:r>
-        <w:br w:type="textWrapping"/>
-      </w:r>
-      <w:r>
-        <w:rPr>
-          <w:rStyle w:val="VerbatimChar"/>
-        </w:rPr>
-        <w:t xml:space="preserve">##  Median : 524993   Median :9.228e-07  </w:t>
-      </w:r>
-      <w:r>
-        <w:br w:type="textWrapping"/>
-      </w:r>
-      <w:r>
-        <w:rPr>
-          <w:rStyle w:val="VerbatimChar"/>
-        </w:rPr>
-        <w:t xml:space="preserve">##  Mean   : 524993   Mean   :9.055e-07  </w:t>
-      </w:r>
-      <w:r>
-        <w:br w:type="textWrapping"/>
-      </w:r>
-      <w:r>
-        <w:rPr>
-          <w:rStyle w:val="VerbatimChar"/>
-        </w:rPr>
-        <w:t xml:space="preserve">##  3rd Qu.: 800821   3rd Qu.:1.256e-06  </w:t>
-      </w:r>
-      <w:r>
-        <w:br w:type="textWrapping"/>
-      </w:r>
-      <w:r>
-        <w:rPr>
-          <w:rStyle w:val="VerbatimChar"/>
-        </w:rPr>
-        <w:t xml:space="preserve">##  Max.   :1076649   Max.   :1.491e-06</w:t>
+        <w:t xml:space="preserve">##  Min.   : -26571   Min.   :6.070e-10  </w:t>
+      </w:r>
+      <w:r>
+        <w:br w:type="textWrapping"/>
+      </w:r>
+      <w:r>
+        <w:rPr>
+          <w:rStyle w:val="VerbatimChar"/>
+        </w:rPr>
+        <w:t xml:space="preserve">##  1st Qu.: 249215   1st Qu.:7.249e-07  </w:t>
+      </w:r>
+      <w:r>
+        <w:br w:type="textWrapping"/>
+      </w:r>
+      <w:r>
+        <w:rPr>
+          <w:rStyle w:val="VerbatimChar"/>
+        </w:rPr>
+        <w:t xml:space="preserve">##  Median : 525001   Median :9.471e-07  </w:t>
+      </w:r>
+      <w:r>
+        <w:br w:type="textWrapping"/>
+      </w:r>
+      <w:r>
+        <w:rPr>
+          <w:rStyle w:val="VerbatimChar"/>
+        </w:rPr>
+        <w:t xml:space="preserve">##  Mean   : 525001   Mean   :9.056e-07  </w:t>
+      </w:r>
+      <w:r>
+        <w:br w:type="textWrapping"/>
+      </w:r>
+      <w:r>
+        <w:rPr>
+          <w:rStyle w:val="VerbatimChar"/>
+        </w:rPr>
+        <w:t xml:space="preserve">##  3rd Qu.: 800787   3rd Qu.:1.263e-06  </w:t>
+      </w:r>
+      <w:r>
+        <w:br w:type="textWrapping"/>
+      </w:r>
+      <w:r>
+        <w:rPr>
+          <w:rStyle w:val="VerbatimChar"/>
+        </w:rPr>
+        <w:t xml:space="preserve">##  Max.   :1076573   Max.   :1.489e-06</w:t>
       </w:r>
     </w:p>
     <w:p>
@@ -5475,7 +5436,7 @@
         <w:rPr>
           <w:rStyle w:val="VerbatimChar"/>
         </w:rPr>
-        <w:t xml:space="preserve">## Data: prior3 (1000000 obs.); Bandwidth 'bw' = 1.559e+04</w:t>
+        <w:t xml:space="preserve">## Data: prior3 (1000000 obs.); Bandwidth 'bw' = 1.557e+04</w:t>
       </w:r>
       <w:r>
         <w:br w:type="textWrapping"/>
@@ -5502,52 +5463,52 @@
         <w:rPr>
           <w:rStyle w:val="VerbatimChar"/>
         </w:rPr>
-        <w:t xml:space="preserve">##  Min.   :   3246   Min.   :1.504e-09  </w:t>
-      </w:r>
-      <w:r>
-        <w:br w:type="textWrapping"/>
-      </w:r>
-      <w:r>
-        <w:rPr>
-          <w:rStyle w:val="VerbatimChar"/>
-        </w:rPr>
-        <w:t xml:space="preserve">##  1st Qu.: 264122   1st Qu.:1.048e-06  </w:t>
-      </w:r>
-      <w:r>
-        <w:br w:type="textWrapping"/>
-      </w:r>
-      <w:r>
-        <w:rPr>
-          <w:rStyle w:val="VerbatimChar"/>
-        </w:rPr>
-        <w:t xml:space="preserve">##  Median : 524999   Median :1.052e-06  </w:t>
-      </w:r>
-      <w:r>
-        <w:br w:type="textWrapping"/>
-      </w:r>
-      <w:r>
-        <w:rPr>
-          <w:rStyle w:val="VerbatimChar"/>
-        </w:rPr>
-        <w:t xml:space="preserve">##  Mean   : 524999   Mean   :9.574e-07  </w:t>
-      </w:r>
-      <w:r>
-        <w:br w:type="textWrapping"/>
-      </w:r>
-      <w:r>
-        <w:rPr>
-          <w:rStyle w:val="VerbatimChar"/>
-        </w:rPr>
-        <w:t xml:space="preserve">##  3rd Qu.: 785876   3rd Qu.:1.055e-06  </w:t>
-      </w:r>
-      <w:r>
-        <w:br w:type="textWrapping"/>
-      </w:r>
-      <w:r>
-        <w:rPr>
-          <w:rStyle w:val="VerbatimChar"/>
-        </w:rPr>
-        <w:t xml:space="preserve">##  Max.   :1046753   Max.   :1.064e-06</w:t>
+        <w:t xml:space="preserve">##  Min.   :   3293   Min.   :1.490e-09  </w:t>
+      </w:r>
+      <w:r>
+        <w:br w:type="textWrapping"/>
+      </w:r>
+      <w:r>
+        <w:rPr>
+          <w:rStyle w:val="VerbatimChar"/>
+        </w:rPr>
+        <w:t xml:space="preserve">##  1st Qu.: 264148   1st Qu.:1.050e-06  </w:t>
+      </w:r>
+      <w:r>
+        <w:br w:type="textWrapping"/>
+      </w:r>
+      <w:r>
+        <w:rPr>
+          <w:rStyle w:val="VerbatimChar"/>
+        </w:rPr>
+        <w:t xml:space="preserve">##  Median : 525003   Median :1.053e-06  </w:t>
+      </w:r>
+      <w:r>
+        <w:br w:type="textWrapping"/>
+      </w:r>
+      <w:r>
+        <w:rPr>
+          <w:rStyle w:val="VerbatimChar"/>
+        </w:rPr>
+        <w:t xml:space="preserve">##  Mean   : 525003   Mean   :9.574e-07  </w:t>
+      </w:r>
+      <w:r>
+        <w:br w:type="textWrapping"/>
+      </w:r>
+      <w:r>
+        <w:rPr>
+          <w:rStyle w:val="VerbatimChar"/>
+        </w:rPr>
+        <w:t xml:space="preserve">##  3rd Qu.: 785858   3rd Qu.:1.056e-06  </w:t>
+      </w:r>
+      <w:r>
+        <w:br w:type="textWrapping"/>
+      </w:r>
+      <w:r>
+        <w:rPr>
+          <w:rStyle w:val="VerbatimChar"/>
+        </w:rPr>
+        <w:t xml:space="preserve">##  Max.   :1046713   Max.   :1.060e-06</w:t>
       </w:r>
     </w:p>
     <w:p>
@@ -5672,7 +5633,7 @@
         <w:rPr>
           <w:rStyle w:val="CommentTok"/>
         </w:rPr>
-        <w:t xml:space="preserve"># places a legend at the appropriate place </w:t>
+        <w:t xml:space="preserve"># legend location </w:t>
       </w:r>
       <w:r>
         <w:br w:type="textWrapping"/>
@@ -5759,7 +5720,7 @@
         <w:rPr>
           <w:rStyle w:val="CommentTok"/>
         </w:rPr>
-        <w:t xml:space="preserve"># puts text in the legend</w:t>
+        <w:t xml:space="preserve"># text in the legend</w:t>
       </w:r>
       <w:r>
         <w:br w:type="textWrapping"/>
@@ -5897,7 +5858,7 @@
         <w:rPr>
           <w:rStyle w:val="CommentTok"/>
         </w:rPr>
-        <w:t xml:space="preserve"># gives the legend appropriate symbols (lines)</w:t>
+        <w:t xml:space="preserve"># legend symbols (lines)</w:t>
       </w:r>
       <w:r>
         <w:br w:type="textWrapping"/>
@@ -6077,7 +6038,7 @@
         <w:rPr>
           <w:rStyle w:val="CommentTok"/>
         </w:rPr>
-        <w:t xml:space="preserve"># gives the legend lines the correct color and width</w:t>
+        <w:t xml:space="preserve">#lines the correct color and width</w:t>
       </w:r>
     </w:p>
     <w:p>
@@ -6124,6 +6085,1036 @@
         </w:drawing>
       </w:r>
     </w:p>
+    <w:p>
+      <w:pPr>
+        <w:pStyle w:val="Heading3"/>
+      </w:pPr>
+      <w:bookmarkStart w:id="66" w:name="exercise-five-1"/>
+      <w:bookmarkEnd w:id="66"/>
+      <w:r>
+        <w:t xml:space="preserve">EXERCISE FIVE</w:t>
+      </w:r>
+    </w:p>
+    <w:p>
+      <w:pPr>
+        <w:pStyle w:val="Heading5"/>
+      </w:pPr>
+      <w:bookmarkStart w:id="67" w:name="what-is-the-median-value-of-the-posterior-distribution-of-tsplit"/>
+      <w:bookmarkEnd w:id="67"/>
+      <w:r>
+        <w:t xml:space="preserve">What is the median value of the posterior distribution of tsplit?</w:t>
+      </w:r>
+    </w:p>
+    <w:p>
+      <w:pPr>
+        <w:pStyle w:val="SourceCode"/>
+      </w:pPr>
+      <w:r>
+        <w:rPr>
+          <w:rStyle w:val="KeywordTok"/>
+        </w:rPr>
+        <w:t xml:space="preserve">median</w:t>
+      </w:r>
+      <w:r>
+        <w:rPr>
+          <w:rStyle w:val="NormalTok"/>
+        </w:rPr>
+        <w:t xml:space="preserve">(posterior3)</w:t>
+      </w:r>
+    </w:p>
+    <w:p>
+      <w:pPr>
+        <w:pStyle w:val="SourceCode"/>
+      </w:pPr>
+      <w:r>
+        <w:rPr>
+          <w:rStyle w:val="VerbatimChar"/>
+        </w:rPr>
+        <w:t xml:space="preserve">## [1] 436178.9</w:t>
+      </w:r>
+    </w:p>
+    <w:p>
+      <w:r>
+        <w:t xml:space="preserve">The median value of the posterior is 4.3617888</w:t>
+      </w:r>
+      <w:r>
+        <w:t xml:space="preserve">10^{5} generations.</w:t>
+      </w:r>
+    </w:p>
+    <w:p>
+      <w:pPr>
+        <w:pStyle w:val="Heading3"/>
+      </w:pPr>
+      <w:bookmarkStart w:id="68" w:name="exercise-six-1"/>
+      <w:bookmarkEnd w:id="68"/>
+      <w:r>
+        <w:t xml:space="preserve">EXERCISE SIX</w:t>
+      </w:r>
+    </w:p>
+    <w:p>
+      <w:pPr>
+        <w:pStyle w:val="Heading5"/>
+      </w:pPr>
+      <w:bookmarkStart w:id="69" w:name="generate-a-95-credible-interval-for-the-posterior."/>
+      <w:bookmarkEnd w:id="69"/>
+      <w:r>
+        <w:t xml:space="preserve">Generate a 95% credible interval for the posterior.</w:t>
+      </w:r>
+    </w:p>
+    <w:p>
+      <w:r>
+        <w:t xml:space="preserve">The 95% credible interval for the posterior of tsplit is the range, 8.7864878</w:t>
+      </w:r>
+      <w:r>
+        <w:t xml:space="preserve">10^{4}, 9.6390889</w:t>
+      </w:r>
+      <w:r>
+        <w:t xml:space="preserve">10^{5} , meaning that there is a 95% percent chance that the actual value for the split time falls within this range.</w:t>
+      </w:r>
+    </w:p>
+    <w:p>
+      <w:pPr>
+        <w:pStyle w:val="Heading3"/>
+      </w:pPr>
+      <w:bookmarkStart w:id="70" w:name="exercise-seven-1"/>
+      <w:bookmarkEnd w:id="70"/>
+      <w:r>
+        <w:t xml:space="preserve">EXERCISE SEVEN</w:t>
+      </w:r>
+    </w:p>
+    <w:p>
+      <w:pPr>
+        <w:pStyle w:val="Heading5"/>
+      </w:pPr>
+      <w:bookmarkStart w:id="71" w:name="how-does-the-posterior-dist.-differ-from-the-prior-dist-the-degree-to-which-the-posterior-differs-from-the-prior-relates-to-the-amt.-of-info.-in-the-data."/>
+      <w:bookmarkEnd w:id="71"/>
+      <w:r>
+        <w:t xml:space="preserve">How does the posterior dist. differ from the prior dist? The degree to which the posterior differs from the prior relates to the amt. of info. in the data.</w:t>
+      </w:r>
+    </w:p>
+    <w:p>
+      <w:r>
+        <w:t xml:space="preserve">As in the first exercise, the posterior distribution differs from the prior in that, while covering the same range of values, the density of values is not equally distributed across that range. Instead, there is more of a normal-distribution-esque curve to the density of values. The curve centers roughly around a median value. In this particular simulation, the degree of difference between the prior and the posterior is not particularly dramatic due to the amount of input information (which is similar to the amount used in the first round of exercise 1).</w:t>
+      </w:r>
+    </w:p>
+    <w:p>
+      <w:pPr>
+        <w:pStyle w:val="Heading3"/>
+      </w:pPr>
+      <w:bookmarkStart w:id="72" w:name="exercise-eight"/>
+      <w:bookmarkEnd w:id="72"/>
+      <w:r>
+        <w:t xml:space="preserve">EXERCISE EIGHT</w:t>
+      </w:r>
+    </w:p>
+    <w:p>
+      <w:pPr>
+        <w:pStyle w:val="Heading5"/>
+      </w:pPr>
+      <w:bookmarkStart w:id="73" w:name="what-if-we-did-not-know-the-true-value-of-n-repeat-the-abc-approach-to-estimate-tsplit-but-this-time-rather-than-assume-n100000-draw-n-from-a-distribution-u1000-1000000"/>
+      <w:bookmarkEnd w:id="73"/>
+      <w:r>
+        <w:t xml:space="preserve">What if we did not know the true value of N? Repeat the ABC approach to estimate tsplit, but this time, rather than assume N=100,000, draw N from a distribution ~U[1000, 1000000]</w:t>
+      </w:r>
+    </w:p>
+    <w:p>
+      <w:pPr>
+        <w:pStyle w:val="SourceCode"/>
+      </w:pPr>
+      <w:r>
+        <w:rPr>
+          <w:rStyle w:val="NormalTok"/>
+        </w:rPr>
+        <w:t xml:space="preserve">priorA&lt;-</w:t>
+      </w:r>
+      <w:r>
+        <w:rPr>
+          <w:rStyle w:val="KeywordTok"/>
+        </w:rPr>
+        <w:t xml:space="preserve">runif</w:t>
+      </w:r>
+      <w:r>
+        <w:rPr>
+          <w:rStyle w:val="NormalTok"/>
+        </w:rPr>
+        <w:t xml:space="preserve">(</w:t>
+      </w:r>
+      <w:r>
+        <w:rPr>
+          <w:rStyle w:val="DataTypeTok"/>
+        </w:rPr>
+        <w:t xml:space="preserve">n=</w:t>
+      </w:r>
+      <w:r>
+        <w:rPr>
+          <w:rStyle w:val="FloatTok"/>
+        </w:rPr>
+        <w:t xml:space="preserve">1e6</w:t>
+      </w:r>
+      <w:r>
+        <w:rPr>
+          <w:rStyle w:val="NormalTok"/>
+        </w:rPr>
+        <w:t xml:space="preserve">, </w:t>
+      </w:r>
+      <w:r>
+        <w:rPr>
+          <w:rStyle w:val="DataTypeTok"/>
+        </w:rPr>
+        <w:t xml:space="preserve">min=</w:t>
+      </w:r>
+      <w:r>
+        <w:rPr>
+          <w:rStyle w:val="DecValTok"/>
+        </w:rPr>
+        <w:t xml:space="preserve">50000</w:t>
+      </w:r>
+      <w:r>
+        <w:rPr>
+          <w:rStyle w:val="NormalTok"/>
+        </w:rPr>
+        <w:t xml:space="preserve">, </w:t>
+      </w:r>
+      <w:r>
+        <w:rPr>
+          <w:rStyle w:val="DataTypeTok"/>
+        </w:rPr>
+        <w:t xml:space="preserve">max=</w:t>
+      </w:r>
+      <w:r>
+        <w:rPr>
+          <w:rStyle w:val="FloatTok"/>
+        </w:rPr>
+        <w:t xml:space="preserve">1e6</w:t>
+      </w:r>
+      <w:r>
+        <w:rPr>
+          <w:rStyle w:val="NormalTok"/>
+        </w:rPr>
+        <w:t xml:space="preserve">) </w:t>
+      </w:r>
+      <w:r>
+        <w:rPr>
+          <w:rStyle w:val="CommentTok"/>
+        </w:rPr>
+        <w:t xml:space="preserve">#set A is for the split time</w:t>
+      </w:r>
+      <w:r>
+        <w:br w:type="textWrapping"/>
+      </w:r>
+      <w:r>
+        <w:rPr>
+          <w:rStyle w:val="NormalTok"/>
+        </w:rPr>
+        <w:t xml:space="preserve">priorB&lt;-</w:t>
+      </w:r>
+      <w:r>
+        <w:rPr>
+          <w:rStyle w:val="KeywordTok"/>
+        </w:rPr>
+        <w:t xml:space="preserve">runif</w:t>
+      </w:r>
+      <w:r>
+        <w:rPr>
+          <w:rStyle w:val="NormalTok"/>
+        </w:rPr>
+        <w:t xml:space="preserve">(</w:t>
+      </w:r>
+      <w:r>
+        <w:rPr>
+          <w:rStyle w:val="DataTypeTok"/>
+        </w:rPr>
+        <w:t xml:space="preserve">n=</w:t>
+      </w:r>
+      <w:r>
+        <w:rPr>
+          <w:rStyle w:val="FloatTok"/>
+        </w:rPr>
+        <w:t xml:space="preserve">1e6</w:t>
+      </w:r>
+      <w:r>
+        <w:rPr>
+          <w:rStyle w:val="NormalTok"/>
+        </w:rPr>
+        <w:t xml:space="preserve">, </w:t>
+      </w:r>
+      <w:r>
+        <w:rPr>
+          <w:rStyle w:val="DataTypeTok"/>
+        </w:rPr>
+        <w:t xml:space="preserve">min=</w:t>
+      </w:r>
+      <w:r>
+        <w:rPr>
+          <w:rStyle w:val="DecValTok"/>
+        </w:rPr>
+        <w:t xml:space="preserve">1000</w:t>
+      </w:r>
+      <w:r>
+        <w:rPr>
+          <w:rStyle w:val="NormalTok"/>
+        </w:rPr>
+        <w:t xml:space="preserve">, </w:t>
+      </w:r>
+      <w:r>
+        <w:rPr>
+          <w:rStyle w:val="DataTypeTok"/>
+        </w:rPr>
+        <w:t xml:space="preserve">max=</w:t>
+      </w:r>
+      <w:r>
+        <w:rPr>
+          <w:rStyle w:val="FloatTok"/>
+        </w:rPr>
+        <w:t xml:space="preserve">1e6</w:t>
+      </w:r>
+      <w:r>
+        <w:rPr>
+          <w:rStyle w:val="NormalTok"/>
+        </w:rPr>
+        <w:t xml:space="preserve">)  </w:t>
+      </w:r>
+      <w:r>
+        <w:rPr>
+          <w:rStyle w:val="CommentTok"/>
+        </w:rPr>
+        <w:t xml:space="preserve">#set B is for the ancestral time</w:t>
+      </w:r>
+      <w:r>
+        <w:br w:type="textWrapping"/>
+      </w:r>
+      <w:r>
+        <w:br w:type="textWrapping"/>
+      </w:r>
+      <w:r>
+        <w:br w:type="textWrapping"/>
+      </w:r>
+      <w:r>
+        <w:rPr>
+          <w:rStyle w:val="NormalTok"/>
+        </w:rPr>
+        <w:t xml:space="preserve">rateA&lt;-</w:t>
+      </w:r>
+      <w:r>
+        <w:rPr>
+          <w:rStyle w:val="StringTok"/>
+        </w:rPr>
+        <w:t xml:space="preserve"> </w:t>
+      </w:r>
+      <w:r>
+        <w:rPr>
+          <w:rStyle w:val="DecValTok"/>
+        </w:rPr>
+        <w:t xml:space="preserve">1</w:t>
+      </w:r>
+      <w:r>
+        <w:rPr>
+          <w:rStyle w:val="NormalTok"/>
+        </w:rPr>
+        <w:t xml:space="preserve">/(priorA)</w:t>
+      </w:r>
+      <w:r>
+        <w:br w:type="textWrapping"/>
+      </w:r>
+      <w:r>
+        <w:rPr>
+          <w:rStyle w:val="NormalTok"/>
+        </w:rPr>
+        <w:t xml:space="preserve">tsplitA&lt;-</w:t>
+      </w:r>
+      <w:r>
+        <w:rPr>
+          <w:rStyle w:val="StringTok"/>
+        </w:rPr>
+        <w:t xml:space="preserve"> </w:t>
+      </w:r>
+      <w:r>
+        <w:rPr>
+          <w:rStyle w:val="KeywordTok"/>
+        </w:rPr>
+        <w:t xml:space="preserve">rexp</w:t>
+      </w:r>
+      <w:r>
+        <w:rPr>
+          <w:rStyle w:val="NormalTok"/>
+        </w:rPr>
+        <w:t xml:space="preserve">(</w:t>
+      </w:r>
+      <w:r>
+        <w:rPr>
+          <w:rStyle w:val="FloatTok"/>
+        </w:rPr>
+        <w:t xml:space="preserve">1e6</w:t>
+      </w:r>
+      <w:r>
+        <w:rPr>
+          <w:rStyle w:val="NormalTok"/>
+        </w:rPr>
+        <w:t xml:space="preserve">, rateA)</w:t>
+      </w:r>
+      <w:r>
+        <w:br w:type="textWrapping"/>
+      </w:r>
+      <w:r>
+        <w:rPr>
+          <w:rStyle w:val="KeywordTok"/>
+        </w:rPr>
+        <w:t xml:space="preserve">length</w:t>
+      </w:r>
+      <w:r>
+        <w:rPr>
+          <w:rStyle w:val="NormalTok"/>
+        </w:rPr>
+        <w:t xml:space="preserve">(tsplitA)</w:t>
+      </w:r>
+    </w:p>
+    <w:p>
+      <w:pPr>
+        <w:pStyle w:val="SourceCode"/>
+      </w:pPr>
+      <w:r>
+        <w:rPr>
+          <w:rStyle w:val="VerbatimChar"/>
+        </w:rPr>
+        <w:t xml:space="preserve">## [1] 1000000</w:t>
+      </w:r>
+    </w:p>
+    <w:p>
+      <w:pPr>
+        <w:pStyle w:val="SourceCode"/>
+      </w:pPr>
+      <w:r>
+        <w:rPr>
+          <w:rStyle w:val="NormalTok"/>
+        </w:rPr>
+        <w:t xml:space="preserve">rateB&lt;-</w:t>
+      </w:r>
+      <w:r>
+        <w:rPr>
+          <w:rStyle w:val="StringTok"/>
+        </w:rPr>
+        <w:t xml:space="preserve"> </w:t>
+      </w:r>
+      <w:r>
+        <w:rPr>
+          <w:rStyle w:val="DecValTok"/>
+        </w:rPr>
+        <w:t xml:space="preserve">1</w:t>
+      </w:r>
+      <w:r>
+        <w:rPr>
+          <w:rStyle w:val="NormalTok"/>
+        </w:rPr>
+        <w:t xml:space="preserve">/(priorB)</w:t>
+      </w:r>
+      <w:r>
+        <w:br w:type="textWrapping"/>
+      </w:r>
+      <w:r>
+        <w:rPr>
+          <w:rStyle w:val="NormalTok"/>
+        </w:rPr>
+        <w:t xml:space="preserve">tsplitB&lt;-</w:t>
+      </w:r>
+      <w:r>
+        <w:rPr>
+          <w:rStyle w:val="StringTok"/>
+        </w:rPr>
+        <w:t xml:space="preserve"> </w:t>
+      </w:r>
+      <w:r>
+        <w:rPr>
+          <w:rStyle w:val="KeywordTok"/>
+        </w:rPr>
+        <w:t xml:space="preserve">rexp</w:t>
+      </w:r>
+      <w:r>
+        <w:rPr>
+          <w:rStyle w:val="NormalTok"/>
+        </w:rPr>
+        <w:t xml:space="preserve">(</w:t>
+      </w:r>
+      <w:r>
+        <w:rPr>
+          <w:rStyle w:val="FloatTok"/>
+        </w:rPr>
+        <w:t xml:space="preserve">1e6</w:t>
+      </w:r>
+      <w:r>
+        <w:rPr>
+          <w:rStyle w:val="NormalTok"/>
+        </w:rPr>
+        <w:t xml:space="preserve">, rateB)</w:t>
+      </w:r>
+      <w:r>
+        <w:br w:type="textWrapping"/>
+      </w:r>
+      <w:r>
+        <w:rPr>
+          <w:rStyle w:val="KeywordTok"/>
+        </w:rPr>
+        <w:t xml:space="preserve">length</w:t>
+      </w:r>
+      <w:r>
+        <w:rPr>
+          <w:rStyle w:val="NormalTok"/>
+        </w:rPr>
+        <w:t xml:space="preserve">(tsplitB)</w:t>
+      </w:r>
+    </w:p>
+    <w:p>
+      <w:pPr>
+        <w:pStyle w:val="SourceCode"/>
+      </w:pPr>
+      <w:r>
+        <w:rPr>
+          <w:rStyle w:val="VerbatimChar"/>
+        </w:rPr>
+        <w:t xml:space="preserve">## [1] 1000000</w:t>
+      </w:r>
+    </w:p>
+    <w:p>
+      <w:pPr>
+        <w:pStyle w:val="SourceCode"/>
+      </w:pPr>
+      <w:r>
+        <w:rPr>
+          <w:rStyle w:val="NormalTok"/>
+        </w:rPr>
+        <w:t xml:space="preserve">TMRCAfinal&lt;-</w:t>
+      </w:r>
+      <w:r>
+        <w:rPr>
+          <w:rStyle w:val="StringTok"/>
+        </w:rPr>
+        <w:t xml:space="preserve"> </w:t>
+      </w:r>
+      <w:r>
+        <w:rPr>
+          <w:rStyle w:val="NormalTok"/>
+        </w:rPr>
+        <w:t xml:space="preserve">tsplitA +</w:t>
+      </w:r>
+      <w:r>
+        <w:rPr>
+          <w:rStyle w:val="StringTok"/>
+        </w:rPr>
+        <w:t xml:space="preserve"> </w:t>
+      </w:r>
+      <w:r>
+        <w:rPr>
+          <w:rStyle w:val="NormalTok"/>
+        </w:rPr>
+        <w:t xml:space="preserve">tsplitB </w:t>
+      </w:r>
+      <w:r>
+        <w:rPr>
+          <w:rStyle w:val="CommentTok"/>
+        </w:rPr>
+        <w:t xml:space="preserve">#tsplitB is the expected ancestral coalescent time</w:t>
+      </w:r>
+      <w:r>
+        <w:br w:type="textWrapping"/>
+      </w:r>
+      <w:r>
+        <w:rPr>
+          <w:rStyle w:val="KeywordTok"/>
+        </w:rPr>
+        <w:t xml:space="preserve">length</w:t>
+      </w:r>
+      <w:r>
+        <w:rPr>
+          <w:rStyle w:val="NormalTok"/>
+        </w:rPr>
+        <w:t xml:space="preserve">(TMRCAfinal)</w:t>
+      </w:r>
+    </w:p>
+    <w:p>
+      <w:pPr>
+        <w:pStyle w:val="SourceCode"/>
+      </w:pPr>
+      <w:r>
+        <w:rPr>
+          <w:rStyle w:val="VerbatimChar"/>
+        </w:rPr>
+        <w:t xml:space="preserve">## [1] 1000000</w:t>
+      </w:r>
+    </w:p>
+    <w:p>
+      <w:pPr>
+        <w:pStyle w:val="SourceCode"/>
+      </w:pPr>
+      <w:r>
+        <w:rPr>
+          <w:rStyle w:val="CommentTok"/>
+        </w:rPr>
+        <w:t xml:space="preserve">#add in mutations</w:t>
+      </w:r>
+      <w:r>
+        <w:br w:type="textWrapping"/>
+      </w:r>
+      <w:r>
+        <w:rPr>
+          <w:rStyle w:val="NormalTok"/>
+        </w:rPr>
+        <w:t xml:space="preserve">ratemu3&lt;-</w:t>
+      </w:r>
+      <w:r>
+        <w:rPr>
+          <w:rStyle w:val="StringTok"/>
+        </w:rPr>
+        <w:t xml:space="preserve"> </w:t>
+      </w:r>
+      <w:r>
+        <w:rPr>
+          <w:rStyle w:val="FloatTok"/>
+        </w:rPr>
+        <w:t xml:space="preserve">1e-3</w:t>
+      </w:r>
+      <w:r>
+        <w:br w:type="textWrapping"/>
+      </w:r>
+      <w:r>
+        <w:rPr>
+          <w:rStyle w:val="NormalTok"/>
+        </w:rPr>
+        <w:t xml:space="preserve">snpnumberfinal&lt;-</w:t>
+      </w:r>
+      <w:r>
+        <w:rPr>
+          <w:rStyle w:val="StringTok"/>
+        </w:rPr>
+        <w:t xml:space="preserve"> </w:t>
+      </w:r>
+      <w:r>
+        <w:rPr>
+          <w:rStyle w:val="KeywordTok"/>
+        </w:rPr>
+        <w:t xml:space="preserve">rpois</w:t>
+      </w:r>
+      <w:r>
+        <w:rPr>
+          <w:rStyle w:val="NormalTok"/>
+        </w:rPr>
+        <w:t xml:space="preserve">(</w:t>
+      </w:r>
+      <w:r>
+        <w:rPr>
+          <w:rStyle w:val="FloatTok"/>
+        </w:rPr>
+        <w:t xml:space="preserve">1e6</w:t>
+      </w:r>
+      <w:r>
+        <w:rPr>
+          <w:rStyle w:val="NormalTok"/>
+        </w:rPr>
+        <w:t xml:space="preserve">, TMRCAfinal*ratemu3*</w:t>
+      </w:r>
+      <w:r>
+        <w:rPr>
+          <w:rStyle w:val="DecValTok"/>
+        </w:rPr>
+        <w:t xml:space="preserve">2</w:t>
+      </w:r>
+      <w:r>
+        <w:rPr>
+          <w:rStyle w:val="NormalTok"/>
+        </w:rPr>
+        <w:t xml:space="preserve">)</w:t>
+      </w:r>
+      <w:r>
+        <w:br w:type="textWrapping"/>
+      </w:r>
+      <w:r>
+        <w:br w:type="textWrapping"/>
+      </w:r>
+      <w:r>
+        <w:rPr>
+          <w:rStyle w:val="CommentTok"/>
+        </w:rPr>
+        <w:t xml:space="preserve">#snpnumber</w:t>
+      </w:r>
+      <w:r>
+        <w:br w:type="textWrapping"/>
+      </w:r>
+      <w:r>
+        <w:rPr>
+          <w:rStyle w:val="KeywordTok"/>
+        </w:rPr>
+        <w:t xml:space="preserve">max</w:t>
+      </w:r>
+      <w:r>
+        <w:rPr>
+          <w:rStyle w:val="NormalTok"/>
+        </w:rPr>
+        <w:t xml:space="preserve">(snpnumberfinal)</w:t>
+      </w:r>
+    </w:p>
+    <w:p>
+      <w:pPr>
+        <w:pStyle w:val="SourceCode"/>
+      </w:pPr>
+      <w:r>
+        <w:rPr>
+          <w:rStyle w:val="VerbatimChar"/>
+        </w:rPr>
+        <w:t xml:space="preserve">## [1] 25047</w:t>
+      </w:r>
+    </w:p>
+    <w:p>
+      <w:pPr>
+        <w:pStyle w:val="SourceCode"/>
+      </w:pPr>
+      <w:r>
+        <w:rPr>
+          <w:rStyle w:val="KeywordTok"/>
+        </w:rPr>
+        <w:t xml:space="preserve">min</w:t>
+      </w:r>
+      <w:r>
+        <w:rPr>
+          <w:rStyle w:val="NormalTok"/>
+        </w:rPr>
+        <w:t xml:space="preserve">(snpnumberfinal)</w:t>
+      </w:r>
+    </w:p>
+    <w:p>
+      <w:pPr>
+        <w:pStyle w:val="SourceCode"/>
+      </w:pPr>
+      <w:r>
+        <w:rPr>
+          <w:rStyle w:val="VerbatimChar"/>
+        </w:rPr>
+        <w:t xml:space="preserve">## [1] 0</w:t>
+      </w:r>
+    </w:p>
+    <w:p>
+      <w:pPr>
+        <w:pStyle w:val="SourceCode"/>
+      </w:pPr>
+      <w:r>
+        <w:rPr>
+          <w:rStyle w:val="KeywordTok"/>
+        </w:rPr>
+        <w:t xml:space="preserve">length</w:t>
+      </w:r>
+      <w:r>
+        <w:rPr>
+          <w:rStyle w:val="NormalTok"/>
+        </w:rPr>
+        <w:t xml:space="preserve">(snpnumberfinal)</w:t>
+      </w:r>
+    </w:p>
+    <w:p>
+      <w:pPr>
+        <w:pStyle w:val="SourceCode"/>
+      </w:pPr>
+      <w:r>
+        <w:rPr>
+          <w:rStyle w:val="VerbatimChar"/>
+        </w:rPr>
+        <w:t xml:space="preserve">## [1] 1000000</w:t>
+      </w:r>
+    </w:p>
+    <w:p>
+      <w:pPr>
+        <w:pStyle w:val="SourceCode"/>
+      </w:pPr>
+      <w:r>
+        <w:rPr>
+          <w:rStyle w:val="CommentTok"/>
+        </w:rPr>
+        <w:t xml:space="preserve">#hist(snpnumber3)</w:t>
+      </w:r>
+      <w:r>
+        <w:br w:type="textWrapping"/>
+      </w:r>
+      <w:r>
+        <w:br w:type="textWrapping"/>
+      </w:r>
+      <w:r>
+        <w:rPr>
+          <w:rStyle w:val="CommentTok"/>
+        </w:rPr>
+        <w:t xml:space="preserve">#focusing on prior and posterior of tsplitA (the split time)</w:t>
+      </w:r>
+      <w:r>
+        <w:br w:type="textWrapping"/>
+      </w:r>
+      <w:r>
+        <w:br w:type="textWrapping"/>
+      </w:r>
+      <w:r>
+        <w:rPr>
+          <w:rStyle w:val="NormalTok"/>
+        </w:rPr>
+        <w:t xml:space="preserve">simsf&lt;-</w:t>
+      </w:r>
+      <w:r>
+        <w:rPr>
+          <w:rStyle w:val="StringTok"/>
+        </w:rPr>
+        <w:t xml:space="preserve"> </w:t>
+      </w:r>
+      <w:r>
+        <w:rPr>
+          <w:rStyle w:val="KeywordTok"/>
+        </w:rPr>
+        <w:t xml:space="preserve">cbind</w:t>
+      </w:r>
+      <w:r>
+        <w:rPr>
+          <w:rStyle w:val="NormalTok"/>
+        </w:rPr>
+        <w:t xml:space="preserve">(priorA, snpnumberfinal)</w:t>
+      </w:r>
+      <w:r>
+        <w:br w:type="textWrapping"/>
+      </w:r>
+      <w:r>
+        <w:rPr>
+          <w:rStyle w:val="NormalTok"/>
+        </w:rPr>
+        <w:t xml:space="preserve">simslowerf&lt;-</w:t>
+      </w:r>
+      <w:r>
+        <w:rPr>
+          <w:rStyle w:val="StringTok"/>
+        </w:rPr>
+        <w:t xml:space="preserve"> </w:t>
+      </w:r>
+      <w:r>
+        <w:rPr>
+          <w:rStyle w:val="KeywordTok"/>
+        </w:rPr>
+        <w:t xml:space="preserve">subset</w:t>
+      </w:r>
+      <w:r>
+        <w:rPr>
+          <w:rStyle w:val="NormalTok"/>
+        </w:rPr>
+        <w:t xml:space="preserve">(simsf, simsf[,</w:t>
+      </w:r>
+      <w:r>
+        <w:rPr>
+          <w:rStyle w:val="DecValTok"/>
+        </w:rPr>
+        <w:t xml:space="preserve">2</w:t>
+      </w:r>
+      <w:r>
+        <w:rPr>
+          <w:rStyle w:val="NormalTok"/>
+        </w:rPr>
+        <w:t xml:space="preserve">]&gt;</w:t>
+      </w:r>
+      <w:r>
+        <w:rPr>
+          <w:rStyle w:val="DecValTok"/>
+        </w:rPr>
+        <w:t xml:space="preserve">550</w:t>
+      </w:r>
+      <w:r>
+        <w:rPr>
+          <w:rStyle w:val="NormalTok"/>
+        </w:rPr>
+        <w:t xml:space="preserve">)</w:t>
+      </w:r>
+      <w:r>
+        <w:br w:type="textWrapping"/>
+      </w:r>
+      <w:r>
+        <w:rPr>
+          <w:rStyle w:val="NormalTok"/>
+        </w:rPr>
+        <w:t xml:space="preserve">simsupperf&lt;-</w:t>
+      </w:r>
+      <w:r>
+        <w:rPr>
+          <w:rStyle w:val="StringTok"/>
+        </w:rPr>
+        <w:t xml:space="preserve"> </w:t>
+      </w:r>
+      <w:r>
+        <w:rPr>
+          <w:rStyle w:val="KeywordTok"/>
+        </w:rPr>
+        <w:t xml:space="preserve">subset</w:t>
+      </w:r>
+      <w:r>
+        <w:rPr>
+          <w:rStyle w:val="NormalTok"/>
+        </w:rPr>
+        <w:t xml:space="preserve">(simslowerf, simslowerf[,</w:t>
+      </w:r>
+      <w:r>
+        <w:rPr>
+          <w:rStyle w:val="DecValTok"/>
+        </w:rPr>
+        <w:t xml:space="preserve">2</w:t>
+      </w:r>
+      <w:r>
+        <w:rPr>
+          <w:rStyle w:val="NormalTok"/>
+        </w:rPr>
+        <w:t xml:space="preserve">]&lt;</w:t>
+      </w:r>
+      <w:r>
+        <w:rPr>
+          <w:rStyle w:val="DecValTok"/>
+        </w:rPr>
+        <w:t xml:space="preserve">650</w:t>
+      </w:r>
+      <w:r>
+        <w:rPr>
+          <w:rStyle w:val="NormalTok"/>
+        </w:rPr>
+        <w:t xml:space="preserve">)</w:t>
+      </w:r>
+      <w:r>
+        <w:br w:type="textWrapping"/>
+      </w:r>
+      <w:r>
+        <w:rPr>
+          <w:rStyle w:val="NormalTok"/>
+        </w:rPr>
+        <w:t xml:space="preserve">posteriorf&lt;-simsupperf[,</w:t>
+      </w:r>
+      <w:r>
+        <w:rPr>
+          <w:rStyle w:val="DecValTok"/>
+        </w:rPr>
+        <w:t xml:space="preserve">1</w:t>
+      </w:r>
+      <w:r>
+        <w:rPr>
+          <w:rStyle w:val="NormalTok"/>
+        </w:rPr>
+        <w:t xml:space="preserve">]</w:t>
+      </w:r>
+      <w:r>
+        <w:br w:type="textWrapping"/>
+      </w:r>
+      <w:r>
+        <w:rPr>
+          <w:rStyle w:val="CommentTok"/>
+        </w:rPr>
+        <w:t xml:space="preserve">#posterior</w:t>
+      </w:r>
+      <w:r>
+        <w:br w:type="textWrapping"/>
+      </w:r>
+      <w:r>
+        <w:rPr>
+          <w:rStyle w:val="KeywordTok"/>
+        </w:rPr>
+        <w:t xml:space="preserve">max</w:t>
+      </w:r>
+      <w:r>
+        <w:rPr>
+          <w:rStyle w:val="NormalTok"/>
+        </w:rPr>
+        <w:t xml:space="preserve">(posteriorf)</w:t>
+      </w:r>
+    </w:p>
+    <w:p>
+      <w:pPr>
+        <w:pStyle w:val="SourceCode"/>
+      </w:pPr>
+      <w:r>
+        <w:rPr>
+          <w:rStyle w:val="VerbatimChar"/>
+        </w:rPr>
+        <w:t xml:space="preserve">## [1] 999895.3</w:t>
+      </w:r>
+    </w:p>
+    <w:p>
+      <w:pPr>
+        <w:pStyle w:val="SourceCode"/>
+      </w:pPr>
+      <w:r>
+        <w:rPr>
+          <w:rStyle w:val="KeywordTok"/>
+        </w:rPr>
+        <w:t xml:space="preserve">min</w:t>
+      </w:r>
+      <w:r>
+        <w:rPr>
+          <w:rStyle w:val="NormalTok"/>
+        </w:rPr>
+        <w:t xml:space="preserve">(posteriorf)</w:t>
+      </w:r>
+    </w:p>
+    <w:p>
+      <w:pPr>
+        <w:pStyle w:val="SourceCode"/>
+      </w:pPr>
+      <w:r>
+        <w:rPr>
+          <w:rStyle w:val="VerbatimChar"/>
+        </w:rPr>
+        <w:t xml:space="preserve">## [1] 50008.21</w:t>
+      </w:r>
+    </w:p>
+    <w:p>
+      <w:pPr>
+        <w:pStyle w:val="SourceCode"/>
+      </w:pPr>
+      <w:r>
+        <w:rPr>
+          <w:rStyle w:val="CommentTok"/>
+        </w:rPr>
+        <w:t xml:space="preserve">#hist(posteriorf)</w:t>
+      </w:r>
+    </w:p>
+    <w:p>
+      <w:pPr>
+        <w:pStyle w:val="Heading3"/>
+      </w:pPr>
+      <w:bookmarkStart w:id="74" w:name="exercise-nine"/>
+      <w:bookmarkEnd w:id="74"/>
+      <w:r>
+        <w:t xml:space="preserve">EXERCISE NINE</w:t>
+      </w:r>
+    </w:p>
+    <w:p>
+      <w:pPr>
+        <w:pStyle w:val="Heading5"/>
+      </w:pPr>
+      <w:bookmarkStart w:id="75" w:name="do-your-estimates-of-the-median-and-credible-intervale-of-tsplit-differ-from-the-previous-simulation"/>
+      <w:bookmarkEnd w:id="75"/>
+      <w:r>
+        <w:t xml:space="preserve">Do your estimates of the median and credible intervale of tsplit differ from the previous simulation?</w:t>
+      </w:r>
+    </w:p>
+    <w:p>
+      <w:r>
+        <w:t xml:space="preserve">The 95% credible interval for the posterior of tsplit in this simulation is the range, 6.6902269</w:t>
+      </w:r>
+      <w:r>
+        <w:t xml:space="preserve">10^{4}, 9.5652411</w:t>
+      </w:r>
+      <w:r>
+        <w:t xml:space="preserve">10^{5} , and the median value for tsplit in this simulation is 3.91263</w:t>
+      </w:r>
+      <w:r>
+        <w:t xml:space="preserve">10^{5}</w:t>
+      </w:r>
+    </w:p>
+    <w:p>
+      <w:r>
+        <w:t xml:space="preserve">In the previous simulation, the 95% credible interval for the posterior of tsplit was 8.7864878</w:t>
+      </w:r>
+      <w:r>
+        <w:t xml:space="preserve">10^{4}, 9.6390889</w:t>
+      </w:r>
+      <w:r>
+        <w:t xml:space="preserve">10^{5}, and the median value for tsplit was 4.3617888</w:t>
+      </w:r>
+      <w:r>
+        <w:t xml:space="preserve">10^{5} .</w:t>
+      </w:r>
+    </w:p>
     <w:sectPr/>
   </w:body>
 </w:document>
@@ -6217,7 +7208,7 @@
     </w:lvl>
   </w:abstractNum>
   <w:abstractNum w:abstractNumId="990">
-    <w:nsid w:val="59ee250c"/>
+    <w:nsid w:val="38bfd808"/>
     <w:multiLevelType w:val="multilevel"/>
     <w:lvl w:ilvl="0">
       <w:numFmt w:val="bullet"/>

</xml_diff>